<commit_message>
todo corregido menos la leyenda
</commit_message>
<xml_diff>
--- a/Deivid/Punto_Deivid.docx
+++ b/Deivid/Punto_Deivid.docx
@@ -78,11 +78,16 @@
         <w:t>Equipo</w:t>
       </w:r>
       <w:r>
-        <w:t xml:space="preserve"> de Trabajo No.  </w:t>
+        <w:t xml:space="preserve"> de Trabajo </w:t>
+      </w:r>
+      <w:proofErr w:type="gramStart"/>
+      <w:r>
+        <w:t xml:space="preserve">No.  </w:t>
       </w:r>
       <w:r>
         <w:t>2</w:t>
       </w:r>
+      <w:proofErr w:type="gramEnd"/>
       <w:r>
         <w:tab/>
       </w:r>
@@ -1677,7 +1682,7 @@
                 <w:szCs w:val="14"/>
               </w:rPr>
               <w:drawing>
-                <wp:anchor distT="0" distB="0" distL="114300" distR="114300" simplePos="0" relativeHeight="251639296" behindDoc="0" locked="0" layoutInCell="1" allowOverlap="1" wp14:anchorId="632FD0F0" wp14:editId="514FFBB1">
+                <wp:anchor distT="0" distB="0" distL="114300" distR="114300" simplePos="0" relativeHeight="251639296" behindDoc="0" locked="0" layoutInCell="1" allowOverlap="1" wp14:anchorId="632FD0F0" wp14:editId="2DD62C2D">
                   <wp:simplePos x="5708650" y="463550"/>
                   <wp:positionH relativeFrom="margin">
                     <wp:align>center</wp:align>
@@ -1796,7 +1801,7 @@
                 <w:szCs w:val="14"/>
               </w:rPr>
               <w:drawing>
-                <wp:anchor distT="0" distB="0" distL="114300" distR="114300" simplePos="0" relativeHeight="251631104" behindDoc="0" locked="0" layoutInCell="1" allowOverlap="1" wp14:anchorId="1960A681" wp14:editId="0477A5FF">
+                <wp:anchor distT="0" distB="0" distL="114300" distR="114300" simplePos="0" relativeHeight="251631104" behindDoc="0" locked="0" layoutInCell="1" allowOverlap="1" wp14:anchorId="1960A681" wp14:editId="0C698727">
                   <wp:simplePos x="527050" y="2527300"/>
                   <wp:positionH relativeFrom="margin">
                     <wp:align>center</wp:align>
@@ -1916,7 +1921,7 @@
                 <w:szCs w:val="14"/>
               </w:rPr>
               <w:drawing>
-                <wp:anchor distT="0" distB="0" distL="114300" distR="114300" simplePos="0" relativeHeight="251636224" behindDoc="0" locked="0" layoutInCell="1" allowOverlap="1" wp14:anchorId="100B0F1E" wp14:editId="7D27E24D">
+                <wp:anchor distT="0" distB="0" distL="114300" distR="114300" simplePos="0" relativeHeight="251636224" behindDoc="0" locked="0" layoutInCell="1" allowOverlap="1" wp14:anchorId="100B0F1E" wp14:editId="47729D9D">
                   <wp:simplePos x="0" y="0"/>
                   <wp:positionH relativeFrom="margin">
                     <wp:align>center</wp:align>
@@ -2033,7 +2038,7 @@
                 <w:szCs w:val="14"/>
               </w:rPr>
               <w:drawing>
-                <wp:anchor distT="0" distB="0" distL="114300" distR="114300" simplePos="0" relativeHeight="251638272" behindDoc="0" locked="0" layoutInCell="1" allowOverlap="1" wp14:anchorId="24AE13D6" wp14:editId="7E21ACCA">
+                <wp:anchor distT="0" distB="0" distL="114300" distR="114300" simplePos="0" relativeHeight="251638272" behindDoc="0" locked="0" layoutInCell="1" allowOverlap="1" wp14:anchorId="24AE13D6" wp14:editId="13155D97">
                   <wp:simplePos x="4057650" y="2387600"/>
                   <wp:positionH relativeFrom="margin">
                     <wp:align>center</wp:align>
@@ -2150,7 +2155,7 @@
                 <w:szCs w:val="14"/>
               </w:rPr>
               <w:drawing>
-                <wp:anchor distT="0" distB="0" distL="114300" distR="114300" simplePos="0" relativeHeight="251641344" behindDoc="0" locked="0" layoutInCell="1" allowOverlap="1" wp14:anchorId="402A88B1" wp14:editId="6CEEB54B">
+                <wp:anchor distT="0" distB="0" distL="114300" distR="114300" simplePos="0" relativeHeight="251641344" behindDoc="0" locked="0" layoutInCell="1" allowOverlap="1" wp14:anchorId="402A88B1" wp14:editId="35B41D42">
                   <wp:simplePos x="5708650" y="2387600"/>
                   <wp:positionH relativeFrom="margin">
                     <wp:align>center</wp:align>
@@ -2977,7 +2982,25 @@
           <w:bCs/>
           <w:highlight w:val="cyan"/>
         </w:rPr>
-        <w:t>no es estacionario.</w:t>
+        <w:t xml:space="preserve">no es </w:t>
+      </w:r>
+      <w:proofErr w:type="gramStart"/>
+      <w:r>
+        <w:rPr>
+          <w:b/>
+          <w:bCs/>
+          <w:highlight w:val="cyan"/>
+        </w:rPr>
+        <w:t>estacionario</w:t>
+      </w:r>
+      <w:proofErr w:type="gramEnd"/>
+      <w:r>
+        <w:rPr>
+          <w:b/>
+          <w:bCs/>
+          <w:highlight w:val="cyan"/>
+        </w:rPr>
+        <w:t>.</w:t>
       </w:r>
     </w:p>
     <w:p>
@@ -3112,7 +3135,25 @@
           <w:bCs/>
           <w:highlight w:val="cyan"/>
         </w:rPr>
-        <w:t>no es estacionario.</w:t>
+        <w:t xml:space="preserve">no es </w:t>
+      </w:r>
+      <w:proofErr w:type="gramStart"/>
+      <w:r>
+        <w:rPr>
+          <w:b/>
+          <w:bCs/>
+          <w:highlight w:val="cyan"/>
+        </w:rPr>
+        <w:t>estacionario</w:t>
+      </w:r>
+      <w:proofErr w:type="gramEnd"/>
+      <w:r>
+        <w:rPr>
+          <w:b/>
+          <w:bCs/>
+          <w:highlight w:val="cyan"/>
+        </w:rPr>
+        <w:t>.</w:t>
       </w:r>
       <w:r>
         <w:t xml:space="preserve"> </w:t>
@@ -3363,7 +3404,15 @@
       </w:r>
       <w:r>
         <w:lastRenderedPageBreak/>
-        <w:t xml:space="preserve">Respecto a la parte estacional, se puede ver que la ACF muestral toma inicialmente valores grandes pero para </w:t>
+        <w:t xml:space="preserve">Respecto a la parte estacional, se puede ver que la ACF muestral toma inicialmente valores </w:t>
+      </w:r>
+      <w:proofErr w:type="gramStart"/>
+      <w:r>
+        <w:t>grandes</w:t>
+      </w:r>
+      <w:proofErr w:type="gramEnd"/>
+      <w:r>
+        <w:t xml:space="preserve"> pero para </w:t>
       </w:r>
       <m:oMath>
         <m:r>
@@ -3442,7 +3491,7 @@
           <w:noProof/>
         </w:rPr>
         <w:drawing>
-          <wp:anchor distT="0" distB="0" distL="114300" distR="114300" simplePos="0" relativeHeight="251643392" behindDoc="0" locked="0" layoutInCell="1" allowOverlap="1" wp14:anchorId="103072B7" wp14:editId="1CADFE73">
+          <wp:anchor distT="0" distB="0" distL="114300" distR="114300" simplePos="0" relativeHeight="251643392" behindDoc="0" locked="0" layoutInCell="1" allowOverlap="1" wp14:anchorId="103072B7" wp14:editId="59D337AE">
             <wp:simplePos x="0" y="0"/>
             <wp:positionH relativeFrom="margin">
               <wp:posOffset>2527300</wp:posOffset>
@@ -3668,7 +3717,11 @@
         <w:ind w:firstLine="567"/>
       </w:pPr>
       <w:r>
-        <w:t xml:space="preserve">Ahora, se va a realizar el </w:t>
+        <w:t xml:space="preserve">Ahora, se va a realizar </w:t>
+      </w:r>
+      <w:proofErr w:type="gramStart"/>
+      <w:r>
+        <w:t xml:space="preserve">el </w:t>
       </w:r>
       <w:r>
         <w:rPr>
@@ -3677,7 +3730,17 @@
           <w:i/>
           <w:iCs/>
         </w:rPr>
-        <w:t>test HEGY</w:t>
+        <w:t>test</w:t>
+      </w:r>
+      <w:proofErr w:type="gramEnd"/>
+      <w:r>
+        <w:rPr>
+          <w:b/>
+          <w:bCs/>
+          <w:i/>
+          <w:iCs/>
+        </w:rPr>
+        <w:t xml:space="preserve"> HEGY</w:t>
       </w:r>
       <w:r>
         <w:t xml:space="preserve"> para esta serie, el cual es un test tipo </w:t>
@@ -4241,7 +4304,15 @@
         <w:t xml:space="preserve"> </w:t>
       </w:r>
       <w:r>
-        <w:t xml:space="preserve">Y así, la representación del modelo de regresión lineal múltiple apropiado para el test ADF </w:t>
+        <w:t xml:space="preserve">Y así, la representación del modelo de regresión lineal múltiple apropiado para </w:t>
+      </w:r>
+      <w:proofErr w:type="gramStart"/>
+      <w:r>
+        <w:t>el test</w:t>
+      </w:r>
+      <w:proofErr w:type="gramEnd"/>
+      <w:r>
+        <w:t xml:space="preserve"> ADF </w:t>
       </w:r>
       <w:r>
         <w:t xml:space="preserve">se muestra en la </w:t>
@@ -7710,7 +7781,25 @@
           <w:sz w:val="20"/>
           <w:szCs w:val="20"/>
         </w:rPr>
-        <w:t xml:space="preserve">sí pues, el juego de hipótesis para las pruebas del test HEGY son las presentadas en la </w:t>
+        <w:t xml:space="preserve">sí pues, el juego de hipótesis para las pruebas </w:t>
+      </w:r>
+      <w:proofErr w:type="gramStart"/>
+      <w:r>
+        <w:rPr>
+          <w:rFonts w:ascii="Times New Roman" w:hAnsi="Times New Roman"/>
+          <w:sz w:val="20"/>
+          <w:szCs w:val="20"/>
+        </w:rPr>
+        <w:t>del test</w:t>
+      </w:r>
+      <w:proofErr w:type="gramEnd"/>
+      <w:r>
+        <w:rPr>
+          <w:rFonts w:ascii="Times New Roman" w:hAnsi="Times New Roman"/>
+          <w:sz w:val="20"/>
+          <w:szCs w:val="20"/>
+        </w:rPr>
+        <w:t xml:space="preserve"> HEGY son las presentadas en la </w:t>
       </w:r>
       <w:r>
         <w:rPr>
@@ -8054,6 +8143,7 @@
         </w:rPr>
         <w:t xml:space="preserve">IDENTIFICACIÓN DE MODELOS </w:t>
       </w:r>
+      <w:proofErr w:type="gramStart"/>
       <w:r>
         <w:rPr>
           <w:rFonts w:ascii="Times New Roman" w:hAnsi="Times New Roman"/>
@@ -8064,7 +8154,20 @@
           <w:sz w:val="20"/>
           <w:szCs w:val="20"/>
         </w:rPr>
-        <w:t>SARIMA(p, d, q)(P, D, Q)</w:t>
+        <w:t>SARIMA(</w:t>
+      </w:r>
+      <w:proofErr w:type="gramEnd"/>
+      <w:r>
+        <w:rPr>
+          <w:rFonts w:ascii="Times New Roman" w:hAnsi="Times New Roman"/>
+          <w:b/>
+          <w:bCs/>
+          <w:i/>
+          <w:iCs/>
+          <w:sz w:val="20"/>
+          <w:szCs w:val="20"/>
+        </w:rPr>
+        <w:t>p, d, q)(P, D, Q)</w:t>
       </w:r>
       <w:r>
         <w:rPr>
@@ -8109,6 +8212,7 @@
         </w:rPr>
         <w:t xml:space="preserve">Realizados los análisis anteriores, ahora se van a identificar modelos </w:t>
       </w:r>
+      <w:proofErr w:type="gramStart"/>
       <w:r>
         <w:rPr>
           <w:rFonts w:ascii="Times New Roman" w:hAnsi="Times New Roman"/>
@@ -8117,7 +8221,18 @@
           <w:sz w:val="20"/>
           <w:szCs w:val="20"/>
         </w:rPr>
-        <w:t xml:space="preserve">SARIMA(p, d, q)(P, D, Q)[s], </w:t>
+        <w:t>SARIMA(</w:t>
+      </w:r>
+      <w:proofErr w:type="gramEnd"/>
+      <w:r>
+        <w:rPr>
+          <w:rFonts w:ascii="Times New Roman" w:hAnsi="Times New Roman"/>
+          <w:b/>
+          <w:bCs/>
+          <w:sz w:val="20"/>
+          <w:szCs w:val="20"/>
+        </w:rPr>
+        <w:t xml:space="preserve">p, d, q)(P, D, Q)[s], </w:t>
       </w:r>
       <w:r>
         <w:rPr>
@@ -8254,7 +8369,25 @@
           <w:sz w:val="16"/>
           <w:szCs w:val="16"/>
         </w:rPr>
-        <w:t>Juego de hipótesis para las pruebas del test HEGY</w:t>
+        <w:t xml:space="preserve">Juego de hipótesis para las pruebas </w:t>
+      </w:r>
+      <w:proofErr w:type="gramStart"/>
+      <w:r>
+        <w:rPr>
+          <w:rFonts w:ascii="Times New Roman" w:hAnsi="Times New Roman"/>
+          <w:sz w:val="16"/>
+          <w:szCs w:val="16"/>
+        </w:rPr>
+        <w:t>del test</w:t>
+      </w:r>
+      <w:proofErr w:type="gramEnd"/>
+      <w:r>
+        <w:rPr>
+          <w:rFonts w:ascii="Times New Roman" w:hAnsi="Times New Roman"/>
+          <w:sz w:val="16"/>
+          <w:szCs w:val="16"/>
+        </w:rPr>
+        <w:t xml:space="preserve"> HEGY</w:t>
       </w:r>
       <w:r>
         <w:rPr>
@@ -13839,6 +13972,7 @@
         </w:rPr>
         <w:t xml:space="preserve">, esto es, un </w:t>
       </w:r>
+      <w:proofErr w:type="gramStart"/>
       <w:r>
         <w:rPr>
           <w:rFonts w:ascii="Times New Roman" w:hAnsi="Times New Roman"/>
@@ -13847,7 +13981,18 @@
           <w:sz w:val="20"/>
           <w:szCs w:val="20"/>
         </w:rPr>
-        <w:t xml:space="preserve">ARIMA(0, 1, 2)[12]. </w:t>
+        <w:t>ARIMA(</w:t>
+      </w:r>
+      <w:proofErr w:type="gramEnd"/>
+      <w:r>
+        <w:rPr>
+          <w:rFonts w:ascii="Times New Roman" w:hAnsi="Times New Roman"/>
+          <w:b/>
+          <w:bCs/>
+          <w:sz w:val="20"/>
+          <w:szCs w:val="20"/>
+        </w:rPr>
+        <w:t xml:space="preserve">0, 1, 2)[12]. </w:t>
       </w:r>
       <w:r>
         <w:rPr>
@@ -13875,6 +14020,7 @@
         </w:rPr>
         <w:t xml:space="preserve">, por así decirlo, sería un </w:t>
       </w:r>
+      <w:proofErr w:type="gramStart"/>
       <w:r>
         <w:rPr>
           <w:rFonts w:ascii="Times New Roman" w:hAnsi="Times New Roman"/>
@@ -13883,7 +14029,18 @@
           <w:sz w:val="20"/>
           <w:szCs w:val="20"/>
         </w:rPr>
-        <w:t>ARIMA(2, 1, 0)(0, 1, 2)[12].</w:t>
+        <w:t>ARIMA(</w:t>
+      </w:r>
+      <w:proofErr w:type="gramEnd"/>
+      <w:r>
+        <w:rPr>
+          <w:rFonts w:ascii="Times New Roman" w:hAnsi="Times New Roman"/>
+          <w:b/>
+          <w:bCs/>
+          <w:sz w:val="20"/>
+          <w:szCs w:val="20"/>
+        </w:rPr>
+        <w:t>2, 1, 0)(0, 1, 2)[12].</w:t>
       </w:r>
       <w:r>
         <w:rPr>
@@ -14627,6 +14784,7 @@
         </w:rPr>
         <w:t xml:space="preserve">Hecho esto, se procederá a la identificación de modelos </w:t>
       </w:r>
+      <w:proofErr w:type="gramStart"/>
       <w:r>
         <w:rPr>
           <w:rFonts w:ascii="Times New Roman" w:hAnsi="Times New Roman"/>
@@ -14635,7 +14793,18 @@
           <w:sz w:val="20"/>
           <w:szCs w:val="20"/>
         </w:rPr>
-        <w:t xml:space="preserve">SARIMA(p, d, q)(P, D, Q)[s] </w:t>
+        <w:t>SARIMA(</w:t>
+      </w:r>
+      <w:proofErr w:type="gramEnd"/>
+      <w:r>
+        <w:rPr>
+          <w:rFonts w:ascii="Times New Roman" w:hAnsi="Times New Roman"/>
+          <w:b/>
+          <w:bCs/>
+          <w:sz w:val="20"/>
+          <w:szCs w:val="20"/>
+        </w:rPr>
+        <w:t xml:space="preserve">p, d, q)(P, D, Q)[s] </w:t>
       </w:r>
       <w:r>
         <w:rPr>
@@ -14783,7 +14952,7 @@
                 <w:szCs w:val="14"/>
               </w:rPr>
               <w:drawing>
-                <wp:anchor distT="0" distB="0" distL="114300" distR="114300" simplePos="0" relativeHeight="251628032" behindDoc="0" locked="0" layoutInCell="1" allowOverlap="1" wp14:anchorId="479769B6" wp14:editId="5A075386">
+                <wp:anchor distT="0" distB="0" distL="114300" distR="114300" simplePos="0" relativeHeight="251628032" behindDoc="0" locked="0" layoutInCell="1" allowOverlap="1" wp14:anchorId="479769B6" wp14:editId="170BEBB9">
                   <wp:simplePos x="457200" y="5664200"/>
                   <wp:positionH relativeFrom="margin">
                     <wp:align>center</wp:align>
@@ -14870,7 +15039,7 @@
                 <w:szCs w:val="14"/>
               </w:rPr>
               <w:drawing>
-                <wp:anchor distT="0" distB="0" distL="114300" distR="114300" simplePos="0" relativeHeight="251629056" behindDoc="0" locked="0" layoutInCell="1" allowOverlap="1" wp14:anchorId="2BE6F4FF" wp14:editId="661C1C09">
+                <wp:anchor distT="0" distB="0" distL="114300" distR="114300" simplePos="0" relativeHeight="251629056" behindDoc="0" locked="0" layoutInCell="1" allowOverlap="1" wp14:anchorId="2BE6F4FF" wp14:editId="3F5EE60F">
                   <wp:simplePos x="2788920" y="5664200"/>
                   <wp:positionH relativeFrom="margin">
                     <wp:align>center</wp:align>
@@ -14974,7 +15143,7 @@
                 <w:szCs w:val="14"/>
               </w:rPr>
               <w:drawing>
-                <wp:anchor distT="0" distB="0" distL="114300" distR="114300" simplePos="0" relativeHeight="251634176" behindDoc="0" locked="0" layoutInCell="1" allowOverlap="1" wp14:anchorId="02FB6679" wp14:editId="5F6C75BC">
+                <wp:anchor distT="0" distB="0" distL="114300" distR="114300" simplePos="0" relativeHeight="251634176" behindDoc="0" locked="0" layoutInCell="1" allowOverlap="1" wp14:anchorId="02FB6679" wp14:editId="36AC9CB9">
                   <wp:simplePos x="5120640" y="5664200"/>
                   <wp:positionH relativeFrom="margin">
                     <wp:align>center</wp:align>
@@ -15066,7 +15235,7 @@
                 <w:szCs w:val="14"/>
               </w:rPr>
               <w:drawing>
-                <wp:anchor distT="0" distB="0" distL="114300" distR="114300" simplePos="0" relativeHeight="251640320" behindDoc="0" locked="0" layoutInCell="1" allowOverlap="1" wp14:anchorId="667E4D75" wp14:editId="5EED9FC9">
+                <wp:anchor distT="0" distB="0" distL="114300" distR="114300" simplePos="0" relativeHeight="251640320" behindDoc="0" locked="0" layoutInCell="1" allowOverlap="1" wp14:anchorId="667E4D75" wp14:editId="170545CB">
                   <wp:simplePos x="457200" y="7167880"/>
                   <wp:positionH relativeFrom="margin">
                     <wp:align>center</wp:align>
@@ -15153,7 +15322,7 @@
                 <w:szCs w:val="14"/>
               </w:rPr>
               <w:drawing>
-                <wp:anchor distT="0" distB="0" distL="114300" distR="114300" simplePos="0" relativeHeight="251642368" behindDoc="0" locked="0" layoutInCell="1" allowOverlap="1" wp14:anchorId="37207910" wp14:editId="5D17D0D6">
+                <wp:anchor distT="0" distB="0" distL="114300" distR="114300" simplePos="0" relativeHeight="251642368" behindDoc="0" locked="0" layoutInCell="1" allowOverlap="1" wp14:anchorId="37207910" wp14:editId="40533564">
                   <wp:simplePos x="2788920" y="7167880"/>
                   <wp:positionH relativeFrom="margin">
                     <wp:align>center</wp:align>
@@ -15250,7 +15419,7 @@
                 <w:szCs w:val="14"/>
               </w:rPr>
               <w:drawing>
-                <wp:anchor distT="0" distB="0" distL="114300" distR="114300" simplePos="0" relativeHeight="251644416" behindDoc="0" locked="0" layoutInCell="1" allowOverlap="1" wp14:anchorId="73521A25" wp14:editId="75B39461">
+                <wp:anchor distT="0" distB="0" distL="114300" distR="114300" simplePos="0" relativeHeight="251644416" behindDoc="0" locked="0" layoutInCell="1" allowOverlap="1" wp14:anchorId="73521A25" wp14:editId="53342374">
                   <wp:simplePos x="5120640" y="7167880"/>
                   <wp:positionH relativeFrom="margin">
                     <wp:align>center</wp:align>
@@ -15343,6 +15512,7 @@
         </w:rPr>
         <w:t xml:space="preserve">Identificación de métodos </w:t>
       </w:r>
+      <w:proofErr w:type="gramStart"/>
       <w:r>
         <w:rPr>
           <w:rFonts w:ascii="Times New Roman" w:hAnsi="Times New Roman"/>
@@ -15351,7 +15521,18 @@
           <w:sz w:val="16"/>
           <w:szCs w:val="16"/>
         </w:rPr>
-        <w:t xml:space="preserve">SARIMA(p, d, q)(P, D, Q)[12] </w:t>
+        <w:t>SARIMA(</w:t>
+      </w:r>
+      <w:proofErr w:type="gramEnd"/>
+      <w:r>
+        <w:rPr>
+          <w:rFonts w:ascii="Times New Roman" w:hAnsi="Times New Roman"/>
+          <w:b/>
+          <w:bCs/>
+          <w:sz w:val="16"/>
+          <w:szCs w:val="16"/>
+        </w:rPr>
+        <w:t xml:space="preserve">p, d, q)(P, D, Q)[12] </w:t>
       </w:r>
       <w:r>
         <w:rPr>
@@ -15891,7 +16072,25 @@
           <w:sz w:val="20"/>
           <w:szCs w:val="20"/>
         </w:rPr>
-        <w:t>tal deriva. Para el resto de modelos no se da esta situación.</w:t>
+        <w:t xml:space="preserve">tal deriva. Para el resto de </w:t>
+      </w:r>
+      <w:proofErr w:type="gramStart"/>
+      <w:r>
+        <w:rPr>
+          <w:rFonts w:ascii="Times New Roman" w:hAnsi="Times New Roman"/>
+          <w:sz w:val="20"/>
+          <w:szCs w:val="20"/>
+        </w:rPr>
+        <w:t>modelos</w:t>
+      </w:r>
+      <w:proofErr w:type="gramEnd"/>
+      <w:r>
+        <w:rPr>
+          <w:rFonts w:ascii="Times New Roman" w:hAnsi="Times New Roman"/>
+          <w:sz w:val="20"/>
+          <w:szCs w:val="20"/>
+        </w:rPr>
+        <w:t xml:space="preserve"> no se da esta situación.</w:t>
       </w:r>
     </w:p>
     <w:p>
@@ -15945,13 +16144,23 @@
         </w:rPr>
         <w:t xml:space="preserve">Ecuaciones teóricas de los modelos identificados de forma automática con la función </w:t>
       </w:r>
+      <w:proofErr w:type="gramStart"/>
       <w:r>
         <w:rPr>
           <w:rFonts w:ascii="Cascadia Code Light" w:hAnsi="Cascadia Code Light" w:cs="Cascadia Code Light"/>
           <w:sz w:val="12"/>
           <w:szCs w:val="12"/>
         </w:rPr>
-        <w:t>auto.arima().</w:t>
+        <w:t>auto.arima</w:t>
+      </w:r>
+      <w:proofErr w:type="gramEnd"/>
+      <w:r>
+        <w:rPr>
+          <w:rFonts w:ascii="Cascadia Code Light" w:hAnsi="Cascadia Code Light" w:cs="Cascadia Code Light"/>
+          <w:sz w:val="12"/>
+          <w:szCs w:val="12"/>
+        </w:rPr>
+        <w:t>().</w:t>
       </w:r>
     </w:p>
     <w:tbl>
@@ -16028,6 +16237,7 @@
                 <w:szCs w:val="14"/>
               </w:rPr>
             </w:pPr>
+            <w:proofErr w:type="gramStart"/>
             <w:r>
               <w:rPr>
                 <w:rFonts w:ascii="Times New Roman" w:hAnsi="Times New Roman"/>
@@ -16036,7 +16246,18 @@
                 <w:sz w:val="14"/>
                 <w:szCs w:val="14"/>
               </w:rPr>
-              <w:t xml:space="preserve">ARIMA(0, 1, 2)(2, 0, 0)[12] con </w:t>
+              <w:t>ARIMA(</w:t>
+            </w:r>
+            <w:proofErr w:type="gramEnd"/>
+            <w:r>
+              <w:rPr>
+                <w:rFonts w:ascii="Times New Roman" w:hAnsi="Times New Roman"/>
+                <w:b/>
+                <w:bCs/>
+                <w:sz w:val="14"/>
+                <w:szCs w:val="14"/>
+              </w:rPr>
+              <w:t xml:space="preserve">0, 1, 2)(2, 0, 0)[12] con </w:t>
             </w:r>
             <w:r>
               <w:rPr>
@@ -16745,6 +16966,7 @@
                 <w:szCs w:val="14"/>
               </w:rPr>
             </w:pPr>
+            <w:proofErr w:type="gramStart"/>
             <w:r>
               <w:rPr>
                 <w:rFonts w:ascii="Times New Roman" w:hAnsi="Times New Roman"/>
@@ -16753,7 +16975,18 @@
                 <w:sz w:val="14"/>
                 <w:szCs w:val="14"/>
               </w:rPr>
-              <w:t>ARIMA(0, 1, 2)(2, 0, 0)[12] con deriva</w:t>
+              <w:t>ARIMA(</w:t>
+            </w:r>
+            <w:proofErr w:type="gramEnd"/>
+            <w:r>
+              <w:rPr>
+                <w:rFonts w:ascii="Times New Roman" w:hAnsi="Times New Roman"/>
+                <w:b/>
+                <w:bCs/>
+                <w:sz w:val="14"/>
+                <w:szCs w:val="14"/>
+              </w:rPr>
+              <w:t>0, 1, 2)(2, 0, 0)[12] con deriva</w:t>
             </w:r>
             <w:r>
               <w:rPr>
@@ -17455,6 +17688,7 @@
                 <w:szCs w:val="14"/>
               </w:rPr>
             </w:pPr>
+            <w:proofErr w:type="gramStart"/>
             <w:r>
               <w:rPr>
                 <w:rFonts w:ascii="Times New Roman" w:hAnsi="Times New Roman"/>
@@ -17465,6 +17699,7 @@
               </w:rPr>
               <w:t>ARIMA(</w:t>
             </w:r>
+            <w:proofErr w:type="gramEnd"/>
             <w:r>
               <w:rPr>
                 <w:rFonts w:ascii="Times New Roman" w:hAnsi="Times New Roman"/>
@@ -18533,6 +18768,7 @@
                 <w:szCs w:val="14"/>
               </w:rPr>
             </w:pPr>
+            <w:proofErr w:type="gramStart"/>
             <w:r>
               <w:rPr>
                 <w:rFonts w:ascii="Times New Roman" w:hAnsi="Times New Roman"/>
@@ -18543,6 +18779,7 @@
               </w:rPr>
               <w:t>ARIMA(</w:t>
             </w:r>
+            <w:proofErr w:type="gramEnd"/>
             <w:r>
               <w:rPr>
                 <w:rFonts w:ascii="Times New Roman" w:hAnsi="Times New Roman"/>
@@ -19298,6 +19535,7 @@
                 <w:szCs w:val="14"/>
               </w:rPr>
             </w:pPr>
+            <w:proofErr w:type="gramStart"/>
             <w:r>
               <w:rPr>
                 <w:rFonts w:ascii="Times New Roman" w:hAnsi="Times New Roman"/>
@@ -19308,6 +19546,7 @@
               </w:rPr>
               <w:t>ARIMA(</w:t>
             </w:r>
+            <w:proofErr w:type="gramEnd"/>
             <w:r>
               <w:rPr>
                 <w:rFonts w:ascii="Times New Roman" w:hAnsi="Times New Roman"/>
@@ -20064,6 +20303,7 @@
                 <w:szCs w:val="14"/>
               </w:rPr>
             </w:pPr>
+            <w:proofErr w:type="gramStart"/>
             <w:r>
               <w:rPr>
                 <w:rFonts w:ascii="Times New Roman" w:hAnsi="Times New Roman"/>
@@ -20074,6 +20314,7 @@
               </w:rPr>
               <w:t>ARIMA(</w:t>
             </w:r>
+            <w:proofErr w:type="gramEnd"/>
             <w:r>
               <w:rPr>
                 <w:rFonts w:ascii="Times New Roman" w:hAnsi="Times New Roman"/>
@@ -21035,7 +21276,7 @@
           <w:noProof/>
         </w:rPr>
         <w:drawing>
-          <wp:anchor distT="0" distB="0" distL="114300" distR="114300" simplePos="0" relativeHeight="251649536" behindDoc="0" locked="0" layoutInCell="1" allowOverlap="1" wp14:anchorId="1920CC6D" wp14:editId="055049FF">
+          <wp:anchor distT="0" distB="0" distL="114300" distR="114300" simplePos="0" relativeHeight="251649536" behindDoc="0" locked="0" layoutInCell="1" allowOverlap="1" wp14:anchorId="1920CC6D" wp14:editId="12410916">
             <wp:simplePos x="0" y="0"/>
             <wp:positionH relativeFrom="margin">
               <wp:posOffset>1541145</wp:posOffset>
@@ -21101,7 +21342,7 @@
           <w:szCs w:val="16"/>
         </w:rPr>
         <w:drawing>
-          <wp:anchor distT="0" distB="0" distL="114300" distR="114300" simplePos="0" relativeHeight="251646464" behindDoc="0" locked="0" layoutInCell="1" allowOverlap="1" wp14:anchorId="69FAA5B4" wp14:editId="74337FBE">
+          <wp:anchor distT="0" distB="0" distL="114300" distR="114300" simplePos="0" relativeHeight="251646464" behindDoc="0" locked="0" layoutInCell="1" allowOverlap="1" wp14:anchorId="69FAA5B4" wp14:editId="640652B4">
             <wp:simplePos x="0" y="0"/>
             <wp:positionH relativeFrom="margin">
               <wp:posOffset>1541145</wp:posOffset>
@@ -21727,6 +21968,7 @@
       <w:r>
         <w:t xml:space="preserve"> al ceñirse únicamente el primer renglón, se obtiene un modelo </w:t>
       </w:r>
+      <w:proofErr w:type="gramStart"/>
       <w:r>
         <w:rPr>
           <w:b/>
@@ -21734,7 +21976,17 @@
           <w:i/>
           <w:iCs/>
         </w:rPr>
-        <w:t xml:space="preserve">ARIMA(9, 1, 12) </w:t>
+        <w:t>ARIMA(</w:t>
+      </w:r>
+      <w:proofErr w:type="gramEnd"/>
+      <w:r>
+        <w:rPr>
+          <w:b/>
+          <w:bCs/>
+          <w:i/>
+          <w:iCs/>
+        </w:rPr>
+        <w:t xml:space="preserve">9, 1, 12) </w:t>
       </w:r>
       <w:r>
         <w:t xml:space="preserve">que solo incluye a los términos </w:t>
@@ -22450,6 +22702,7 @@
       <w:r>
         <w:t xml:space="preserve">, si bien continuaría siendo un </w:t>
       </w:r>
+      <w:proofErr w:type="gramStart"/>
       <w:r>
         <w:rPr>
           <w:b/>
@@ -22457,7 +22710,17 @@
           <w:i/>
           <w:iCs/>
         </w:rPr>
-        <w:t>ARIMA(9, 1, 12)</w:t>
+        <w:t>ARIMA(</w:t>
+      </w:r>
+      <w:proofErr w:type="gramEnd"/>
+      <w:r>
+        <w:rPr>
+          <w:b/>
+          <w:bCs/>
+          <w:i/>
+          <w:iCs/>
+        </w:rPr>
+        <w:t>9, 1, 12)</w:t>
       </w:r>
       <w:r>
         <w:t xml:space="preserve">, la ecuación sería como se muestra en la </w:t>
@@ -23094,6 +23357,7 @@
       <w:r>
         <w:t xml:space="preserve">, se identifica un modelo </w:t>
       </w:r>
+      <w:proofErr w:type="gramStart"/>
       <w:r>
         <w:rPr>
           <w:b/>
@@ -23101,7 +23365,17 @@
           <w:i/>
           <w:iCs/>
         </w:rPr>
-        <w:t xml:space="preserve">ARIMA(9, 1, </w:t>
+        <w:t>ARIMA(</w:t>
+      </w:r>
+      <w:proofErr w:type="gramEnd"/>
+      <w:r>
+        <w:rPr>
+          <w:b/>
+          <w:bCs/>
+          <w:i/>
+          <w:iCs/>
+        </w:rPr>
+        <w:t xml:space="preserve">9, 1, </w:t>
       </w:r>
       <w:r>
         <w:rPr>
@@ -23945,12 +24219,21 @@
       <w:r>
         <w:t xml:space="preserve">Se considerará cuatro modelos SARIMA: </w:t>
       </w:r>
+      <w:proofErr w:type="gramStart"/>
       <w:r>
         <w:rPr>
           <w:b/>
           <w:bCs/>
         </w:rPr>
-        <w:t>ARIMA(2,1,0)(0,1,2)[12], ARIMA(4,1,0)(1,1,2)[12], ARIMA</w:t>
+        <w:t>ARIMA(</w:t>
+      </w:r>
+      <w:proofErr w:type="gramEnd"/>
+      <w:r>
+        <w:rPr>
+          <w:b/>
+          <w:bCs/>
+        </w:rPr>
+        <w:t>2,1,0)(0,1,2)[12], ARIMA(4,1,0)(1,1,2)[12], ARIMA</w:t>
       </w:r>
       <w:r>
         <w:rPr>
@@ -24001,7 +24284,7 @@
           <w:i/>
           <w:iCs/>
         </w:rPr>
-        <w:t>3</w:t>
+        <w:t>6</w:t>
       </w:r>
       <w:r>
         <w:t>.</w:t>
@@ -24052,7 +24335,7 @@
           <w:sz w:val="16"/>
           <w:szCs w:val="16"/>
         </w:rPr>
-        <w:t>3</w:t>
+        <w:t>6</w:t>
       </w:r>
       <w:r>
         <w:rPr>
@@ -24179,6 +24462,7 @@
               </w:rPr>
               <w:t xml:space="preserve"> </w:t>
             </w:r>
+            <w:proofErr w:type="gramStart"/>
             <w:r>
               <w:rPr>
                 <w:rFonts w:ascii="Times New Roman" w:hAnsi="Times New Roman"/>
@@ -24189,6 +24473,7 @@
               </w:rPr>
               <w:t>ARIMA(</w:t>
             </w:r>
+            <w:proofErr w:type="gramEnd"/>
             <w:r>
               <w:rPr>
                 <w:rFonts w:ascii="Times New Roman" w:hAnsi="Times New Roman"/>
@@ -25075,8 +25360,20 @@
                 <w:sz w:val="14"/>
                 <w:szCs w:val="14"/>
               </w:rPr>
-              <w:t>. ARIMA(</w:t>
+              <w:t xml:space="preserve">. </w:t>
             </w:r>
+            <w:proofErr w:type="gramStart"/>
+            <w:r>
+              <w:rPr>
+                <w:rFonts w:ascii="Times New Roman" w:hAnsi="Times New Roman"/>
+                <w:b/>
+                <w:bCs/>
+                <w:sz w:val="14"/>
+                <w:szCs w:val="14"/>
+              </w:rPr>
+              <w:t>ARIMA(</w:t>
+            </w:r>
+            <w:proofErr w:type="gramEnd"/>
             <w:r>
               <w:rPr>
                 <w:rFonts w:ascii="Times New Roman" w:hAnsi="Times New Roman"/>
@@ -26135,6 +26432,7 @@
               </w:rPr>
               <w:t xml:space="preserve"> </w:t>
             </w:r>
+            <w:proofErr w:type="gramStart"/>
             <w:r>
               <w:rPr>
                 <w:rFonts w:ascii="Times New Roman" w:hAnsi="Times New Roman"/>
@@ -26145,6 +26443,7 @@
               </w:rPr>
               <w:t>ARIMA(</w:t>
             </w:r>
+            <w:proofErr w:type="gramEnd"/>
             <w:r>
               <w:rPr>
                 <w:rFonts w:ascii="Times New Roman" w:hAnsi="Times New Roman"/>
@@ -26994,6 +27293,7 @@
               </w:rPr>
               <w:t xml:space="preserve">. </w:t>
             </w:r>
+            <w:proofErr w:type="gramStart"/>
             <w:r>
               <w:rPr>
                 <w:rFonts w:ascii="Times New Roman" w:hAnsi="Times New Roman"/>
@@ -27004,6 +27304,7 @@
               </w:rPr>
               <w:t>ARIMA(</w:t>
             </w:r>
+            <w:proofErr w:type="gramEnd"/>
             <w:r>
               <w:rPr>
                 <w:rFonts w:ascii="Times New Roman" w:hAnsi="Times New Roman"/>
@@ -27819,7 +28120,7 @@
           <w:i/>
           <w:iCs/>
         </w:rPr>
-        <w:t>4</w:t>
+        <w:t>7</w:t>
       </w:r>
       <w:r>
         <w:t xml:space="preserve">. </w:t>
@@ -27876,7 +28177,7 @@
                 <w:sz w:val="16"/>
                 <w:szCs w:val="16"/>
               </w:rPr>
-              <w:t>4</w:t>
+              <w:t>7</w:t>
             </w:r>
             <w:r>
               <w:rPr>
@@ -34715,8 +35016,13 @@
         <w:t>De las gráficas de ajuste se observa que al modelar</w:t>
       </w:r>
       <w:r>
-        <w:t xml:space="preserve"> log(</w:t>
-      </w:r>
+        <w:t xml:space="preserve"> </w:t>
+      </w:r>
+      <w:proofErr w:type="gramStart"/>
+      <w:r>
+        <w:t>log(</w:t>
+      </w:r>
+      <w:proofErr w:type="gramEnd"/>
       <m:oMath>
         <m:sSub>
           <m:sSubPr>
@@ -34850,7 +35156,7 @@
                 <w:noProof/>
               </w:rPr>
               <w:drawing>
-                <wp:anchor distT="0" distB="0" distL="114300" distR="114300" simplePos="0" relativeHeight="251644416" behindDoc="0" locked="0" layoutInCell="1" allowOverlap="1" wp14:anchorId="4F73218B" wp14:editId="76B8A07E">
+                <wp:anchor distT="0" distB="0" distL="114300" distR="114300" simplePos="0" relativeHeight="251644416" behindDoc="0" locked="0" layoutInCell="1" allowOverlap="1" wp14:anchorId="4F73218B" wp14:editId="619FA8B1">
                   <wp:simplePos x="459726" y="2450188"/>
                   <wp:positionH relativeFrom="margin">
                     <wp:align>center</wp:align>
@@ -34938,7 +35244,7 @@
                 <w:noProof/>
               </w:rPr>
               <w:drawing>
-                <wp:anchor distT="0" distB="0" distL="114300" distR="114300" simplePos="0" relativeHeight="251646464" behindDoc="0" locked="0" layoutInCell="1" allowOverlap="1" wp14:anchorId="589CE085" wp14:editId="23F2075F">
+                <wp:anchor distT="0" distB="0" distL="114300" distR="114300" simplePos="0" relativeHeight="251646464" behindDoc="0" locked="0" layoutInCell="1" allowOverlap="1" wp14:anchorId="589CE085" wp14:editId="45177E52">
                   <wp:simplePos x="3930404" y="2450188"/>
                   <wp:positionH relativeFrom="margin">
                     <wp:align>center</wp:align>
@@ -35028,7 +35334,7 @@
                 <w:noProof/>
               </w:rPr>
               <w:drawing>
-                <wp:anchor distT="0" distB="0" distL="114300" distR="114300" simplePos="0" relativeHeight="251648512" behindDoc="0" locked="0" layoutInCell="1" allowOverlap="1" wp14:anchorId="3155E910" wp14:editId="17119C42">
+                <wp:anchor distT="0" distB="0" distL="114300" distR="114300" simplePos="0" relativeHeight="251648512" behindDoc="0" locked="0" layoutInCell="1" allowOverlap="1" wp14:anchorId="3155E910" wp14:editId="3155D879">
                   <wp:simplePos x="459726" y="4253728"/>
                   <wp:positionH relativeFrom="margin">
                     <wp:align>center</wp:align>
@@ -35116,7 +35422,7 @@
                 <w:noProof/>
               </w:rPr>
               <w:drawing>
-                <wp:anchor distT="0" distB="0" distL="114300" distR="114300" simplePos="0" relativeHeight="251650560" behindDoc="0" locked="0" layoutInCell="1" allowOverlap="1" wp14:anchorId="3519AB60" wp14:editId="19A4542A">
+                <wp:anchor distT="0" distB="0" distL="114300" distR="114300" simplePos="0" relativeHeight="251650560" behindDoc="0" locked="0" layoutInCell="1" allowOverlap="1" wp14:anchorId="3519AB60" wp14:editId="455E54C7">
                   <wp:simplePos x="3930404" y="4253728"/>
                   <wp:positionH relativeFrom="margin">
                     <wp:align>center</wp:align>
@@ -35247,15 +35553,16 @@
           <w:sz w:val="16"/>
           <w:szCs w:val="16"/>
         </w:rPr>
-        <w:t>odelo uno: AR</w:t>
-      </w:r>
+        <w:t xml:space="preserve">odelo uno: </w:t>
+      </w:r>
+      <w:proofErr w:type="gramStart"/>
       <w:r>
         <w:rPr>
           <w:bCs/>
           <w:sz w:val="16"/>
           <w:szCs w:val="16"/>
         </w:rPr>
-        <w:t>IMA</w:t>
+        <w:t>AR</w:t>
       </w:r>
       <w:r>
         <w:rPr>
@@ -35263,8 +35570,17 @@
           <w:sz w:val="16"/>
           <w:szCs w:val="16"/>
         </w:rPr>
+        <w:t>IMA</w:t>
+      </w:r>
+      <w:r>
+        <w:rPr>
+          <w:bCs/>
+          <w:sz w:val="16"/>
+          <w:szCs w:val="16"/>
+        </w:rPr>
         <w:t>(</w:t>
       </w:r>
+      <w:proofErr w:type="gramEnd"/>
       <w:r>
         <w:rPr>
           <w:bCs/>
@@ -35759,7 +36075,21 @@
           <w:bCs/>
         </w:rPr>
         <w:lastRenderedPageBreak/>
-        <w:t>constante en cero, y tampoco se detecta que hayan patrones contrarios a la independencia mediante estos gráficos como ciclos o rachas de signos positivos y negativos.</w:t>
+        <w:t xml:space="preserve">constante en cero, y tampoco se detecta que </w:t>
+      </w:r>
+      <w:proofErr w:type="gramStart"/>
+      <w:r>
+        <w:rPr>
+          <w:bCs/>
+        </w:rPr>
+        <w:t>hayan</w:t>
+      </w:r>
+      <w:proofErr w:type="gramEnd"/>
+      <w:r>
+        <w:rPr>
+          <w:bCs/>
+        </w:rPr>
+        <w:t xml:space="preserve"> patrones contrarios a la independencia mediante estos gráficos como ciclos o rachas de signos positivos y negativos.</w:t>
       </w:r>
     </w:p>
     <w:tbl>
@@ -35798,7 +36128,7 @@
                 <w:noProof/>
               </w:rPr>
               <w:drawing>
-                <wp:anchor distT="0" distB="0" distL="114300" distR="114300" simplePos="0" relativeHeight="251650560" behindDoc="0" locked="0" layoutInCell="1" allowOverlap="1" wp14:anchorId="2B7882F0" wp14:editId="503D8DF9">
+                <wp:anchor distT="0" distB="0" distL="114300" distR="114300" simplePos="0" relativeHeight="251650560" behindDoc="0" locked="0" layoutInCell="1" allowOverlap="1" wp14:anchorId="2B7882F0" wp14:editId="4EE72052">
                   <wp:simplePos x="459726" y="464778"/>
                   <wp:positionH relativeFrom="margin">
                     <wp:align>center</wp:align>
@@ -35890,7 +36220,7 @@
                 <w:noProof/>
               </w:rPr>
               <w:drawing>
-                <wp:anchor distT="0" distB="0" distL="114300" distR="114300" simplePos="0" relativeHeight="251654656" behindDoc="0" locked="0" layoutInCell="1" allowOverlap="1" wp14:anchorId="3CF1F874" wp14:editId="647C6491">
+                <wp:anchor distT="0" distB="0" distL="114300" distR="114300" simplePos="0" relativeHeight="251654656" behindDoc="0" locked="0" layoutInCell="1" allowOverlap="1" wp14:anchorId="3CF1F874" wp14:editId="13CFD550">
                   <wp:simplePos x="3930404" y="464778"/>
                   <wp:positionH relativeFrom="margin">
                     <wp:align>center</wp:align>
@@ -35984,7 +36314,7 @@
                 <w:noProof/>
               </w:rPr>
               <w:drawing>
-                <wp:anchor distT="0" distB="0" distL="114300" distR="114300" simplePos="0" relativeHeight="251653632" behindDoc="0" locked="0" layoutInCell="1" allowOverlap="1" wp14:anchorId="2DF427A2" wp14:editId="132B0A16">
+                <wp:anchor distT="0" distB="0" distL="114300" distR="114300" simplePos="0" relativeHeight="251653632" behindDoc="0" locked="0" layoutInCell="1" allowOverlap="1" wp14:anchorId="2DF427A2" wp14:editId="27372AA4">
                   <wp:simplePos x="459726" y="2268318"/>
                   <wp:positionH relativeFrom="margin">
                     <wp:align>center</wp:align>
@@ -36076,7 +36406,7 @@
                 <w:noProof/>
               </w:rPr>
               <w:drawing>
-                <wp:anchor distT="0" distB="0" distL="114300" distR="114300" simplePos="0" relativeHeight="251654656" behindDoc="0" locked="0" layoutInCell="1" allowOverlap="1" wp14:anchorId="5C2C1E29" wp14:editId="752EA7AF">
+                <wp:anchor distT="0" distB="0" distL="114300" distR="114300" simplePos="0" relativeHeight="251654656" behindDoc="0" locked="0" layoutInCell="1" allowOverlap="1" wp14:anchorId="5C2C1E29" wp14:editId="0A6BA17C">
                   <wp:simplePos x="3930404" y="2268318"/>
                   <wp:positionH relativeFrom="margin">
                     <wp:align>center</wp:align>
@@ -36212,13 +36542,23 @@
         </w:rPr>
         <w:t xml:space="preserve">odelo uno: </w:t>
       </w:r>
+      <w:proofErr w:type="gramStart"/>
       <w:r>
         <w:rPr>
           <w:bCs/>
           <w:sz w:val="16"/>
           <w:szCs w:val="16"/>
         </w:rPr>
-        <w:t>ARIMA(2,1,0)(0,1,2)[12]</w:t>
+        <w:t>ARIMA(</w:t>
+      </w:r>
+      <w:proofErr w:type="gramEnd"/>
+      <w:r>
+        <w:rPr>
+          <w:bCs/>
+          <w:sz w:val="16"/>
+          <w:szCs w:val="16"/>
+        </w:rPr>
+        <w:t>2,1,0)(0,1,2)[12]</w:t>
       </w:r>
       <w:r>
         <w:rPr>
@@ -36361,7 +36701,7 @@
                 <w:noProof/>
               </w:rPr>
               <w:drawing>
-                <wp:anchor distT="0" distB="0" distL="114300" distR="114300" simplePos="0" relativeHeight="251660800" behindDoc="0" locked="0" layoutInCell="1" allowOverlap="1" wp14:anchorId="60B5F20C" wp14:editId="19E3DF89">
+                <wp:anchor distT="0" distB="0" distL="114300" distR="114300" simplePos="0" relativeHeight="251660800" behindDoc="0" locked="0" layoutInCell="1" allowOverlap="1" wp14:anchorId="60B5F20C" wp14:editId="5E1EC599">
                   <wp:simplePos x="459726" y="4804389"/>
                   <wp:positionH relativeFrom="margin">
                     <wp:align>center</wp:align>
@@ -36453,7 +36793,7 @@
                 <w:noProof/>
               </w:rPr>
               <w:drawing>
-                <wp:anchor distT="0" distB="0" distL="114300" distR="114300" simplePos="0" relativeHeight="251663872" behindDoc="0" locked="0" layoutInCell="1" allowOverlap="1" wp14:anchorId="4698515A" wp14:editId="56034117">
+                <wp:anchor distT="0" distB="0" distL="114300" distR="114300" simplePos="0" relativeHeight="251663872" behindDoc="0" locked="0" layoutInCell="1" allowOverlap="1" wp14:anchorId="4698515A" wp14:editId="5D8F5739">
                   <wp:simplePos x="3930404" y="4804389"/>
                   <wp:positionH relativeFrom="margin">
                     <wp:align>center</wp:align>
@@ -36547,7 +36887,7 @@
                 <w:noProof/>
               </w:rPr>
               <w:drawing>
-                <wp:anchor distT="0" distB="0" distL="114300" distR="114300" simplePos="0" relativeHeight="251662848" behindDoc="0" locked="0" layoutInCell="1" allowOverlap="1" wp14:anchorId="2CFEE8DE" wp14:editId="55E503A5">
+                <wp:anchor distT="0" distB="0" distL="114300" distR="114300" simplePos="0" relativeHeight="251662848" behindDoc="0" locked="0" layoutInCell="1" allowOverlap="1" wp14:anchorId="2CFEE8DE" wp14:editId="5F11FAF9">
                   <wp:simplePos x="459726" y="6683708"/>
                   <wp:positionH relativeFrom="margin">
                     <wp:align>center</wp:align>
@@ -36639,7 +36979,7 @@
                 <w:noProof/>
               </w:rPr>
               <w:drawing>
-                <wp:anchor distT="0" distB="0" distL="114300" distR="114300" simplePos="0" relativeHeight="251655680" behindDoc="0" locked="0" layoutInCell="1" allowOverlap="1" wp14:anchorId="203D76EA" wp14:editId="4DC9A72F">
+                <wp:anchor distT="0" distB="0" distL="114300" distR="114300" simplePos="0" relativeHeight="251655680" behindDoc="0" locked="0" layoutInCell="1" allowOverlap="1" wp14:anchorId="203D76EA" wp14:editId="4FD6176B">
                   <wp:simplePos x="3930404" y="6612981"/>
                   <wp:positionH relativeFrom="margin">
                     <wp:align>center</wp:align>
@@ -36775,13 +37115,23 @@
         </w:rPr>
         <w:t xml:space="preserve">odelo uno: </w:t>
       </w:r>
+      <w:proofErr w:type="gramStart"/>
       <w:r>
         <w:rPr>
           <w:bCs/>
           <w:sz w:val="16"/>
           <w:szCs w:val="16"/>
         </w:rPr>
-        <w:t>ARIMA(2,1,0)(0,1,2)[12]</w:t>
+        <w:t>ARIMA(</w:t>
+      </w:r>
+      <w:proofErr w:type="gramEnd"/>
+      <w:r>
+        <w:rPr>
+          <w:bCs/>
+          <w:sz w:val="16"/>
+          <w:szCs w:val="16"/>
+        </w:rPr>
+        <w:t>2,1,0)(0,1,2)[12]</w:t>
       </w:r>
       <w:r>
         <w:rPr>
@@ -36938,13 +37288,754 @@
         <w:rPr>
           <w:bCs/>
         </w:rPr>
-        <w:t xml:space="preserve">donde las hipótesis a contrastar en la </w:t>
+        <w:t xml:space="preserve">esto con el fin de validar el supuesto de ruido blanco para </w:t>
+      </w:r>
+      <m:oMath>
+        <m:sSub>
+          <m:sSubPr>
+            <m:ctrlPr>
+              <w:rPr>
+                <w:rFonts w:ascii="Cambria Math" w:hAnsi="Cambria Math"/>
+                <w:bCs/>
+                <w:i/>
+              </w:rPr>
+            </m:ctrlPr>
+          </m:sSubPr>
+          <m:e>
+            <m:r>
+              <w:rPr>
+                <w:rFonts w:ascii="Cambria Math" w:hAnsi="Cambria Math"/>
+              </w:rPr>
+              <m:t>E</m:t>
+            </m:r>
+          </m:e>
+          <m:sub>
+            <m:r>
+              <w:rPr>
+                <w:rFonts w:ascii="Cambria Math" w:hAnsi="Cambria Math"/>
+              </w:rPr>
+              <m:t>t</m:t>
+            </m:r>
+          </m:sub>
+        </m:sSub>
+      </m:oMath>
+      <w:r>
+        <w:rPr>
+          <w:bCs/>
+        </w:rPr>
+        <w:t xml:space="preserve">, </w:t>
+      </w:r>
+      <w:r>
+        <w:rPr>
+          <w:bCs/>
+        </w:rPr>
+        <w:t xml:space="preserve">donde </w:t>
+      </w:r>
+      <w:r>
+        <w:rPr>
+          <w:bCs/>
+        </w:rPr>
+        <w:t xml:space="preserve">para el </w:t>
       </w:r>
       <w:r>
         <w:rPr>
           <w:b/>
         </w:rPr>
         <w:t>ACF</w:t>
+      </w:r>
+      <w:r>
+        <w:rPr>
+          <w:bCs/>
+        </w:rPr>
+        <w:t xml:space="preserve"> el</w:t>
+      </w:r>
+      <w:r>
+        <w:rPr>
+          <w:bCs/>
+        </w:rPr>
+        <w:t xml:space="preserve"> estadístico de prueba </w:t>
+      </w:r>
+      <w:r>
+        <w:rPr>
+          <w:bCs/>
+        </w:rPr>
+        <w:t>es</w:t>
+      </w:r>
+      <w:r>
+        <w:rPr>
+          <w:bCs/>
+        </w:rPr>
+        <w:t xml:space="preserve"> </w:t>
+      </w:r>
+      <m:oMath>
+        <m:acc>
+          <m:accPr>
+            <m:ctrlPr>
+              <w:rPr>
+                <w:rFonts w:ascii="Cambria Math" w:hAnsi="Cambria Math"/>
+                <w:bCs/>
+              </w:rPr>
+            </m:ctrlPr>
+          </m:accPr>
+          <m:e>
+            <m:r>
+              <m:rPr>
+                <m:sty m:val="p"/>
+              </m:rPr>
+              <w:rPr>
+                <w:rFonts w:ascii="Cambria Math" w:hAnsi="Cambria Math"/>
+              </w:rPr>
+              <m:t>ρ</m:t>
+            </m:r>
+            <m:d>
+              <m:dPr>
+                <m:ctrlPr>
+                  <w:rPr>
+                    <w:rFonts w:ascii="Cambria Math" w:hAnsi="Cambria Math"/>
+                    <w:bCs/>
+                    <w:i/>
+                  </w:rPr>
+                </m:ctrlPr>
+              </m:dPr>
+              <m:e>
+                <m:r>
+                  <w:rPr>
+                    <w:rFonts w:ascii="Cambria Math" w:hAnsi="Cambria Math"/>
+                  </w:rPr>
+                  <m:t>k</m:t>
+                </m:r>
+              </m:e>
+            </m:d>
+          </m:e>
+        </m:acc>
+        <m:r>
+          <w:rPr>
+            <w:rFonts w:ascii="Cambria Math" w:hAnsi="Cambria Math"/>
+          </w:rPr>
+          <m:t>=</m:t>
+        </m:r>
+        <m:acc>
+          <m:accPr>
+            <m:ctrlPr>
+              <w:rPr>
+                <w:rFonts w:ascii="Cambria Math" w:hAnsi="Cambria Math"/>
+                <w:bCs/>
+              </w:rPr>
+            </m:ctrlPr>
+          </m:accPr>
+          <m:e>
+            <m:r>
+              <w:rPr>
+                <w:rFonts w:ascii="Cambria Math" w:hAnsi="Cambria Math"/>
+              </w:rPr>
+              <m:t>Corr</m:t>
+            </m:r>
+          </m:e>
+        </m:acc>
+        <m:d>
+          <m:dPr>
+            <m:ctrlPr>
+              <w:rPr>
+                <w:rFonts w:ascii="Cambria Math" w:hAnsi="Cambria Math"/>
+                <w:bCs/>
+                <w:i/>
+              </w:rPr>
+            </m:ctrlPr>
+          </m:dPr>
+          <m:e>
+            <m:sSub>
+              <m:sSubPr>
+                <m:ctrlPr>
+                  <w:rPr>
+                    <w:rFonts w:ascii="Cambria Math" w:hAnsi="Cambria Math"/>
+                    <w:bCs/>
+                    <w:i/>
+                  </w:rPr>
+                </m:ctrlPr>
+              </m:sSubPr>
+              <m:e>
+                <m:r>
+                  <w:rPr>
+                    <w:rFonts w:ascii="Cambria Math" w:hAnsi="Cambria Math"/>
+                  </w:rPr>
+                  <m:t>E</m:t>
+                </m:r>
+              </m:e>
+              <m:sub>
+                <m:r>
+                  <w:rPr>
+                    <w:rFonts w:ascii="Cambria Math" w:hAnsi="Cambria Math"/>
+                  </w:rPr>
+                  <m:t>t</m:t>
+                </m:r>
+              </m:sub>
+            </m:sSub>
+            <m:r>
+              <w:rPr>
+                <w:rFonts w:ascii="Cambria Math" w:hAnsi="Cambria Math"/>
+              </w:rPr>
+              <m:t>,</m:t>
+            </m:r>
+            <m:sSub>
+              <m:sSubPr>
+                <m:ctrlPr>
+                  <w:rPr>
+                    <w:rFonts w:ascii="Cambria Math" w:hAnsi="Cambria Math"/>
+                    <w:bCs/>
+                    <w:i/>
+                  </w:rPr>
+                </m:ctrlPr>
+              </m:sSubPr>
+              <m:e>
+                <m:r>
+                  <w:rPr>
+                    <w:rFonts w:ascii="Cambria Math" w:hAnsi="Cambria Math"/>
+                  </w:rPr>
+                  <m:t>E</m:t>
+                </m:r>
+              </m:e>
+              <m:sub>
+                <m:r>
+                  <w:rPr>
+                    <w:rFonts w:ascii="Cambria Math" w:hAnsi="Cambria Math"/>
+                  </w:rPr>
+                  <m:t>t+1</m:t>
+                </m:r>
+              </m:sub>
+            </m:sSub>
+          </m:e>
+        </m:d>
+        <m:r>
+          <w:rPr>
+            <w:rFonts w:ascii="Cambria Math" w:hAnsi="Cambria Math"/>
+          </w:rPr>
+          <m:t>=</m:t>
+        </m:r>
+        <m:f>
+          <m:fPr>
+            <m:ctrlPr>
+              <w:rPr>
+                <w:rFonts w:ascii="Cambria Math" w:hAnsi="Cambria Math"/>
+                <w:bCs/>
+              </w:rPr>
+            </m:ctrlPr>
+          </m:fPr>
+          <m:num>
+            <m:nary>
+              <m:naryPr>
+                <m:chr m:val="∑"/>
+                <m:ctrlPr>
+                  <w:rPr>
+                    <w:rFonts w:ascii="Cambria Math" w:hAnsi="Cambria Math"/>
+                    <w:bCs/>
+                  </w:rPr>
+                </m:ctrlPr>
+              </m:naryPr>
+              <m:sub>
+                <m:r>
+                  <w:rPr>
+                    <w:rFonts w:ascii="Cambria Math" w:hAnsi="Cambria Math"/>
+                  </w:rPr>
+                  <m:t>t=1</m:t>
+                </m:r>
+                <m:ctrlPr>
+                  <w:rPr>
+                    <w:rFonts w:ascii="Cambria Math" w:hAnsi="Cambria Math"/>
+                    <w:bCs/>
+                    <w:i/>
+                  </w:rPr>
+                </m:ctrlPr>
+              </m:sub>
+              <m:sup>
+                <m:r>
+                  <w:rPr>
+                    <w:rFonts w:ascii="Cambria Math" w:hAnsi="Cambria Math"/>
+                  </w:rPr>
+                  <m:t>239-k</m:t>
+                </m:r>
+                <m:ctrlPr>
+                  <w:rPr>
+                    <w:rFonts w:ascii="Cambria Math" w:hAnsi="Cambria Math"/>
+                    <w:bCs/>
+                    <w:i/>
+                  </w:rPr>
+                </m:ctrlPr>
+              </m:sup>
+              <m:e>
+                <m:acc>
+                  <m:accPr>
+                    <m:ctrlPr>
+                      <w:rPr>
+                        <w:rFonts w:ascii="Cambria Math" w:hAnsi="Cambria Math"/>
+                        <w:bCs/>
+                      </w:rPr>
+                    </m:ctrlPr>
+                  </m:accPr>
+                  <m:e>
+                    <m:sSub>
+                      <m:sSubPr>
+                        <m:ctrlPr>
+                          <w:rPr>
+                            <w:rFonts w:ascii="Cambria Math" w:hAnsi="Cambria Math"/>
+                            <w:bCs/>
+                            <w:i/>
+                          </w:rPr>
+                        </m:ctrlPr>
+                      </m:sSubPr>
+                      <m:e>
+                        <m:r>
+                          <w:rPr>
+                            <w:rFonts w:ascii="Cambria Math" w:hAnsi="Cambria Math"/>
+                          </w:rPr>
+                          <m:t>E</m:t>
+                        </m:r>
+                        <m:ctrlPr>
+                          <w:rPr>
+                            <w:rFonts w:ascii="Cambria Math" w:hAnsi="Cambria Math"/>
+                            <w:bCs/>
+                          </w:rPr>
+                        </m:ctrlPr>
+                      </m:e>
+                      <m:sub>
+                        <m:r>
+                          <w:rPr>
+                            <w:rFonts w:ascii="Cambria Math" w:hAnsi="Cambria Math"/>
+                          </w:rPr>
+                          <m:t>t</m:t>
+                        </m:r>
+                      </m:sub>
+                    </m:sSub>
+                  </m:e>
+                </m:acc>
+                <m:ctrlPr>
+                  <w:rPr>
+                    <w:rFonts w:ascii="Cambria Math" w:hAnsi="Cambria Math"/>
+                    <w:bCs/>
+                    <w:i/>
+                  </w:rPr>
+                </m:ctrlPr>
+              </m:e>
+            </m:nary>
+            <m:acc>
+              <m:accPr>
+                <m:ctrlPr>
+                  <w:rPr>
+                    <w:rFonts w:ascii="Cambria Math" w:hAnsi="Cambria Math"/>
+                    <w:bCs/>
+                  </w:rPr>
+                </m:ctrlPr>
+              </m:accPr>
+              <m:e>
+                <m:sSub>
+                  <m:sSubPr>
+                    <m:ctrlPr>
+                      <w:rPr>
+                        <w:rFonts w:ascii="Cambria Math" w:hAnsi="Cambria Math"/>
+                        <w:bCs/>
+                        <w:i/>
+                      </w:rPr>
+                    </m:ctrlPr>
+                  </m:sSubPr>
+                  <m:e>
+                    <m:r>
+                      <w:rPr>
+                        <w:rFonts w:ascii="Cambria Math" w:hAnsi="Cambria Math"/>
+                      </w:rPr>
+                      <m:t>E</m:t>
+                    </m:r>
+                    <m:ctrlPr>
+                      <w:rPr>
+                        <w:rFonts w:ascii="Cambria Math" w:hAnsi="Cambria Math"/>
+                        <w:bCs/>
+                      </w:rPr>
+                    </m:ctrlPr>
+                  </m:e>
+                  <m:sub>
+                    <m:r>
+                      <w:rPr>
+                        <w:rFonts w:ascii="Cambria Math" w:hAnsi="Cambria Math"/>
+                      </w:rPr>
+                      <m:t>t+k</m:t>
+                    </m:r>
+                  </m:sub>
+                </m:sSub>
+              </m:e>
+            </m:acc>
+            <m:ctrlPr>
+              <w:rPr>
+                <w:rFonts w:ascii="Cambria Math" w:hAnsi="Cambria Math"/>
+                <w:bCs/>
+                <w:i/>
+              </w:rPr>
+            </m:ctrlPr>
+          </m:num>
+          <m:den>
+            <m:nary>
+              <m:naryPr>
+                <m:chr m:val="∑"/>
+                <m:ctrlPr>
+                  <w:rPr>
+                    <w:rFonts w:ascii="Cambria Math" w:hAnsi="Cambria Math"/>
+                    <w:bCs/>
+                  </w:rPr>
+                </m:ctrlPr>
+              </m:naryPr>
+              <m:sub>
+                <m:r>
+                  <w:rPr>
+                    <w:rFonts w:ascii="Cambria Math" w:hAnsi="Cambria Math"/>
+                  </w:rPr>
+                  <m:t>t=1</m:t>
+                </m:r>
+                <m:ctrlPr>
+                  <w:rPr>
+                    <w:rFonts w:ascii="Cambria Math" w:hAnsi="Cambria Math"/>
+                    <w:bCs/>
+                    <w:i/>
+                  </w:rPr>
+                </m:ctrlPr>
+              </m:sub>
+              <m:sup>
+                <m:r>
+                  <w:rPr>
+                    <w:rFonts w:ascii="Cambria Math" w:hAnsi="Cambria Math"/>
+                  </w:rPr>
+                  <m:t>239</m:t>
+                </m:r>
+                <m:ctrlPr>
+                  <w:rPr>
+                    <w:rFonts w:ascii="Cambria Math" w:hAnsi="Cambria Math"/>
+                    <w:bCs/>
+                    <w:i/>
+                  </w:rPr>
+                </m:ctrlPr>
+              </m:sup>
+              <m:e>
+                <m:acc>
+                  <m:accPr>
+                    <m:ctrlPr>
+                      <w:rPr>
+                        <w:rFonts w:ascii="Cambria Math" w:hAnsi="Cambria Math"/>
+                        <w:bCs/>
+                      </w:rPr>
+                    </m:ctrlPr>
+                  </m:accPr>
+                  <m:e>
+                    <m:sSubSup>
+                      <m:sSubSupPr>
+                        <m:ctrlPr>
+                          <w:rPr>
+                            <w:rFonts w:ascii="Cambria Math" w:hAnsi="Cambria Math"/>
+                            <w:bCs/>
+                            <w:i/>
+                          </w:rPr>
+                        </m:ctrlPr>
+                      </m:sSubSupPr>
+                      <m:e>
+                        <m:r>
+                          <w:rPr>
+                            <w:rFonts w:ascii="Cambria Math" w:hAnsi="Cambria Math"/>
+                          </w:rPr>
+                          <m:t>E</m:t>
+                        </m:r>
+                        <m:ctrlPr>
+                          <w:rPr>
+                            <w:rFonts w:ascii="Cambria Math" w:hAnsi="Cambria Math"/>
+                            <w:bCs/>
+                          </w:rPr>
+                        </m:ctrlPr>
+                      </m:e>
+                      <m:sub>
+                        <m:r>
+                          <w:rPr>
+                            <w:rFonts w:ascii="Cambria Math" w:hAnsi="Cambria Math"/>
+                          </w:rPr>
+                          <m:t>t</m:t>
+                        </m:r>
+                      </m:sub>
+                      <m:sup>
+                        <m:r>
+                          <w:rPr>
+                            <w:rFonts w:ascii="Cambria Math" w:hAnsi="Cambria Math"/>
+                          </w:rPr>
+                          <m:t>2</m:t>
+                        </m:r>
+                      </m:sup>
+                    </m:sSubSup>
+                  </m:e>
+                </m:acc>
+                <m:ctrlPr>
+                  <w:rPr>
+                    <w:rFonts w:ascii="Cambria Math" w:hAnsi="Cambria Math"/>
+                    <w:bCs/>
+                    <w:i/>
+                  </w:rPr>
+                </m:ctrlPr>
+              </m:e>
+            </m:nary>
+            <m:ctrlPr>
+              <w:rPr>
+                <w:rFonts w:ascii="Cambria Math" w:hAnsi="Cambria Math"/>
+                <w:bCs/>
+                <w:i/>
+              </w:rPr>
+            </m:ctrlPr>
+          </m:den>
+        </m:f>
+        <m:r>
+          <m:rPr>
+            <m:sty m:val="p"/>
+          </m:rPr>
+          <w:rPr>
+            <w:rFonts w:ascii="Cambria Math" w:hAnsi="Cambria Math"/>
+          </w:rPr>
+          <m:t>∼</m:t>
+        </m:r>
+        <m:r>
+          <w:rPr>
+            <w:rFonts w:ascii="Cambria Math" w:hAnsi="Cambria Math"/>
+          </w:rPr>
+          <m:t>aprox.N</m:t>
+        </m:r>
+        <m:d>
+          <m:dPr>
+            <m:ctrlPr>
+              <w:rPr>
+                <w:rFonts w:ascii="Cambria Math" w:hAnsi="Cambria Math"/>
+                <w:bCs/>
+                <w:i/>
+              </w:rPr>
+            </m:ctrlPr>
+          </m:dPr>
+          <m:e>
+            <m:r>
+              <w:rPr>
+                <w:rFonts w:ascii="Cambria Math" w:hAnsi="Cambria Math"/>
+              </w:rPr>
+              <m:t>0,</m:t>
+            </m:r>
+            <m:f>
+              <m:fPr>
+                <m:ctrlPr>
+                  <w:rPr>
+                    <w:rFonts w:ascii="Cambria Math" w:hAnsi="Cambria Math"/>
+                    <w:bCs/>
+                  </w:rPr>
+                </m:ctrlPr>
+              </m:fPr>
+              <m:num>
+                <m:r>
+                  <w:rPr>
+                    <w:rFonts w:ascii="Cambria Math" w:hAnsi="Cambria Math"/>
+                  </w:rPr>
+                  <m:t>1</m:t>
+                </m:r>
+                <m:ctrlPr>
+                  <w:rPr>
+                    <w:rFonts w:ascii="Cambria Math" w:hAnsi="Cambria Math"/>
+                    <w:bCs/>
+                    <w:i/>
+                  </w:rPr>
+                </m:ctrlPr>
+              </m:num>
+              <m:den>
+                <m:r>
+                  <w:rPr>
+                    <w:rFonts w:ascii="Cambria Math" w:hAnsi="Cambria Math"/>
+                  </w:rPr>
+                  <m:t>239</m:t>
+                </m:r>
+                <m:ctrlPr>
+                  <w:rPr>
+                    <w:rFonts w:ascii="Cambria Math" w:hAnsi="Cambria Math"/>
+                    <w:bCs/>
+                    <w:i/>
+                  </w:rPr>
+                </m:ctrlPr>
+              </m:den>
+            </m:f>
+          </m:e>
+        </m:d>
+      </m:oMath>
+      <w:r>
+        <w:rPr>
+          <w:bCs/>
+        </w:rPr>
+        <w:t>,</w:t>
+      </w:r>
+      <w:r>
+        <w:rPr>
+          <w:bCs/>
+        </w:rPr>
+        <w:t xml:space="preserve"> y que con una significancia de aproximadamente </w:t>
+      </w:r>
+      <m:oMath>
+        <m:r>
+          <m:rPr>
+            <m:sty m:val="p"/>
+          </m:rPr>
+          <w:rPr>
+            <w:rFonts w:ascii="Cambria Math" w:hAnsi="Cambria Math"/>
+          </w:rPr>
+          <m:t>α≈</m:t>
+        </m:r>
+        <m:r>
+          <w:rPr>
+            <w:rFonts w:ascii="Cambria Math" w:hAnsi="Cambria Math"/>
+          </w:rPr>
+          <m:t>0.05</m:t>
+        </m:r>
+      </m:oMath>
+      <w:r>
+        <w:rPr>
+          <w:bCs/>
+        </w:rPr>
+        <w:t xml:space="preserve"> </w:t>
+      </w:r>
+      <w:r>
+        <w:rPr>
+          <w:bCs/>
+        </w:rPr>
+        <w:t xml:space="preserve">se </w:t>
+      </w:r>
+      <w:r>
+        <w:rPr>
+          <w:bCs/>
+        </w:rPr>
+        <w:t xml:space="preserve">rechaza la hipótesis nula si </w:t>
+      </w:r>
+      <m:oMath>
+        <m:d>
+          <m:dPr>
+            <m:begChr m:val="|"/>
+            <m:endChr m:val="|"/>
+            <m:ctrlPr>
+              <w:rPr>
+                <w:rFonts w:ascii="Cambria Math" w:hAnsi="Cambria Math"/>
+                <w:bCs/>
+                <w:i/>
+              </w:rPr>
+            </m:ctrlPr>
+          </m:dPr>
+          <m:e>
+            <m:acc>
+              <m:accPr>
+                <m:ctrlPr>
+                  <w:rPr>
+                    <w:rFonts w:ascii="Cambria Math" w:hAnsi="Cambria Math"/>
+                    <w:bCs/>
+                  </w:rPr>
+                </m:ctrlPr>
+              </m:accPr>
+              <m:e>
+                <m:r>
+                  <m:rPr>
+                    <m:sty m:val="p"/>
+                  </m:rPr>
+                  <w:rPr>
+                    <w:rFonts w:ascii="Cambria Math" w:hAnsi="Cambria Math"/>
+                  </w:rPr>
+                  <m:t>ρ</m:t>
+                </m:r>
+                <m:d>
+                  <m:dPr>
+                    <m:ctrlPr>
+                      <w:rPr>
+                        <w:rFonts w:ascii="Cambria Math" w:hAnsi="Cambria Math"/>
+                        <w:bCs/>
+                        <w:i/>
+                      </w:rPr>
+                    </m:ctrlPr>
+                  </m:dPr>
+                  <m:e>
+                    <m:r>
+                      <w:rPr>
+                        <w:rFonts w:ascii="Cambria Math" w:hAnsi="Cambria Math"/>
+                      </w:rPr>
+                      <m:t>k</m:t>
+                    </m:r>
+                  </m:e>
+                </m:d>
+              </m:e>
+            </m:acc>
+          </m:e>
+        </m:d>
+        <m:r>
+          <m:rPr>
+            <m:sty m:val="p"/>
+          </m:rPr>
+          <w:rPr>
+            <w:rFonts w:ascii="Cambria Math" w:hAnsi="Cambria Math"/>
+          </w:rPr>
+          <m:t>≥</m:t>
+        </m:r>
+        <m:r>
+          <w:rPr>
+            <w:rFonts w:ascii="Cambria Math" w:hAnsi="Cambria Math"/>
+          </w:rPr>
+          <m:t>2</m:t>
+        </m:r>
+        <m:r>
+          <m:rPr>
+            <m:lit/>
+          </m:rPr>
+          <w:rPr>
+            <w:rFonts w:ascii="Cambria Math" w:hAnsi="Cambria Math"/>
+          </w:rPr>
+          <m:t>/</m:t>
+        </m:r>
+        <m:rad>
+          <m:radPr>
+            <m:degHide m:val="1"/>
+            <m:ctrlPr>
+              <w:rPr>
+                <w:rFonts w:ascii="Cambria Math" w:hAnsi="Cambria Math"/>
+                <w:bCs/>
+              </w:rPr>
+            </m:ctrlPr>
+          </m:radPr>
+          <m:deg>
+            <m:ctrlPr>
+              <w:rPr>
+                <w:rFonts w:ascii="Cambria Math" w:hAnsi="Cambria Math"/>
+                <w:bCs/>
+                <w:i/>
+              </w:rPr>
+            </m:ctrlPr>
+          </m:deg>
+          <m:e>
+            <m:r>
+              <w:rPr>
+                <w:rFonts w:ascii="Cambria Math" w:hAnsi="Cambria Math"/>
+              </w:rPr>
+              <m:t>239</m:t>
+            </m:r>
+          </m:e>
+        </m:rad>
+      </m:oMath>
+      <w:r>
+        <w:rPr>
+          <w:bCs/>
+        </w:rPr>
+        <w:t>, y</w:t>
+      </w:r>
+      <w:r>
+        <w:rPr>
+          <w:bCs/>
+        </w:rPr>
+        <w:t xml:space="preserve"> </w:t>
+      </w:r>
+      <w:r>
+        <w:rPr>
+          <w:bCs/>
+        </w:rPr>
+        <w:t xml:space="preserve">las hipótesis a contrastar en </w:t>
+      </w:r>
+      <w:r>
+        <w:rPr>
+          <w:bCs/>
+        </w:rPr>
+        <w:t>esta</w:t>
       </w:r>
       <w:r>
         <w:rPr>
@@ -37359,7 +38450,7 @@
                 <w:noProof/>
               </w:rPr>
               <w:drawing>
-                <wp:anchor distT="0" distB="0" distL="114300" distR="114300" simplePos="0" relativeHeight="251666944" behindDoc="0" locked="0" layoutInCell="1" allowOverlap="1" wp14:anchorId="36F00EFE" wp14:editId="4C1F9289">
+                <wp:anchor distT="0" distB="0" distL="114300" distR="114300" simplePos="0" relativeHeight="251666944" behindDoc="0" locked="0" layoutInCell="1" allowOverlap="1" wp14:anchorId="36F00EFE" wp14:editId="634D5277">
                   <wp:simplePos x="459726" y="1571151"/>
                   <wp:positionH relativeFrom="margin">
                     <wp:align>center</wp:align>
@@ -37447,7 +38538,7 @@
                 <w:noProof/>
               </w:rPr>
               <w:drawing>
-                <wp:anchor distT="0" distB="0" distL="114300" distR="114300" simplePos="0" relativeHeight="251668992" behindDoc="0" locked="0" layoutInCell="1" allowOverlap="1" wp14:anchorId="35D2EFBD" wp14:editId="72457127">
+                <wp:anchor distT="0" distB="0" distL="114300" distR="114300" simplePos="0" relativeHeight="251668992" behindDoc="0" locked="0" layoutInCell="1" allowOverlap="1" wp14:anchorId="35D2EFBD" wp14:editId="28617CF8">
                   <wp:simplePos x="3930404" y="1571151"/>
                   <wp:positionH relativeFrom="margin">
                     <wp:align>center</wp:align>
@@ -37537,7 +38628,7 @@
                 <w:noProof/>
               </w:rPr>
               <w:drawing>
-                <wp:anchor distT="0" distB="0" distL="114300" distR="114300" simplePos="0" relativeHeight="251670016" behindDoc="0" locked="0" layoutInCell="1" allowOverlap="1" wp14:anchorId="4E7C7CE9" wp14:editId="6D12C7C5">
+                <wp:anchor distT="0" distB="0" distL="114300" distR="114300" simplePos="0" relativeHeight="251670016" behindDoc="0" locked="0" layoutInCell="1" allowOverlap="1" wp14:anchorId="4E7C7CE9" wp14:editId="3F03F27D">
                   <wp:simplePos x="459726" y="3379744"/>
                   <wp:positionH relativeFrom="margin">
                     <wp:align>center</wp:align>
@@ -37625,7 +38716,7 @@
                 <w:noProof/>
               </w:rPr>
               <w:drawing>
-                <wp:anchor distT="0" distB="0" distL="114300" distR="114300" simplePos="0" relativeHeight="251656704" behindDoc="0" locked="0" layoutInCell="1" allowOverlap="1" wp14:anchorId="57391DB8" wp14:editId="0486D245">
+                <wp:anchor distT="0" distB="0" distL="114300" distR="114300" simplePos="0" relativeHeight="251656704" behindDoc="0" locked="0" layoutInCell="1" allowOverlap="1" wp14:anchorId="57391DB8" wp14:editId="157A6853">
                   <wp:simplePos x="3930404" y="3379744"/>
                   <wp:positionH relativeFrom="margin">
                     <wp:align>center</wp:align>
@@ -37782,13 +38873,23 @@
         </w:rPr>
         <w:t xml:space="preserve">odelo uno: </w:t>
       </w:r>
+      <w:proofErr w:type="gramStart"/>
       <w:r>
         <w:rPr>
           <w:bCs/>
           <w:sz w:val="16"/>
           <w:szCs w:val="16"/>
         </w:rPr>
-        <w:t>ARIMA(2,1,0)(0,1,2)[12]</w:t>
+        <w:t>ARIMA(</w:t>
+      </w:r>
+      <w:proofErr w:type="gramEnd"/>
+      <w:r>
+        <w:rPr>
+          <w:bCs/>
+          <w:sz w:val="16"/>
+          <w:szCs w:val="16"/>
+        </w:rPr>
+        <w:t>2,1,0)(0,1,2)[12]</w:t>
       </w:r>
       <w:r>
         <w:rPr>
@@ -37964,6 +39065,505 @@
           <w:bCs/>
         </w:rPr>
         <w:t>donde</w:t>
+      </w:r>
+      <w:r>
+        <w:rPr>
+          <w:bCs/>
+        </w:rPr>
+        <w:t xml:space="preserve"> el</w:t>
+      </w:r>
+      <w:r>
+        <w:rPr>
+          <w:bCs/>
+        </w:rPr>
+        <w:t xml:space="preserve"> estadístico de prueba </w:t>
+      </w:r>
+      <w:r>
+        <w:rPr>
+          <w:bCs/>
+        </w:rPr>
+        <w:t>es</w:t>
+      </w:r>
+      <w:r>
+        <w:rPr>
+          <w:bCs/>
+        </w:rPr>
+        <w:t xml:space="preserve"> </w:t>
+      </w:r>
+      <m:oMath>
+        <m:acc>
+          <m:accPr>
+            <m:ctrlPr>
+              <w:rPr>
+                <w:rFonts w:ascii="Cambria Math" w:hAnsi="Cambria Math"/>
+                <w:bCs/>
+              </w:rPr>
+            </m:ctrlPr>
+          </m:accPr>
+          <m:e>
+            <m:sSub>
+              <m:sSubPr>
+                <m:ctrlPr>
+                  <w:rPr>
+                    <w:rFonts w:ascii="Cambria Math" w:hAnsi="Cambria Math"/>
+                    <w:bCs/>
+                    <w:i/>
+                  </w:rPr>
+                </m:ctrlPr>
+              </m:sSubPr>
+              <m:e>
+                <m:r>
+                  <m:rPr>
+                    <m:sty m:val="p"/>
+                  </m:rPr>
+                  <w:rPr>
+                    <w:rFonts w:ascii="Cambria Math" w:hAnsi="Cambria Math"/>
+                  </w:rPr>
+                  <m:t>ϕ</m:t>
+                </m:r>
+                <m:ctrlPr>
+                  <w:rPr>
+                    <w:rFonts w:ascii="Cambria Math" w:hAnsi="Cambria Math"/>
+                    <w:bCs/>
+                  </w:rPr>
+                </m:ctrlPr>
+              </m:e>
+              <m:sub>
+                <m:r>
+                  <w:rPr>
+                    <w:rFonts w:ascii="Cambria Math" w:hAnsi="Cambria Math"/>
+                  </w:rPr>
+                  <m:t>kk</m:t>
+                </m:r>
+              </m:sub>
+            </m:sSub>
+          </m:e>
+        </m:acc>
+        <m:r>
+          <w:rPr>
+            <w:rFonts w:ascii="Cambria Math" w:hAnsi="Cambria Math"/>
+          </w:rPr>
+          <m:t>=</m:t>
+        </m:r>
+        <m:acc>
+          <m:accPr>
+            <m:ctrlPr>
+              <w:rPr>
+                <w:rFonts w:ascii="Cambria Math" w:hAnsi="Cambria Math"/>
+              </w:rPr>
+            </m:ctrlPr>
+          </m:accPr>
+          <m:e>
+            <m:r>
+              <w:rPr>
+                <w:rFonts w:ascii="Cambria Math" w:hAnsi="Cambria Math"/>
+              </w:rPr>
+              <m:t>Corr</m:t>
+            </m:r>
+          </m:e>
+        </m:acc>
+        <m:d>
+          <m:dPr>
+            <m:ctrlPr>
+              <w:rPr>
+                <w:rFonts w:ascii="Cambria Math" w:hAnsi="Cambria Math"/>
+                <w:bCs/>
+                <w:i/>
+              </w:rPr>
+            </m:ctrlPr>
+          </m:dPr>
+          <m:e>
+            <m:sSub>
+              <m:sSubPr>
+                <m:ctrlPr>
+                  <w:rPr>
+                    <w:rFonts w:ascii="Cambria Math" w:hAnsi="Cambria Math"/>
+                    <w:bCs/>
+                    <w:i/>
+                  </w:rPr>
+                </m:ctrlPr>
+              </m:sSubPr>
+              <m:e>
+                <m:r>
+                  <w:rPr>
+                    <w:rFonts w:ascii="Cambria Math" w:hAnsi="Cambria Math"/>
+                  </w:rPr>
+                  <m:t>E</m:t>
+                </m:r>
+              </m:e>
+              <m:sub>
+                <m:r>
+                  <w:rPr>
+                    <w:rFonts w:ascii="Cambria Math" w:hAnsi="Cambria Math"/>
+                  </w:rPr>
+                  <m:t>t</m:t>
+                </m:r>
+              </m:sub>
+            </m:sSub>
+            <m:r>
+              <w:rPr>
+                <w:rFonts w:ascii="Cambria Math" w:hAnsi="Cambria Math"/>
+              </w:rPr>
+              <m:t>,</m:t>
+            </m:r>
+            <m:sSub>
+              <m:sSubPr>
+                <m:ctrlPr>
+                  <w:rPr>
+                    <w:rFonts w:ascii="Cambria Math" w:hAnsi="Cambria Math"/>
+                    <w:bCs/>
+                    <w:i/>
+                  </w:rPr>
+                </m:ctrlPr>
+              </m:sSubPr>
+              <m:e>
+                <m:r>
+                  <w:rPr>
+                    <w:rFonts w:ascii="Cambria Math" w:hAnsi="Cambria Math"/>
+                  </w:rPr>
+                  <m:t>E</m:t>
+                </m:r>
+              </m:e>
+              <m:sub>
+                <m:r>
+                  <w:rPr>
+                    <w:rFonts w:ascii="Cambria Math" w:hAnsi="Cambria Math"/>
+                  </w:rPr>
+                  <m:t>t+k</m:t>
+                </m:r>
+              </m:sub>
+            </m:sSub>
+            <m:r>
+              <w:rPr>
+                <w:rFonts w:ascii="Cambria Math" w:hAnsi="Cambria Math"/>
+              </w:rPr>
+              <m:t>|</m:t>
+            </m:r>
+            <m:sSub>
+              <m:sSubPr>
+                <m:ctrlPr>
+                  <w:rPr>
+                    <w:rFonts w:ascii="Cambria Math" w:hAnsi="Cambria Math"/>
+                    <w:bCs/>
+                    <w:i/>
+                  </w:rPr>
+                </m:ctrlPr>
+              </m:sSubPr>
+              <m:e>
+                <m:r>
+                  <w:rPr>
+                    <w:rFonts w:ascii="Cambria Math" w:hAnsi="Cambria Math"/>
+                  </w:rPr>
+                  <m:t>E</m:t>
+                </m:r>
+              </m:e>
+              <m:sub>
+                <m:r>
+                  <w:rPr>
+                    <w:rFonts w:ascii="Cambria Math" w:hAnsi="Cambria Math"/>
+                  </w:rPr>
+                  <m:t>t+1</m:t>
+                </m:r>
+              </m:sub>
+            </m:sSub>
+            <m:r>
+              <w:rPr>
+                <w:rFonts w:ascii="Cambria Math" w:hAnsi="Cambria Math"/>
+              </w:rPr>
+              <m:t>,</m:t>
+            </m:r>
+            <m:r>
+              <m:rPr>
+                <m:sty m:val="p"/>
+              </m:rPr>
+              <w:rPr>
+                <w:rFonts w:ascii="Cambria Math" w:hAnsi="Cambria Math"/>
+              </w:rPr>
+              <m:t>…</m:t>
+            </m:r>
+            <m:r>
+              <w:rPr>
+                <w:rFonts w:ascii="Cambria Math" w:hAnsi="Cambria Math"/>
+              </w:rPr>
+              <m:t>,</m:t>
+            </m:r>
+            <m:sSub>
+              <m:sSubPr>
+                <m:ctrlPr>
+                  <w:rPr>
+                    <w:rFonts w:ascii="Cambria Math" w:hAnsi="Cambria Math"/>
+                    <w:bCs/>
+                    <w:i/>
+                  </w:rPr>
+                </m:ctrlPr>
+              </m:sSubPr>
+              <m:e>
+                <m:r>
+                  <w:rPr>
+                    <w:rFonts w:ascii="Cambria Math" w:hAnsi="Cambria Math"/>
+                  </w:rPr>
+                  <m:t>E</m:t>
+                </m:r>
+              </m:e>
+              <m:sub>
+                <m:r>
+                  <w:rPr>
+                    <w:rFonts w:ascii="Cambria Math" w:hAnsi="Cambria Math"/>
+                  </w:rPr>
+                  <m:t>t+k-1</m:t>
+                </m:r>
+              </m:sub>
+            </m:sSub>
+          </m:e>
+        </m:d>
+        <m:r>
+          <m:rPr>
+            <m:sty m:val="p"/>
+          </m:rPr>
+          <w:rPr>
+            <w:rFonts w:ascii="Cambria Math" w:hAnsi="Cambria Math"/>
+          </w:rPr>
+          <m:t>∼</m:t>
+        </m:r>
+        <m:r>
+          <w:rPr>
+            <w:rFonts w:ascii="Cambria Math" w:hAnsi="Cambria Math"/>
+          </w:rPr>
+          <m:t>aprox.N</m:t>
+        </m:r>
+        <m:d>
+          <m:dPr>
+            <m:ctrlPr>
+              <w:rPr>
+                <w:rFonts w:ascii="Cambria Math" w:hAnsi="Cambria Math"/>
+                <w:bCs/>
+                <w:i/>
+              </w:rPr>
+            </m:ctrlPr>
+          </m:dPr>
+          <m:e>
+            <m:r>
+              <w:rPr>
+                <w:rFonts w:ascii="Cambria Math" w:hAnsi="Cambria Math"/>
+              </w:rPr>
+              <m:t>0,</m:t>
+            </m:r>
+            <m:f>
+              <m:fPr>
+                <m:ctrlPr>
+                  <w:rPr>
+                    <w:rFonts w:ascii="Cambria Math" w:hAnsi="Cambria Math"/>
+                    <w:bCs/>
+                  </w:rPr>
+                </m:ctrlPr>
+              </m:fPr>
+              <m:num>
+                <m:r>
+                  <w:rPr>
+                    <w:rFonts w:ascii="Cambria Math" w:hAnsi="Cambria Math"/>
+                  </w:rPr>
+                  <m:t>1</m:t>
+                </m:r>
+                <m:ctrlPr>
+                  <w:rPr>
+                    <w:rFonts w:ascii="Cambria Math" w:hAnsi="Cambria Math"/>
+                    <w:bCs/>
+                    <w:i/>
+                  </w:rPr>
+                </m:ctrlPr>
+              </m:num>
+              <m:den>
+                <m:r>
+                  <w:rPr>
+                    <w:rFonts w:ascii="Cambria Math" w:hAnsi="Cambria Math"/>
+                  </w:rPr>
+                  <m:t>239</m:t>
+                </m:r>
+                <m:ctrlPr>
+                  <w:rPr>
+                    <w:rFonts w:ascii="Cambria Math" w:hAnsi="Cambria Math"/>
+                    <w:bCs/>
+                    <w:i/>
+                  </w:rPr>
+                </m:ctrlPr>
+              </m:den>
+            </m:f>
+          </m:e>
+        </m:d>
+      </m:oMath>
+      <w:r>
+        <w:rPr>
+          <w:bCs/>
+        </w:rPr>
+        <w:t xml:space="preserve"> y que con una significancia de aproximadamente </w:t>
+      </w:r>
+      <m:oMath>
+        <m:r>
+          <w:rPr>
+            <w:rFonts w:ascii="Cambria Math" w:hAnsi="Cambria Math"/>
+          </w:rPr>
+          <m:t>α</m:t>
+        </m:r>
+        <m:r>
+          <m:rPr>
+            <m:sty m:val="p"/>
+          </m:rPr>
+          <w:rPr>
+            <w:rFonts w:ascii="Cambria Math" w:hAnsi="Cambria Math"/>
+          </w:rPr>
+          <m:t>≈</m:t>
+        </m:r>
+        <m:r>
+          <w:rPr>
+            <w:rFonts w:ascii="Cambria Math" w:hAnsi="Cambria Math"/>
+          </w:rPr>
+          <m:t>0.05</m:t>
+        </m:r>
+      </m:oMath>
+      <w:r>
+        <w:rPr>
+          <w:bCs/>
+        </w:rPr>
+        <w:t xml:space="preserve"> </w:t>
+      </w:r>
+      <w:r>
+        <w:rPr>
+          <w:bCs/>
+        </w:rPr>
+        <w:t xml:space="preserve">se </w:t>
+      </w:r>
+      <w:r>
+        <w:rPr>
+          <w:bCs/>
+        </w:rPr>
+        <w:t xml:space="preserve">rechaza la hipótesis nula si </w:t>
+      </w:r>
+      <m:oMath>
+        <m:d>
+          <m:dPr>
+            <m:begChr m:val="|"/>
+            <m:endChr m:val="|"/>
+            <m:ctrlPr>
+              <w:rPr>
+                <w:rFonts w:ascii="Cambria Math" w:hAnsi="Cambria Math"/>
+                <w:bCs/>
+                <w:i/>
+              </w:rPr>
+            </m:ctrlPr>
+          </m:dPr>
+          <m:e>
+            <m:acc>
+              <m:accPr>
+                <m:ctrlPr>
+                  <w:rPr>
+                    <w:rFonts w:ascii="Cambria Math" w:hAnsi="Cambria Math"/>
+                    <w:bCs/>
+                  </w:rPr>
+                </m:ctrlPr>
+              </m:accPr>
+              <m:e>
+                <m:sSub>
+                  <m:sSubPr>
+                    <m:ctrlPr>
+                      <w:rPr>
+                        <w:rFonts w:ascii="Cambria Math" w:hAnsi="Cambria Math"/>
+                      </w:rPr>
+                    </m:ctrlPr>
+                  </m:sSubPr>
+                  <m:e>
+                    <m:r>
+                      <m:rPr>
+                        <m:sty m:val="p"/>
+                      </m:rPr>
+                      <w:rPr>
+                        <w:rFonts w:ascii="Cambria Math" w:hAnsi="Cambria Math"/>
+                      </w:rPr>
+                      <m:t>ϕ</m:t>
+                    </m:r>
+                  </m:e>
+                  <m:sub>
+                    <m:r>
+                      <w:rPr>
+                        <w:rFonts w:ascii="Cambria Math" w:hAnsi="Cambria Math"/>
+                      </w:rPr>
+                      <m:t>kk</m:t>
+                    </m:r>
+                  </m:sub>
+                </m:sSub>
+              </m:e>
+            </m:acc>
+          </m:e>
+        </m:d>
+        <m:r>
+          <m:rPr>
+            <m:sty m:val="p"/>
+          </m:rPr>
+          <w:rPr>
+            <w:rFonts w:ascii="Cambria Math" w:hAnsi="Cambria Math"/>
+          </w:rPr>
+          <m:t>≥</m:t>
+        </m:r>
+        <m:r>
+          <w:rPr>
+            <w:rFonts w:ascii="Cambria Math" w:hAnsi="Cambria Math"/>
+          </w:rPr>
+          <m:t>2</m:t>
+        </m:r>
+        <m:r>
+          <m:rPr>
+            <m:lit/>
+          </m:rPr>
+          <w:rPr>
+            <w:rFonts w:ascii="Cambria Math" w:hAnsi="Cambria Math"/>
+          </w:rPr>
+          <m:t>/</m:t>
+        </m:r>
+        <m:rad>
+          <m:radPr>
+            <m:degHide m:val="1"/>
+            <m:ctrlPr>
+              <w:rPr>
+                <w:rFonts w:ascii="Cambria Math" w:hAnsi="Cambria Math"/>
+                <w:bCs/>
+              </w:rPr>
+            </m:ctrlPr>
+          </m:radPr>
+          <m:deg>
+            <m:ctrlPr>
+              <w:rPr>
+                <w:rFonts w:ascii="Cambria Math" w:hAnsi="Cambria Math"/>
+                <w:bCs/>
+                <w:i/>
+              </w:rPr>
+            </m:ctrlPr>
+          </m:deg>
+          <m:e>
+            <m:r>
+              <w:rPr>
+                <w:rFonts w:ascii="Cambria Math" w:hAnsi="Cambria Math"/>
+              </w:rPr>
+              <m:t>239</m:t>
+            </m:r>
+          </m:e>
+        </m:rad>
+      </m:oMath>
+      <w:r>
+        <w:rPr>
+          <w:bCs/>
+        </w:rPr>
+        <w:t>,</w:t>
+      </w:r>
+      <w:r>
+        <w:rPr>
+          <w:bCs/>
+        </w:rPr>
+        <w:t xml:space="preserve"> </w:t>
+      </w:r>
+      <w:r>
+        <w:rPr>
+          <w:bCs/>
+        </w:rPr>
+        <w:t>y</w:t>
       </w:r>
       <w:r>
         <w:rPr>
@@ -38564,7 +40164,7 @@
                 <w:noProof/>
               </w:rPr>
               <w:drawing>
-                <wp:anchor distT="0" distB="0" distL="114300" distR="114300" simplePos="0" relativeHeight="251673088" behindDoc="0" locked="0" layoutInCell="1" allowOverlap="1" wp14:anchorId="76E4F4CF" wp14:editId="433D64BA">
+                <wp:anchor distT="0" distB="0" distL="114300" distR="114300" simplePos="0" relativeHeight="251673088" behindDoc="0" locked="0" layoutInCell="1" allowOverlap="1" wp14:anchorId="76E4F4CF" wp14:editId="1400F380">
                   <wp:simplePos x="459726" y="7436446"/>
                   <wp:positionH relativeFrom="margin">
                     <wp:align>center</wp:align>
@@ -38652,7 +40252,7 @@
                 <w:noProof/>
               </w:rPr>
               <w:drawing>
-                <wp:anchor distT="0" distB="0" distL="114300" distR="114300" simplePos="0" relativeHeight="251675136" behindDoc="0" locked="0" layoutInCell="1" allowOverlap="1" wp14:anchorId="119DF825" wp14:editId="254E0E3C">
+                <wp:anchor distT="0" distB="0" distL="114300" distR="114300" simplePos="0" relativeHeight="251675136" behindDoc="0" locked="0" layoutInCell="1" allowOverlap="1" wp14:anchorId="119DF825" wp14:editId="038A2396">
                   <wp:simplePos x="3930404" y="7436446"/>
                   <wp:positionH relativeFrom="margin">
                     <wp:align>center</wp:align>
@@ -38742,7 +40342,7 @@
                 <w:noProof/>
               </w:rPr>
               <w:drawing>
-                <wp:anchor distT="0" distB="0" distL="114300" distR="114300" simplePos="0" relativeHeight="251676160" behindDoc="0" locked="0" layoutInCell="1" allowOverlap="1" wp14:anchorId="321C9528" wp14:editId="3E84E565">
+                <wp:anchor distT="0" distB="0" distL="114300" distR="114300" simplePos="0" relativeHeight="251676160" behindDoc="0" locked="0" layoutInCell="1" allowOverlap="1" wp14:anchorId="321C9528" wp14:editId="6583D9CD">
                   <wp:simplePos x="459726" y="464778"/>
                   <wp:positionH relativeFrom="margin">
                     <wp:align>center</wp:align>
@@ -38830,7 +40430,7 @@
                 <w:noProof/>
               </w:rPr>
               <w:drawing>
-                <wp:anchor distT="0" distB="0" distL="114300" distR="114300" simplePos="0" relativeHeight="251657728" behindDoc="0" locked="0" layoutInCell="1" allowOverlap="1" wp14:anchorId="2BC0D9C6" wp14:editId="0B61261E">
+                <wp:anchor distT="0" distB="0" distL="114300" distR="114300" simplePos="0" relativeHeight="251657728" behindDoc="0" locked="0" layoutInCell="1" allowOverlap="1" wp14:anchorId="2BC0D9C6" wp14:editId="0E47830A">
                   <wp:simplePos x="3930404" y="464778"/>
                   <wp:positionH relativeFrom="margin">
                     <wp:align>center</wp:align>
@@ -38987,13 +40587,23 @@
         </w:rPr>
         <w:t xml:space="preserve">odelo uno: </w:t>
       </w:r>
+      <w:proofErr w:type="gramStart"/>
       <w:r>
         <w:rPr>
           <w:bCs/>
           <w:sz w:val="16"/>
           <w:szCs w:val="16"/>
         </w:rPr>
-        <w:t>ARIMA(2,1,0)(0,1,2)[12]</w:t>
+        <w:t>ARIMA(</w:t>
+      </w:r>
+      <w:proofErr w:type="gramEnd"/>
+      <w:r>
+        <w:rPr>
+          <w:bCs/>
+          <w:sz w:val="16"/>
+          <w:szCs w:val="16"/>
+        </w:rPr>
+        <w:t>2,1,0)(0,1,2)[12]</w:t>
       </w:r>
       <w:r>
         <w:rPr>
@@ -39136,7 +40746,13 @@
         <w:ind w:firstLine="708"/>
       </w:pPr>
       <w:r>
-        <w:t xml:space="preserve">De las anteriores gráficas de ACF y PACF, se puede observar que en ninguno de los modelos se rechaza el supuesto de ruido blanco sobre el proceso asociado al </w:t>
+        <w:t xml:space="preserve">De las anteriores gráficas de ACF y PACF, se puede observar que en ninguno de los modelos se rechaza el supuesto de </w:t>
+      </w:r>
+      <w:r>
+        <w:t>incorrelación</w:t>
+      </w:r>
+      <w:r>
+        <w:t xml:space="preserve"> sobre el proceso asociado al </w:t>
       </w:r>
       <m:oMath>
         <m:sSub>
@@ -39167,7 +40783,11 @@
         </m:sSub>
       </m:oMath>
       <w:r>
-        <w:t xml:space="preserve">, ya que ninguno </w:t>
+        <w:t xml:space="preserve">, ya que </w:t>
+      </w:r>
+      <w:proofErr w:type="gramStart"/>
+      <w:r>
+        <w:t xml:space="preserve">ninguno </w:t>
       </w:r>
       <w:r>
         <w:t xml:space="preserve">de estos </w:t>
@@ -39178,6 +40798,7 @@
       <w:r>
         <w:t>n</w:t>
       </w:r>
+      <w:proofErr w:type="gramEnd"/>
       <w:r>
         <w:t xml:space="preserve"> las líneas </w:t>
       </w:r>
@@ -39247,7 +40868,19 @@
         <w:rPr>
           <w:bCs/>
         </w:rPr>
-        <w:t xml:space="preserve"> para evaluar el supuesto de ruido blanco sobre</w:t>
+        <w:t xml:space="preserve"> para evaluar el supuesto de </w:t>
+      </w:r>
+      <w:r>
+        <w:rPr>
+          <w:bCs/>
+        </w:rPr>
+        <w:t>incorrelación</w:t>
+      </w:r>
+      <w:r>
+        <w:rPr>
+          <w:bCs/>
+        </w:rPr>
+        <w:t xml:space="preserve"> sobre</w:t>
       </w:r>
       <w:r>
         <w:rPr>
@@ -40089,7 +41722,21 @@
         <w:rPr>
           <w:bCs/>
         </w:rPr>
-        <w:t xml:space="preserve"> sea pequeño. Con esto claro, se debe tener presente que se va a realizar seis veces este test conjunto para </w:t>
+        <w:t xml:space="preserve"> sea pequeño. Con esto claro, se debe tener presente que se va a realizar seis veces </w:t>
+      </w:r>
+      <w:proofErr w:type="gramStart"/>
+      <w:r>
+        <w:rPr>
+          <w:bCs/>
+        </w:rPr>
+        <w:t>este test</w:t>
+      </w:r>
+      <w:proofErr w:type="gramEnd"/>
+      <w:r>
+        <w:rPr>
+          <w:bCs/>
+        </w:rPr>
+        <w:t xml:space="preserve"> conjunto para </w:t>
       </w:r>
       <m:oMath>
         <m:r>
@@ -44426,7 +46073,7 @@
                 <w:noProof/>
               </w:rPr>
               <w:drawing>
-                <wp:anchor distT="0" distB="0" distL="114300" distR="114300" simplePos="0" relativeHeight="251679232" behindDoc="0" locked="0" layoutInCell="1" allowOverlap="1" wp14:anchorId="427C980D" wp14:editId="28FFF8E2">
+                <wp:anchor distT="0" distB="0" distL="114300" distR="114300" simplePos="0" relativeHeight="251679232" behindDoc="0" locked="0" layoutInCell="1" allowOverlap="1" wp14:anchorId="427C980D" wp14:editId="687AC9E2">
                   <wp:simplePos x="459726" y="3278705"/>
                   <wp:positionH relativeFrom="margin">
                     <wp:align>center</wp:align>
@@ -44526,7 +46173,7 @@
                 <w:noProof/>
               </w:rPr>
               <w:drawing>
-                <wp:anchor distT="0" distB="0" distL="114300" distR="114300" simplePos="0" relativeHeight="251685376" behindDoc="0" locked="0" layoutInCell="1" allowOverlap="1" wp14:anchorId="0D3FAEB6" wp14:editId="7EFBC17A">
+                <wp:anchor distT="0" distB="0" distL="114300" distR="114300" simplePos="0" relativeHeight="251685376" behindDoc="0" locked="0" layoutInCell="1" allowOverlap="1" wp14:anchorId="0D3FAEB6" wp14:editId="499FC63B">
                   <wp:simplePos x="3930404" y="3278705"/>
                   <wp:positionH relativeFrom="margin">
                     <wp:align>center</wp:align>
@@ -44600,7 +46247,7 @@
                 <w:szCs w:val="14"/>
               </w:rPr>
               <w:drawing>
-                <wp:anchor distT="0" distB="0" distL="114300" distR="114300" simplePos="0" relativeHeight="251684352" behindDoc="1" locked="0" layoutInCell="1" allowOverlap="1" wp14:anchorId="140D01D8" wp14:editId="1B3A5B2F">
+                <wp:anchor distT="0" distB="0" distL="114300" distR="114300" simplePos="0" relativeHeight="251684352" behindDoc="1" locked="0" layoutInCell="1" allowOverlap="1" wp14:anchorId="140D01D8" wp14:editId="1184AB30">
                   <wp:simplePos x="459726" y="5087297"/>
                   <wp:positionH relativeFrom="margin">
                     <wp:align>center</wp:align>
@@ -45167,13 +46814,23 @@
                 <w:szCs w:val="14"/>
               </w:rPr>
             </w:pPr>
+            <w:proofErr w:type="gramStart"/>
             <w:r>
               <w:rPr>
                 <w:bCs/>
                 <w:sz w:val="16"/>
                 <w:szCs w:val="16"/>
               </w:rPr>
-              <w:t>ARIMA(2,1,0)(0,1,2)[12]</w:t>
+              <w:t>ARIMA(</w:t>
+            </w:r>
+            <w:proofErr w:type="gramEnd"/>
+            <w:r>
+              <w:rPr>
+                <w:bCs/>
+                <w:sz w:val="16"/>
+                <w:szCs w:val="16"/>
+              </w:rPr>
+              <w:t>2,1,0)(0,1,2)[12]</w:t>
             </w:r>
           </w:p>
         </w:tc>
@@ -45301,13 +46958,23 @@
                 <w:szCs w:val="14"/>
               </w:rPr>
             </w:pPr>
+            <w:proofErr w:type="gramStart"/>
             <w:r>
               <w:rPr>
                 <w:bCs/>
                 <w:sz w:val="16"/>
                 <w:szCs w:val="16"/>
               </w:rPr>
-              <w:t>ARIMA(4,1,0)(1,1,2)[12]</w:t>
+              <w:t>ARIMA(</w:t>
+            </w:r>
+            <w:proofErr w:type="gramEnd"/>
+            <w:r>
+              <w:rPr>
+                <w:bCs/>
+                <w:sz w:val="16"/>
+                <w:szCs w:val="16"/>
+              </w:rPr>
+              <w:t>4,1,0)(1,1,2)[12]</w:t>
             </w:r>
           </w:p>
         </w:tc>
@@ -45435,13 +47102,23 @@
                 <w:szCs w:val="14"/>
               </w:rPr>
             </w:pPr>
+            <w:proofErr w:type="gramStart"/>
             <w:r>
               <w:rPr>
                 <w:bCs/>
                 <w:sz w:val="16"/>
                 <w:szCs w:val="16"/>
               </w:rPr>
-              <w:t>ARIMA(6,1,10)(0,1,1)[12]</w:t>
+              <w:t>ARIMA(</w:t>
+            </w:r>
+            <w:proofErr w:type="gramEnd"/>
+            <w:r>
+              <w:rPr>
+                <w:bCs/>
+                <w:sz w:val="16"/>
+                <w:szCs w:val="16"/>
+              </w:rPr>
+              <w:t>6,1,10)(0,1,1)[12]</w:t>
             </w:r>
           </w:p>
         </w:tc>
@@ -45572,13 +47249,23 @@
                 <w:szCs w:val="14"/>
               </w:rPr>
             </w:pPr>
+            <w:proofErr w:type="gramStart"/>
             <w:r>
               <w:rPr>
                 <w:bCs/>
                 <w:sz w:val="16"/>
                 <w:szCs w:val="16"/>
               </w:rPr>
-              <w:t>ARIMA(9,1,10)(0,1,1)[12]</w:t>
+              <w:t>ARIMA(</w:t>
+            </w:r>
+            <w:proofErr w:type="gramEnd"/>
+            <w:r>
+              <w:rPr>
+                <w:bCs/>
+                <w:sz w:val="16"/>
+                <w:szCs w:val="16"/>
+              </w:rPr>
+              <w:t>9,1,10)(0,1,1)[12]</w:t>
             </w:r>
           </w:p>
         </w:tc>
@@ -45707,7 +47394,25 @@
                 <w:sz w:val="14"/>
                 <w:szCs w:val="14"/>
               </w:rPr>
-              <w:t>No aplica la evaluación del test de normalidad por no cumplirse la incorrelación.</w:t>
+              <w:t xml:space="preserve">No aplica la evaluación </w:t>
+            </w:r>
+            <w:proofErr w:type="gramStart"/>
+            <w:r>
+              <w:rPr>
+                <w:bCs/>
+                <w:sz w:val="14"/>
+                <w:szCs w:val="14"/>
+              </w:rPr>
+              <w:t>del test</w:t>
+            </w:r>
+            <w:proofErr w:type="gramEnd"/>
+            <w:r>
+              <w:rPr>
+                <w:bCs/>
+                <w:sz w:val="14"/>
+                <w:szCs w:val="14"/>
+              </w:rPr>
+              <w:t xml:space="preserve"> de normalidad por no cumplirse la incorrelación.</w:t>
             </w:r>
           </w:p>
         </w:tc>

</xml_diff>

<commit_message>
corrección de la corrección
</commit_message>
<xml_diff>
--- a/Deivid/Punto_Deivid.docx
+++ b/Deivid/Punto_Deivid.docx
@@ -78,16 +78,11 @@
         <w:t>Equipo</w:t>
       </w:r>
       <w:r>
-        <w:t xml:space="preserve"> de Trabajo </w:t>
-      </w:r>
-      <w:proofErr w:type="gramStart"/>
-      <w:r>
-        <w:t xml:space="preserve">No.  </w:t>
+        <w:t xml:space="preserve"> de Trabajo No.  </w:t>
       </w:r>
       <w:r>
         <w:t>2</w:t>
       </w:r>
-      <w:proofErr w:type="gramEnd"/>
       <w:r>
         <w:tab/>
       </w:r>
@@ -379,7 +374,25 @@
           <w:bCs/>
           <w:i/>
         </w:rPr>
-        <w:t>del sector manuacturero colombiano en pesos nominales</w:t>
+        <w:t xml:space="preserve">del sector </w:t>
+      </w:r>
+      <w:proofErr w:type="spellStart"/>
+      <w:r>
+        <w:rPr>
+          <w:b/>
+          <w:bCs/>
+          <w:i/>
+        </w:rPr>
+        <w:t>manuacturero</w:t>
+      </w:r>
+      <w:proofErr w:type="spellEnd"/>
+      <w:r>
+        <w:rPr>
+          <w:b/>
+          <w:bCs/>
+          <w:i/>
+        </w:rPr>
+        <w:t xml:space="preserve"> colombiano en pesos nominales</w:t>
       </w:r>
       <w:r>
         <w:rPr>
@@ -2949,7 +2962,15 @@
         </m:r>
       </m:oMath>
       <w:r>
-        <w:t xml:space="preserve"> se puede ver que la función de autocorrelación muestra toma un valor </w:t>
+        <w:t xml:space="preserve"> se puede ver que la función de a</w:t>
+      </w:r>
+      <w:proofErr w:type="spellStart"/>
+      <w:r>
+        <w:t>utocorrelación</w:t>
+      </w:r>
+      <w:proofErr w:type="spellEnd"/>
+      <w:r>
+        <w:t xml:space="preserve"> muestra toma un valor </w:t>
       </w:r>
       <w:r>
         <w:t xml:space="preserve">superior a 0.6, para </w:t>
@@ -2974,7 +2995,15 @@
         </m:r>
       </m:oMath>
       <w:r>
-        <w:t xml:space="preserve"> la ACF es nuevamente cercana a 0.5. De esta forma, se puede afirmar que la primera diferencia regular del logaritmo del índice de ventas del sector manufacturero en pesos nominales </w:t>
+        <w:t xml:space="preserve"> la ACF es nuevamente cercana a 0.5. De esta forma, se puede afirmar que la primera diferencia regular del logaritmo del índice de ventas del sector m</w:t>
+      </w:r>
+      <w:proofErr w:type="spellStart"/>
+      <w:r>
+        <w:t>anufacturero</w:t>
+      </w:r>
+      <w:proofErr w:type="spellEnd"/>
+      <w:r>
+        <w:t xml:space="preserve"> en pesos nominales </w:t>
       </w:r>
       <w:r>
         <w:rPr>
@@ -2982,25 +3011,7 @@
           <w:bCs/>
           <w:highlight w:val="cyan"/>
         </w:rPr>
-        <w:t xml:space="preserve">no es </w:t>
-      </w:r>
-      <w:proofErr w:type="gramStart"/>
-      <w:r>
-        <w:rPr>
-          <w:b/>
-          <w:bCs/>
-          <w:highlight w:val="cyan"/>
-        </w:rPr>
-        <w:t>estacionario</w:t>
-      </w:r>
-      <w:proofErr w:type="gramEnd"/>
-      <w:r>
-        <w:rPr>
-          <w:b/>
-          <w:bCs/>
-          <w:highlight w:val="cyan"/>
-        </w:rPr>
-        <w:t>.</w:t>
+        <w:t>no es estacionario.</w:t>
       </w:r>
     </w:p>
     <w:p>
@@ -3094,13 +3105,35 @@
         </m:r>
       </m:oMath>
       <w:r>
-        <w:t xml:space="preserve">, y en cualquier caso, cuando decrece no lo hace lo suficientemente rápido como para sugerir que la ACF de la primera diferencia estacional en su parte estacional es ergódica. Respecto a la componente estacional, se tiene que </w:t>
+        <w:t>, y en cualquier caso, cuando decrece no lo hace lo sufic</w:t>
+      </w:r>
+      <w:proofErr w:type="spellStart"/>
+      <w:r>
+        <w:t>ientemente</w:t>
+      </w:r>
+      <w:proofErr w:type="spellEnd"/>
+      <w:r>
+        <w:t xml:space="preserve"> rápido como para sugerir que la ACF de la primera diferencia estacional en su parte estacional es ergódica. Respecto a la componente estacional, se tiene que </w:t>
       </w:r>
       <w:r>
         <w:rPr>
           <w:highlight w:val="lightGray"/>
         </w:rPr>
-        <w:t xml:space="preserve">tampoco se cumple el supuesto de ergodicidad, ya que si bien para </w:t>
+        <w:t xml:space="preserve">tampoco se cumple el supuesto de </w:t>
+      </w:r>
+      <w:proofErr w:type="spellStart"/>
+      <w:r>
+        <w:rPr>
+          <w:highlight w:val="lightGray"/>
+        </w:rPr>
+        <w:t>ergodicidad</w:t>
+      </w:r>
+      <w:proofErr w:type="spellEnd"/>
+      <w:r>
+        <w:rPr>
+          <w:highlight w:val="lightGray"/>
+        </w:rPr>
+        <w:t xml:space="preserve">, ya que si bien para </w:t>
       </w:r>
       <m:oMath>
         <m:r>
@@ -3115,7 +3148,21 @@
         <w:rPr>
           <w:highlight w:val="lightGray"/>
         </w:rPr>
-        <w:t xml:space="preserve"> la autocorrelación muestral es muy próxima a cero, esta se incrementa para </w:t>
+        <w:t xml:space="preserve"> la autocorrelac</w:t>
+      </w:r>
+      <w:proofErr w:type="spellStart"/>
+      <w:r>
+        <w:rPr>
+          <w:highlight w:val="lightGray"/>
+        </w:rPr>
+        <w:t>ión</w:t>
+      </w:r>
+      <w:proofErr w:type="spellEnd"/>
+      <w:r>
+        <w:rPr>
+          <w:highlight w:val="lightGray"/>
+        </w:rPr>
+        <w:t xml:space="preserve"> muestral es muy próxima a cero, esta se incrementa para </w:t>
       </w:r>
       <m:oMath>
         <m:r>
@@ -3135,25 +3182,7 @@
           <w:bCs/>
           <w:highlight w:val="cyan"/>
         </w:rPr>
-        <w:t xml:space="preserve">no es </w:t>
-      </w:r>
-      <w:proofErr w:type="gramStart"/>
-      <w:r>
-        <w:rPr>
-          <w:b/>
-          <w:bCs/>
-          <w:highlight w:val="cyan"/>
-        </w:rPr>
-        <w:t>estacionario</w:t>
-      </w:r>
-      <w:proofErr w:type="gramEnd"/>
-      <w:r>
-        <w:rPr>
-          <w:b/>
-          <w:bCs/>
-          <w:highlight w:val="cyan"/>
-        </w:rPr>
-        <w:t>.</w:t>
+        <w:t>no es estacionario.</w:t>
       </w:r>
       <w:r>
         <w:t xml:space="preserve"> </w:t>
@@ -3404,15 +3433,7 @@
       </w:r>
       <w:r>
         <w:lastRenderedPageBreak/>
-        <w:t xml:space="preserve">Respecto a la parte estacional, se puede ver que la ACF muestral toma inicialmente valores </w:t>
-      </w:r>
-      <w:proofErr w:type="gramStart"/>
-      <w:r>
-        <w:t>grandes</w:t>
-      </w:r>
-      <w:proofErr w:type="gramEnd"/>
-      <w:r>
-        <w:t xml:space="preserve"> pero para </w:t>
+        <w:t xml:space="preserve">Respecto a la parte estacional, se puede ver que la ACF muestral toma inicialmente valores grandes pero para </w:t>
       </w:r>
       <m:oMath>
         <m:r>
@@ -3467,8 +3488,13 @@
         <w:t xml:space="preserve"> se conserva dentro de los límites de Bartlett, por lo que estas autocorrelaciones parciales se toman como significativas</w:t>
       </w:r>
       <w:r>
-        <w:t xml:space="preserve"> y concluye que se cumple el supuesto de ergodicidad</w:t>
-      </w:r>
+        <w:t xml:space="preserve"> y concluye que se cumple el supuesto de </w:t>
+      </w:r>
+      <w:proofErr w:type="spellStart"/>
+      <w:r>
+        <w:t>ergodicidad</w:t>
+      </w:r>
+      <w:proofErr w:type="spellEnd"/>
       <w:r>
         <w:t xml:space="preserve">. De igual forma, para la parte estacional, se tiene que esta toma valores cercanos a -0.15 para </w:t>
       </w:r>
@@ -3590,7 +3616,15 @@
         </w:pict>
       </w:r>
       <w:r>
-        <w:t xml:space="preserve">concluye, tanto por la parte estacional como para la regular, que hay ergodicidad, coincidiendo con la conclusión derivada de la ACF en la </w:t>
+        <w:t xml:space="preserve">concluye, tanto por la parte estacional como para la regular, que hay </w:t>
+      </w:r>
+      <w:proofErr w:type="spellStart"/>
+      <w:r>
+        <w:t>ergodicidad</w:t>
+      </w:r>
+      <w:proofErr w:type="spellEnd"/>
+      <w:r>
+        <w:t xml:space="preserve">, coincidiendo con la conclusión derivada de la ACF en la </w:t>
       </w:r>
       <w:r>
         <w:rPr>
@@ -3670,8 +3704,13 @@
         <w:t xml:space="preserve"> </w:t>
       </w:r>
       <w:r>
-        <w:t>media y varianza constantes, así como la ergodicidad</w:t>
-      </w:r>
+        <w:t xml:space="preserve">media y varianza constantes, así como la </w:t>
+      </w:r>
+      <w:proofErr w:type="spellStart"/>
+      <w:r>
+        <w:t>ergodicidad</w:t>
+      </w:r>
+      <w:proofErr w:type="spellEnd"/>
       <w:r>
         <w:t xml:space="preserve">, </w:t>
       </w:r>
@@ -3717,11 +3756,7 @@
         <w:ind w:firstLine="567"/>
       </w:pPr>
       <w:r>
-        <w:t xml:space="preserve">Ahora, se va a realizar </w:t>
-      </w:r>
-      <w:proofErr w:type="gramStart"/>
-      <w:r>
-        <w:t xml:space="preserve">el </w:t>
+        <w:t xml:space="preserve">Ahora, se va a realizar el </w:t>
       </w:r>
       <w:r>
         <w:rPr>
@@ -3730,27 +3765,26 @@
           <w:i/>
           <w:iCs/>
         </w:rPr>
-        <w:t>test</w:t>
-      </w:r>
-      <w:proofErr w:type="gramEnd"/>
-      <w:r>
-        <w:rPr>
-          <w:b/>
-          <w:bCs/>
+        <w:t>test HEGY</w:t>
+      </w:r>
+      <w:r>
+        <w:t xml:space="preserve"> para esta serie, el cual es un test tipo </w:t>
+      </w:r>
+      <w:proofErr w:type="spellStart"/>
+      <w:r>
+        <w:rPr>
           <w:i/>
           <w:iCs/>
         </w:rPr>
-        <w:t xml:space="preserve"> HEGY</w:t>
-      </w:r>
-      <w:r>
-        <w:t xml:space="preserve"> para esta serie, el cual es un test tipo </w:t>
-      </w:r>
+        <w:t>Dickey</w:t>
+      </w:r>
+      <w:proofErr w:type="spellEnd"/>
       <w:r>
         <w:rPr>
           <w:i/>
           <w:iCs/>
         </w:rPr>
-        <w:t xml:space="preserve">Dickey Fuller aumentado, ADF, </w:t>
+        <w:t xml:space="preserve"> Fuller aumentado, ADF, </w:t>
       </w:r>
       <w:r>
         <w:t>con la salvedad de que la serie temporal será representando como un proceso autorregresivo infinito que supone que este es invertible. Así, se tiene que</w:t>
@@ -4304,15 +4338,7 @@
         <w:t xml:space="preserve"> </w:t>
       </w:r>
       <w:r>
-        <w:t xml:space="preserve">Y así, la representación del modelo de regresión lineal múltiple apropiado para </w:t>
-      </w:r>
-      <w:proofErr w:type="gramStart"/>
-      <w:r>
-        <w:t>el test</w:t>
-      </w:r>
-      <w:proofErr w:type="gramEnd"/>
-      <w:r>
-        <w:t xml:space="preserve"> ADF </w:t>
+        <w:t xml:space="preserve">Y así, la representación del modelo de regresión lineal múltiple apropiado para el test ADF </w:t>
       </w:r>
       <w:r>
         <w:t xml:space="preserve">se muestra en la </w:t>
@@ -7781,25 +7807,7 @@
           <w:sz w:val="20"/>
           <w:szCs w:val="20"/>
         </w:rPr>
-        <w:t xml:space="preserve">sí pues, el juego de hipótesis para las pruebas </w:t>
-      </w:r>
-      <w:proofErr w:type="gramStart"/>
-      <w:r>
-        <w:rPr>
-          <w:rFonts w:ascii="Times New Roman" w:hAnsi="Times New Roman"/>
-          <w:sz w:val="20"/>
-          <w:szCs w:val="20"/>
-        </w:rPr>
-        <w:t>del test</w:t>
-      </w:r>
-      <w:proofErr w:type="gramEnd"/>
-      <w:r>
-        <w:rPr>
-          <w:rFonts w:ascii="Times New Roman" w:hAnsi="Times New Roman"/>
-          <w:sz w:val="20"/>
-          <w:szCs w:val="20"/>
-        </w:rPr>
-        <w:t xml:space="preserve"> HEGY son las presentadas en la </w:t>
+        <w:t xml:space="preserve">sí pues, el juego de hipótesis para las pruebas del test HEGY son las presentadas en la </w:t>
       </w:r>
       <w:r>
         <w:rPr>
@@ -8143,7 +8151,6 @@
         </w:rPr>
         <w:t xml:space="preserve">IDENTIFICACIÓN DE MODELOS </w:t>
       </w:r>
-      <w:proofErr w:type="gramStart"/>
       <w:r>
         <w:rPr>
           <w:rFonts w:ascii="Times New Roman" w:hAnsi="Times New Roman"/>
@@ -8154,20 +8161,7 @@
           <w:sz w:val="20"/>
           <w:szCs w:val="20"/>
         </w:rPr>
-        <w:t>SARIMA(</w:t>
-      </w:r>
-      <w:proofErr w:type="gramEnd"/>
-      <w:r>
-        <w:rPr>
-          <w:rFonts w:ascii="Times New Roman" w:hAnsi="Times New Roman"/>
-          <w:b/>
-          <w:bCs/>
-          <w:i/>
-          <w:iCs/>
-          <w:sz w:val="20"/>
-          <w:szCs w:val="20"/>
-        </w:rPr>
-        <w:t>p, d, q)(P, D, Q)</w:t>
+        <w:t>SARIMA(p, d, q)(P, D, Q)</w:t>
       </w:r>
       <w:r>
         <w:rPr>
@@ -8212,7 +8206,6 @@
         </w:rPr>
         <w:t xml:space="preserve">Realizados los análisis anteriores, ahora se van a identificar modelos </w:t>
       </w:r>
-      <w:proofErr w:type="gramStart"/>
       <w:r>
         <w:rPr>
           <w:rFonts w:ascii="Times New Roman" w:hAnsi="Times New Roman"/>
@@ -8221,18 +8214,7 @@
           <w:sz w:val="20"/>
           <w:szCs w:val="20"/>
         </w:rPr>
-        <w:t>SARIMA(</w:t>
-      </w:r>
-      <w:proofErr w:type="gramEnd"/>
-      <w:r>
-        <w:rPr>
-          <w:rFonts w:ascii="Times New Roman" w:hAnsi="Times New Roman"/>
-          <w:b/>
-          <w:bCs/>
-          <w:sz w:val="20"/>
-          <w:szCs w:val="20"/>
-        </w:rPr>
-        <w:t xml:space="preserve">p, d, q)(P, D, Q)[s], </w:t>
+        <w:t xml:space="preserve">SARIMA(p, d, q)(P, D, Q)[s], </w:t>
       </w:r>
       <w:r>
         <w:rPr>
@@ -8369,25 +8351,7 @@
           <w:sz w:val="16"/>
           <w:szCs w:val="16"/>
         </w:rPr>
-        <w:t xml:space="preserve">Juego de hipótesis para las pruebas </w:t>
-      </w:r>
-      <w:proofErr w:type="gramStart"/>
-      <w:r>
-        <w:rPr>
-          <w:rFonts w:ascii="Times New Roman" w:hAnsi="Times New Roman"/>
-          <w:sz w:val="16"/>
-          <w:szCs w:val="16"/>
-        </w:rPr>
-        <w:t>del test</w:t>
-      </w:r>
-      <w:proofErr w:type="gramEnd"/>
-      <w:r>
-        <w:rPr>
-          <w:rFonts w:ascii="Times New Roman" w:hAnsi="Times New Roman"/>
-          <w:sz w:val="16"/>
-          <w:szCs w:val="16"/>
-        </w:rPr>
-        <w:t xml:space="preserve"> HEGY</w:t>
+        <w:t>Juego de hipótesis para las pruebas del test HEGY</w:t>
       </w:r>
       <w:r>
         <w:rPr>
@@ -13750,7 +13714,25 @@
           <w:sz w:val="20"/>
           <w:szCs w:val="20"/>
         </w:rPr>
-        <w:t xml:space="preserve">; así, teniendo un patrón cola en la ACF y corte en la PACF, se obtiene que la parte regular de la serie temporal de interés diferenciada por estacionalidad y tendencia se puede modelar como un proceso de medias móviles con </w:t>
+        <w:t>; así, teniendo un patrón cola en la ACF y corte en la PACF, se obtiene que la parte regular de la serie temporal de interés diferenciada por estacionalidad y tendencia se pu</w:t>
+      </w:r>
+      <w:proofErr w:type="spellStart"/>
+      <w:r>
+        <w:rPr>
+          <w:rFonts w:ascii="Times New Roman" w:hAnsi="Times New Roman"/>
+          <w:sz w:val="20"/>
+          <w:szCs w:val="20"/>
+        </w:rPr>
+        <w:t>ede</w:t>
+      </w:r>
+      <w:proofErr w:type="spellEnd"/>
+      <w:r>
+        <w:rPr>
+          <w:rFonts w:ascii="Times New Roman" w:hAnsi="Times New Roman"/>
+          <w:sz w:val="20"/>
+          <w:szCs w:val="20"/>
+        </w:rPr>
+        <w:t xml:space="preserve"> modelar como un proceso de medias móviles con </w:t>
       </w:r>
       <m:oMath>
         <m:r>
@@ -13972,7 +13954,6 @@
         </w:rPr>
         <w:t xml:space="preserve">, esto es, un </w:t>
       </w:r>
-      <w:proofErr w:type="gramStart"/>
       <w:r>
         <w:rPr>
           <w:rFonts w:ascii="Times New Roman" w:hAnsi="Times New Roman"/>
@@ -13981,9 +13962,34 @@
           <w:sz w:val="20"/>
           <w:szCs w:val="20"/>
         </w:rPr>
-        <w:t>ARIMA(</w:t>
-      </w:r>
-      <w:proofErr w:type="gramEnd"/>
+        <w:t xml:space="preserve">ARIMA(0, 1, 2)[12]. </w:t>
+      </w:r>
+      <w:r>
+        <w:rPr>
+          <w:rFonts w:ascii="Times New Roman" w:hAnsi="Times New Roman"/>
+          <w:sz w:val="20"/>
+          <w:szCs w:val="20"/>
+        </w:rPr>
+        <w:t xml:space="preserve">Entonces, al unir estos dos análisis, se obtiene que el modelo </w:t>
+      </w:r>
+      <w:r>
+        <w:rPr>
+          <w:rFonts w:ascii="Times New Roman" w:hAnsi="Times New Roman"/>
+          <w:i/>
+          <w:iCs/>
+          <w:sz w:val="20"/>
+          <w:szCs w:val="20"/>
+        </w:rPr>
+        <w:t>completo</w:t>
+      </w:r>
+      <w:r>
+        <w:rPr>
+          <w:rFonts w:ascii="Times New Roman" w:hAnsi="Times New Roman"/>
+          <w:sz w:val="20"/>
+          <w:szCs w:val="20"/>
+        </w:rPr>
+        <w:t xml:space="preserve">, por así decirlo, sería un </w:t>
+      </w:r>
       <w:r>
         <w:rPr>
           <w:rFonts w:ascii="Times New Roman" w:hAnsi="Times New Roman"/>
@@ -13992,55 +13998,7 @@
           <w:sz w:val="20"/>
           <w:szCs w:val="20"/>
         </w:rPr>
-        <w:t xml:space="preserve">0, 1, 2)[12]. </w:t>
-      </w:r>
-      <w:r>
-        <w:rPr>
-          <w:rFonts w:ascii="Times New Roman" w:hAnsi="Times New Roman"/>
-          <w:sz w:val="20"/>
-          <w:szCs w:val="20"/>
-        </w:rPr>
-        <w:t xml:space="preserve">Entonces, al unir estos dos análisis, se obtiene que el modelo </w:t>
-      </w:r>
-      <w:r>
-        <w:rPr>
-          <w:rFonts w:ascii="Times New Roman" w:hAnsi="Times New Roman"/>
-          <w:i/>
-          <w:iCs/>
-          <w:sz w:val="20"/>
-          <w:szCs w:val="20"/>
-        </w:rPr>
-        <w:t>completo</w:t>
-      </w:r>
-      <w:r>
-        <w:rPr>
-          <w:rFonts w:ascii="Times New Roman" w:hAnsi="Times New Roman"/>
-          <w:sz w:val="20"/>
-          <w:szCs w:val="20"/>
-        </w:rPr>
-        <w:t xml:space="preserve">, por así decirlo, sería un </w:t>
-      </w:r>
-      <w:proofErr w:type="gramStart"/>
-      <w:r>
-        <w:rPr>
-          <w:rFonts w:ascii="Times New Roman" w:hAnsi="Times New Roman"/>
-          <w:b/>
-          <w:bCs/>
-          <w:sz w:val="20"/>
-          <w:szCs w:val="20"/>
-        </w:rPr>
-        <w:t>ARIMA(</w:t>
-      </w:r>
-      <w:proofErr w:type="gramEnd"/>
-      <w:r>
-        <w:rPr>
-          <w:rFonts w:ascii="Times New Roman" w:hAnsi="Times New Roman"/>
-          <w:b/>
-          <w:bCs/>
-          <w:sz w:val="20"/>
-          <w:szCs w:val="20"/>
-        </w:rPr>
-        <w:t>2, 1, 0)(0, 1, 2)[12].</w:t>
+        <w:t>ARIMA(2, 1, 0)(0, 1, 2)[12].</w:t>
       </w:r>
       <w:r>
         <w:rPr>
@@ -14784,7 +14742,6 @@
         </w:rPr>
         <w:t xml:space="preserve">Hecho esto, se procederá a la identificación de modelos </w:t>
       </w:r>
-      <w:proofErr w:type="gramStart"/>
       <w:r>
         <w:rPr>
           <w:rFonts w:ascii="Times New Roman" w:hAnsi="Times New Roman"/>
@@ -14793,18 +14750,7 @@
           <w:sz w:val="20"/>
           <w:szCs w:val="20"/>
         </w:rPr>
-        <w:t>SARIMA(</w:t>
-      </w:r>
-      <w:proofErr w:type="gramEnd"/>
-      <w:r>
-        <w:rPr>
-          <w:rFonts w:ascii="Times New Roman" w:hAnsi="Times New Roman"/>
-          <w:b/>
-          <w:bCs/>
-          <w:sz w:val="20"/>
-          <w:szCs w:val="20"/>
-        </w:rPr>
-        <w:t xml:space="preserve">p, d, q)(P, D, Q)[s] </w:t>
+        <w:t xml:space="preserve">SARIMA(p, d, q)(P, D, Q)[s] </w:t>
       </w:r>
       <w:r>
         <w:rPr>
@@ -14814,13 +14760,23 @@
         </w:rPr>
         <w:t xml:space="preserve">empleando métodos automáticos, comenzando con la función </w:t>
       </w:r>
+      <w:proofErr w:type="spellStart"/>
       <w:r>
         <w:rPr>
           <w:rFonts w:ascii="Cascadia Code Light" w:hAnsi="Cascadia Code Light" w:cs="Cascadia Code Light"/>
           <w:sz w:val="14"/>
           <w:szCs w:val="14"/>
         </w:rPr>
-        <w:t xml:space="preserve">auto.arima() </w:t>
+        <w:t>auto.arima</w:t>
+      </w:r>
+      <w:proofErr w:type="spellEnd"/>
+      <w:r>
+        <w:rPr>
+          <w:rFonts w:ascii="Cascadia Code Light" w:hAnsi="Cascadia Code Light" w:cs="Cascadia Code Light"/>
+          <w:sz w:val="14"/>
+          <w:szCs w:val="14"/>
+        </w:rPr>
+        <w:t xml:space="preserve">() </w:t>
       </w:r>
       <w:r>
         <w:rPr>
@@ -14830,6 +14786,7 @@
         </w:rPr>
         <w:t xml:space="preserve">de la librería </w:t>
       </w:r>
+      <w:proofErr w:type="spellStart"/>
       <w:r>
         <w:rPr>
           <w:rFonts w:ascii="Cascadia Code SemiBold" w:hAnsi="Cascadia Code SemiBold" w:cs="Cascadia Code SemiBold"/>
@@ -14840,6 +14797,7 @@
         </w:rPr>
         <w:t>forecast</w:t>
       </w:r>
+      <w:proofErr w:type="spellEnd"/>
       <w:r>
         <w:rPr>
           <w:rFonts w:ascii="Cascadia Code Light" w:hAnsi="Cascadia Code Light" w:cs="Cascadia Code Light"/>
@@ -15512,7 +15470,6 @@
         </w:rPr>
         <w:t xml:space="preserve">Identificación de métodos </w:t>
       </w:r>
-      <w:proofErr w:type="gramStart"/>
       <w:r>
         <w:rPr>
           <w:rFonts w:ascii="Times New Roman" w:hAnsi="Times New Roman"/>
@@ -15521,9 +15478,16 @@
           <w:sz w:val="16"/>
           <w:szCs w:val="16"/>
         </w:rPr>
-        <w:t>SARIMA(</w:t>
-      </w:r>
-      <w:proofErr w:type="gramEnd"/>
+        <w:t xml:space="preserve">SARIMA(p, d, q)(P, D, Q)[12] </w:t>
+      </w:r>
+      <w:r>
+        <w:rPr>
+          <w:rFonts w:ascii="Times New Roman" w:hAnsi="Times New Roman"/>
+          <w:sz w:val="16"/>
+          <w:szCs w:val="16"/>
+        </w:rPr>
+        <w:t xml:space="preserve">usando: </w:t>
+      </w:r>
       <w:r>
         <w:rPr>
           <w:rFonts w:ascii="Times New Roman" w:hAnsi="Times New Roman"/>
@@ -15532,7 +15496,7 @@
           <w:sz w:val="16"/>
           <w:szCs w:val="16"/>
         </w:rPr>
-        <w:t xml:space="preserve">p, d, q)(P, D, Q)[12] </w:t>
+        <w:t xml:space="preserve">(a) </w:t>
       </w:r>
       <w:r>
         <w:rPr>
@@ -15540,7 +15504,27 @@
           <w:sz w:val="16"/>
           <w:szCs w:val="16"/>
         </w:rPr>
-        <w:t xml:space="preserve">usando: </w:t>
+        <w:t xml:space="preserve">AIC y </w:t>
+      </w:r>
+      <w:proofErr w:type="spellStart"/>
+      <w:r>
+        <w:rPr>
+          <w:rFonts w:ascii="Times New Roman" w:hAnsi="Times New Roman"/>
+          <w:i/>
+          <w:iCs/>
+          <w:sz w:val="16"/>
+          <w:szCs w:val="16"/>
+        </w:rPr>
+        <w:t>ocsb</w:t>
+      </w:r>
+      <w:proofErr w:type="spellEnd"/>
+      <w:r>
+        <w:rPr>
+          <w:rFonts w:ascii="Times New Roman" w:hAnsi="Times New Roman"/>
+          <w:sz w:val="16"/>
+          <w:szCs w:val="16"/>
+        </w:rPr>
+        <w:t xml:space="preserve">, </w:t>
       </w:r>
       <w:r>
         <w:rPr>
@@ -15550,7 +15534,7 @@
           <w:sz w:val="16"/>
           <w:szCs w:val="16"/>
         </w:rPr>
-        <w:t xml:space="preserve">(a) </w:t>
+        <w:t xml:space="preserve">(b) </w:t>
       </w:r>
       <w:r>
         <w:rPr>
@@ -15568,7 +15552,7 @@
           <w:sz w:val="16"/>
           <w:szCs w:val="16"/>
         </w:rPr>
-        <w:t>ocsb</w:t>
+        <w:t>ch</w:t>
       </w:r>
       <w:r>
         <w:rPr>
@@ -15586,7 +15570,7 @@
           <w:sz w:val="16"/>
           <w:szCs w:val="16"/>
         </w:rPr>
-        <w:t xml:space="preserve">(b) </w:t>
+        <w:t>(c)</w:t>
       </w:r>
       <w:r>
         <w:rPr>
@@ -15594,7 +15578,7 @@
           <w:sz w:val="16"/>
           <w:szCs w:val="16"/>
         </w:rPr>
-        <w:t xml:space="preserve">AIC y </w:t>
+        <w:t xml:space="preserve"> AIC y </w:t>
       </w:r>
       <w:r>
         <w:rPr>
@@ -15604,7 +15588,7 @@
           <w:sz w:val="16"/>
           <w:szCs w:val="16"/>
         </w:rPr>
-        <w:t>ch</w:t>
+        <w:t>seas</w:t>
       </w:r>
       <w:r>
         <w:rPr>
@@ -15622,7 +15606,7 @@
           <w:sz w:val="16"/>
           <w:szCs w:val="16"/>
         </w:rPr>
-        <w:t>(c)</w:t>
+        <w:t>(d)</w:t>
       </w:r>
       <w:r>
         <w:rPr>
@@ -15630,8 +15614,9 @@
           <w:sz w:val="16"/>
           <w:szCs w:val="16"/>
         </w:rPr>
-        <w:t xml:space="preserve"> AIC y </w:t>
-      </w:r>
+        <w:t xml:space="preserve"> BIC y </w:t>
+      </w:r>
+      <w:proofErr w:type="spellStart"/>
       <w:r>
         <w:rPr>
           <w:rFonts w:ascii="Times New Roman" w:hAnsi="Times New Roman"/>
@@ -15640,8 +15625,9 @@
           <w:sz w:val="16"/>
           <w:szCs w:val="16"/>
         </w:rPr>
-        <w:t>seas</w:t>
-      </w:r>
+        <w:t>ocsb</w:t>
+      </w:r>
+      <w:proofErr w:type="spellEnd"/>
       <w:r>
         <w:rPr>
           <w:rFonts w:ascii="Times New Roman" w:hAnsi="Times New Roman"/>
@@ -15658,7 +15644,7 @@
           <w:sz w:val="16"/>
           <w:szCs w:val="16"/>
         </w:rPr>
-        <w:t>(d)</w:t>
+        <w:t xml:space="preserve">(e) </w:t>
       </w:r>
       <w:r>
         <w:rPr>
@@ -15666,7 +15652,7 @@
           <w:sz w:val="16"/>
           <w:szCs w:val="16"/>
         </w:rPr>
-        <w:t xml:space="preserve"> BIC y </w:t>
+        <w:t xml:space="preserve">BIC y </w:t>
       </w:r>
       <w:r>
         <w:rPr>
@@ -15676,7 +15662,7 @@
           <w:sz w:val="16"/>
           <w:szCs w:val="16"/>
         </w:rPr>
-        <w:t>ocsb</w:t>
+        <w:t>ch</w:t>
       </w:r>
       <w:r>
         <w:rPr>
@@ -15694,7 +15680,7 @@
           <w:sz w:val="16"/>
           <w:szCs w:val="16"/>
         </w:rPr>
-        <w:t xml:space="preserve">(e) </w:t>
+        <w:t>(f)</w:t>
       </w:r>
       <w:r>
         <w:rPr>
@@ -15702,7 +15688,7 @@
           <w:sz w:val="16"/>
           <w:szCs w:val="16"/>
         </w:rPr>
-        <w:t xml:space="preserve">BIC y </w:t>
+        <w:t xml:space="preserve"> BIC y </w:t>
       </w:r>
       <w:r>
         <w:rPr>
@@ -15712,33 +15698,7 @@
           <w:sz w:val="16"/>
           <w:szCs w:val="16"/>
         </w:rPr>
-        <w:t>ch</w:t>
-      </w:r>
-      <w:r>
-        <w:rPr>
-          <w:rFonts w:ascii="Times New Roman" w:hAnsi="Times New Roman"/>
-          <w:sz w:val="16"/>
-          <w:szCs w:val="16"/>
-        </w:rPr>
-        <w:t xml:space="preserve">, </w:t>
-      </w:r>
-      <w:r>
-        <w:rPr>
-          <w:rFonts w:ascii="Times New Roman" w:hAnsi="Times New Roman"/>
-          <w:b/>
-          <w:bCs/>
-          <w:sz w:val="16"/>
-          <w:szCs w:val="16"/>
-        </w:rPr>
-        <w:t>(f)</w:t>
-      </w:r>
-      <w:r>
-        <w:rPr>
-          <w:rFonts w:ascii="Times New Roman" w:hAnsi="Times New Roman"/>
-          <w:sz w:val="16"/>
-          <w:szCs w:val="16"/>
-        </w:rPr>
-        <w:t xml:space="preserve"> BIC y </w:t>
+        <w:t>seas.</w:t>
       </w:r>
       <w:r>
         <w:rPr>
@@ -15748,16 +15708,6 @@
           <w:sz w:val="16"/>
           <w:szCs w:val="16"/>
         </w:rPr>
-        <w:t>seas.</w:t>
-      </w:r>
-      <w:r>
-        <w:rPr>
-          <w:rFonts w:ascii="Times New Roman" w:hAnsi="Times New Roman"/>
-          <w:i/>
-          <w:iCs/>
-          <w:sz w:val="16"/>
-          <w:szCs w:val="16"/>
-        </w:rPr>
         <w:t xml:space="preserve"> </w:t>
       </w:r>
       <w:r>
@@ -15768,6 +15718,7 @@
         </w:rPr>
         <w:t xml:space="preserve">El objeto </w:t>
       </w:r>
+      <w:proofErr w:type="spellStart"/>
       <w:r>
         <w:rPr>
           <w:rFonts w:ascii="Cascadia Code Light" w:hAnsi="Cascadia Code Light" w:cs="Cascadia Code Light"/>
@@ -15776,6 +15727,7 @@
         </w:rPr>
         <w:t>lny</w:t>
       </w:r>
+      <w:proofErr w:type="spellEnd"/>
       <w:r>
         <w:rPr>
           <w:rFonts w:ascii="Times New Roman" w:hAnsi="Times New Roman"/>
@@ -15978,6 +15930,7 @@
         </w:rPr>
         <w:t xml:space="preserve"> el indicador </w:t>
       </w:r>
+      <w:proofErr w:type="spellStart"/>
       <w:r>
         <w:rPr>
           <w:rFonts w:ascii="Times New Roman" w:hAnsi="Times New Roman"/>
@@ -15987,8 +15940,33 @@
           <w:szCs w:val="20"/>
           <w:u w:val="single"/>
         </w:rPr>
-        <w:t>with drift</w:t>
-      </w:r>
+        <w:t>with</w:t>
+      </w:r>
+      <w:proofErr w:type="spellEnd"/>
+      <w:r>
+        <w:rPr>
+          <w:rFonts w:ascii="Times New Roman" w:hAnsi="Times New Roman"/>
+          <w:i/>
+          <w:iCs/>
+          <w:sz w:val="20"/>
+          <w:szCs w:val="20"/>
+          <w:u w:val="single"/>
+        </w:rPr>
+        <w:t xml:space="preserve"> </w:t>
+      </w:r>
+      <w:proofErr w:type="spellStart"/>
+      <w:r>
+        <w:rPr>
+          <w:rFonts w:ascii="Times New Roman" w:hAnsi="Times New Roman"/>
+          <w:i/>
+          <w:iCs/>
+          <w:sz w:val="20"/>
+          <w:szCs w:val="20"/>
+          <w:u w:val="single"/>
+        </w:rPr>
+        <w:t>drift</w:t>
+      </w:r>
+      <w:proofErr w:type="spellEnd"/>
       <w:r>
         <w:rPr>
           <w:rFonts w:ascii="Times New Roman" w:hAnsi="Times New Roman"/>
@@ -16072,25 +16050,7 @@
           <w:sz w:val="20"/>
           <w:szCs w:val="20"/>
         </w:rPr>
-        <w:t xml:space="preserve">tal deriva. Para el resto de </w:t>
-      </w:r>
-      <w:proofErr w:type="gramStart"/>
-      <w:r>
-        <w:rPr>
-          <w:rFonts w:ascii="Times New Roman" w:hAnsi="Times New Roman"/>
-          <w:sz w:val="20"/>
-          <w:szCs w:val="20"/>
-        </w:rPr>
-        <w:t>modelos</w:t>
-      </w:r>
-      <w:proofErr w:type="gramEnd"/>
-      <w:r>
-        <w:rPr>
-          <w:rFonts w:ascii="Times New Roman" w:hAnsi="Times New Roman"/>
-          <w:sz w:val="20"/>
-          <w:szCs w:val="20"/>
-        </w:rPr>
-        <w:t xml:space="preserve"> no se da esta situación.</w:t>
+        <w:t>tal deriva. Para el resto de modelos no se da esta situación.</w:t>
       </w:r>
     </w:p>
     <w:p>
@@ -16144,7 +16104,7 @@
         </w:rPr>
         <w:t xml:space="preserve">Ecuaciones teóricas de los modelos identificados de forma automática con la función </w:t>
       </w:r>
-      <w:proofErr w:type="gramStart"/>
+      <w:proofErr w:type="spellStart"/>
       <w:r>
         <w:rPr>
           <w:rFonts w:ascii="Cascadia Code Light" w:hAnsi="Cascadia Code Light" w:cs="Cascadia Code Light"/>
@@ -16153,7 +16113,7 @@
         </w:rPr>
         <w:t>auto.arima</w:t>
       </w:r>
-      <w:proofErr w:type="gramEnd"/>
+      <w:proofErr w:type="spellEnd"/>
       <w:r>
         <w:rPr>
           <w:rFonts w:ascii="Cascadia Code Light" w:hAnsi="Cascadia Code Light" w:cs="Cascadia Code Light"/>
@@ -16213,6 +16173,7 @@
               </w:rPr>
               <w:t xml:space="preserve">Usando el criterio de información AIC y método de selección de diferencias estacionales </w:t>
             </w:r>
+            <w:proofErr w:type="spellStart"/>
             <w:r>
               <w:rPr>
                 <w:rFonts w:ascii="Times New Roman" w:hAnsi="Times New Roman"/>
@@ -16221,7 +16182,18 @@
                 <w:sz w:val="14"/>
                 <w:szCs w:val="14"/>
               </w:rPr>
-              <w:t>ocsb.</w:t>
+              <w:t>ocsb</w:t>
+            </w:r>
+            <w:proofErr w:type="spellEnd"/>
+            <w:r>
+              <w:rPr>
+                <w:rFonts w:ascii="Times New Roman" w:hAnsi="Times New Roman"/>
+                <w:i/>
+                <w:iCs/>
+                <w:sz w:val="14"/>
+                <w:szCs w:val="14"/>
+              </w:rPr>
+              <w:t>.</w:t>
             </w:r>
           </w:p>
           <w:p>
@@ -16237,7 +16209,6 @@
                 <w:szCs w:val="14"/>
               </w:rPr>
             </w:pPr>
-            <w:proofErr w:type="gramStart"/>
             <w:r>
               <w:rPr>
                 <w:rFonts w:ascii="Times New Roman" w:hAnsi="Times New Roman"/>
@@ -16246,18 +16217,7 @@
                 <w:sz w:val="14"/>
                 <w:szCs w:val="14"/>
               </w:rPr>
-              <w:t>ARIMA(</w:t>
-            </w:r>
-            <w:proofErr w:type="gramEnd"/>
-            <w:r>
-              <w:rPr>
-                <w:rFonts w:ascii="Times New Roman" w:hAnsi="Times New Roman"/>
-                <w:b/>
-                <w:bCs/>
-                <w:sz w:val="14"/>
-                <w:szCs w:val="14"/>
-              </w:rPr>
-              <w:t xml:space="preserve">0, 1, 2)(2, 0, 0)[12] con </w:t>
+              <w:t xml:space="preserve">ARIMA(0, 1, 2)(2, 0, 0)[12] con </w:t>
             </w:r>
             <w:r>
               <w:rPr>
@@ -16966,7 +16926,6 @@
                 <w:szCs w:val="14"/>
               </w:rPr>
             </w:pPr>
-            <w:proofErr w:type="gramStart"/>
             <w:r>
               <w:rPr>
                 <w:rFonts w:ascii="Times New Roman" w:hAnsi="Times New Roman"/>
@@ -16975,18 +16934,7 @@
                 <w:sz w:val="14"/>
                 <w:szCs w:val="14"/>
               </w:rPr>
-              <w:t>ARIMA(</w:t>
-            </w:r>
-            <w:proofErr w:type="gramEnd"/>
-            <w:r>
-              <w:rPr>
-                <w:rFonts w:ascii="Times New Roman" w:hAnsi="Times New Roman"/>
-                <w:b/>
-                <w:bCs/>
-                <w:sz w:val="14"/>
-                <w:szCs w:val="14"/>
-              </w:rPr>
-              <w:t>0, 1, 2)(2, 0, 0)[12] con deriva</w:t>
+              <w:t>ARIMA(0, 1, 2)(2, 0, 0)[12] con deriva</w:t>
             </w:r>
             <w:r>
               <w:rPr>
@@ -17688,7 +17636,6 @@
                 <w:szCs w:val="14"/>
               </w:rPr>
             </w:pPr>
-            <w:proofErr w:type="gramStart"/>
             <w:r>
               <w:rPr>
                 <w:rFonts w:ascii="Times New Roman" w:hAnsi="Times New Roman"/>
@@ -17699,7 +17646,6 @@
               </w:rPr>
               <w:t>ARIMA(</w:t>
             </w:r>
-            <w:proofErr w:type="gramEnd"/>
             <w:r>
               <w:rPr>
                 <w:rFonts w:ascii="Times New Roman" w:hAnsi="Times New Roman"/>
@@ -18744,6 +18690,7 @@
               </w:rPr>
               <w:t xml:space="preserve">IC y método de selección de diferencias estacionales </w:t>
             </w:r>
+            <w:proofErr w:type="spellStart"/>
             <w:r>
               <w:rPr>
                 <w:rFonts w:ascii="Times New Roman" w:hAnsi="Times New Roman"/>
@@ -18752,7 +18699,18 @@
                 <w:sz w:val="14"/>
                 <w:szCs w:val="14"/>
               </w:rPr>
-              <w:t>ocsb.</w:t>
+              <w:t>ocsb</w:t>
+            </w:r>
+            <w:proofErr w:type="spellEnd"/>
+            <w:r>
+              <w:rPr>
+                <w:rFonts w:ascii="Times New Roman" w:hAnsi="Times New Roman"/>
+                <w:i/>
+                <w:iCs/>
+                <w:sz w:val="14"/>
+                <w:szCs w:val="14"/>
+              </w:rPr>
+              <w:t>.</w:t>
             </w:r>
           </w:p>
           <w:p>
@@ -18768,7 +18726,6 @@
                 <w:szCs w:val="14"/>
               </w:rPr>
             </w:pPr>
-            <w:proofErr w:type="gramStart"/>
             <w:r>
               <w:rPr>
                 <w:rFonts w:ascii="Times New Roman" w:hAnsi="Times New Roman"/>
@@ -18779,7 +18736,6 @@
               </w:rPr>
               <w:t>ARIMA(</w:t>
             </w:r>
-            <w:proofErr w:type="gramEnd"/>
             <w:r>
               <w:rPr>
                 <w:rFonts w:ascii="Times New Roman" w:hAnsi="Times New Roman"/>
@@ -19535,7 +19491,6 @@
                 <w:szCs w:val="14"/>
               </w:rPr>
             </w:pPr>
-            <w:proofErr w:type="gramStart"/>
             <w:r>
               <w:rPr>
                 <w:rFonts w:ascii="Times New Roman" w:hAnsi="Times New Roman"/>
@@ -19546,7 +19501,6 @@
               </w:rPr>
               <w:t>ARIMA(</w:t>
             </w:r>
-            <w:proofErr w:type="gramEnd"/>
             <w:r>
               <w:rPr>
                 <w:rFonts w:ascii="Times New Roman" w:hAnsi="Times New Roman"/>
@@ -20303,7 +20257,6 @@
                 <w:szCs w:val="14"/>
               </w:rPr>
             </w:pPr>
-            <w:proofErr w:type="gramStart"/>
             <w:r>
               <w:rPr>
                 <w:rFonts w:ascii="Times New Roman" w:hAnsi="Times New Roman"/>
@@ -20314,7 +20267,6 @@
               </w:rPr>
               <w:t>ARIMA(</w:t>
             </w:r>
-            <w:proofErr w:type="gramEnd"/>
             <w:r>
               <w:rPr>
                 <w:rFonts w:ascii="Times New Roman" w:hAnsi="Times New Roman"/>
@@ -21141,6 +21093,7 @@
       <w:r>
         <w:t xml:space="preserve">Ahora, se va a utilizar otra función, que es </w:t>
       </w:r>
+      <w:proofErr w:type="spellStart"/>
       <w:r>
         <w:rPr>
           <w:rFonts w:ascii="Cascadia Code Light" w:hAnsi="Cascadia Code Light" w:cs="Cascadia Code Light"/>
@@ -21149,6 +21102,7 @@
         </w:rPr>
         <w:t>armasubsets</w:t>
       </w:r>
+      <w:proofErr w:type="spellEnd"/>
       <w:r>
         <w:t xml:space="preserve">, de la librería </w:t>
       </w:r>
@@ -21455,6 +21409,7 @@
         </w:rPr>
         <w:t xml:space="preserve"> arrojado por </w:t>
       </w:r>
+      <w:proofErr w:type="spellStart"/>
       <w:r>
         <w:rPr>
           <w:rFonts w:ascii="Cascadia Code Light" w:hAnsi="Cascadia Code Light" w:cs="Cascadia Code Light"/>
@@ -21463,6 +21418,7 @@
         </w:rPr>
         <w:t>armasubsets</w:t>
       </w:r>
+      <w:proofErr w:type="spellEnd"/>
       <w:r>
         <w:rPr>
           <w:sz w:val="14"/>
@@ -21595,6 +21551,7 @@
         </w:rPr>
         <w:t xml:space="preserve"> usando el método “</w:t>
       </w:r>
+      <w:proofErr w:type="spellStart"/>
       <w:r>
         <w:rPr>
           <w:i/>
@@ -21604,6 +21561,7 @@
         </w:rPr>
         <w:t>ols</w:t>
       </w:r>
+      <w:proofErr w:type="spellEnd"/>
       <w:r>
         <w:rPr>
           <w:sz w:val="16"/>
@@ -21708,6 +21666,7 @@
         </w:rPr>
         <w:t xml:space="preserve"> arrojado por </w:t>
       </w:r>
+      <w:proofErr w:type="spellStart"/>
       <w:r>
         <w:rPr>
           <w:rFonts w:ascii="Cascadia Code Light" w:hAnsi="Cascadia Code Light" w:cs="Cascadia Code Light"/>
@@ -21716,6 +21675,7 @@
         </w:rPr>
         <w:t>armasubsets</w:t>
       </w:r>
+      <w:proofErr w:type="spellEnd"/>
       <w:r>
         <w:rPr>
           <w:sz w:val="14"/>
@@ -21848,6 +21808,7 @@
         </w:rPr>
         <w:t xml:space="preserve"> usando el método “</w:t>
       </w:r>
+      <w:proofErr w:type="spellStart"/>
       <w:r>
         <w:rPr>
           <w:i/>
@@ -21857,6 +21818,7 @@
         </w:rPr>
         <w:t>ols</w:t>
       </w:r>
+      <w:proofErr w:type="spellEnd"/>
       <w:r>
         <w:rPr>
           <w:sz w:val="16"/>
@@ -21930,6 +21892,7 @@
       <w:r>
         <w:t xml:space="preserve"> de </w:t>
       </w:r>
+      <w:proofErr w:type="spellStart"/>
       <w:r>
         <w:rPr>
           <w:rFonts w:ascii="Cascadia Code Light" w:hAnsi="Cascadia Code Light" w:cs="Cascadia Code Light"/>
@@ -21938,6 +21901,7 @@
         </w:rPr>
         <w:t>armasubsets</w:t>
       </w:r>
+      <w:proofErr w:type="spellEnd"/>
       <w:r>
         <w:t xml:space="preserve"> de la </w:t>
       </w:r>
@@ -21968,7 +21932,6 @@
       <w:r>
         <w:t xml:space="preserve"> al ceñirse únicamente el primer renglón, se obtiene un modelo </w:t>
       </w:r>
-      <w:proofErr w:type="gramStart"/>
       <w:r>
         <w:rPr>
           <w:b/>
@@ -21976,17 +21939,7 @@
           <w:i/>
           <w:iCs/>
         </w:rPr>
-        <w:t>ARIMA(</w:t>
-      </w:r>
-      <w:proofErr w:type="gramEnd"/>
-      <w:r>
-        <w:rPr>
-          <w:b/>
-          <w:bCs/>
-          <w:i/>
-          <w:iCs/>
-        </w:rPr>
-        <w:t xml:space="preserve">9, 1, 12) </w:t>
+        <w:t xml:space="preserve">ARIMA(9, 1, 12) </w:t>
       </w:r>
       <w:r>
         <w:t xml:space="preserve">que solo incluye a los términos </w:t>
@@ -22702,7 +22655,6 @@
       <w:r>
         <w:t xml:space="preserve">, si bien continuaría siendo un </w:t>
       </w:r>
-      <w:proofErr w:type="gramStart"/>
       <w:r>
         <w:rPr>
           <w:b/>
@@ -22710,17 +22662,7 @@
           <w:i/>
           <w:iCs/>
         </w:rPr>
-        <w:t>ARIMA(</w:t>
-      </w:r>
-      <w:proofErr w:type="gramEnd"/>
-      <w:r>
-        <w:rPr>
-          <w:b/>
-          <w:bCs/>
-          <w:i/>
-          <w:iCs/>
-        </w:rPr>
-        <w:t>9, 1, 12)</w:t>
+        <w:t>ARIMA(9, 1, 12)</w:t>
       </w:r>
       <w:r>
         <w:t xml:space="preserve">, la ecuación sería como se muestra en la </w:t>
@@ -23334,6 +23276,7 @@
       <w:r>
         <w:t xml:space="preserve"> de </w:t>
       </w:r>
+      <w:proofErr w:type="spellStart"/>
       <w:r>
         <w:rPr>
           <w:rFonts w:ascii="Cascadia Code Light" w:hAnsi="Cascadia Code Light" w:cs="Cascadia Code Light"/>
@@ -23342,6 +23285,7 @@
         </w:rPr>
         <w:t>armasubsets</w:t>
       </w:r>
+      <w:proofErr w:type="spellEnd"/>
       <w:r>
         <w:t xml:space="preserve"> de la </w:t>
       </w:r>
@@ -23357,7 +23301,6 @@
       <w:r>
         <w:t xml:space="preserve">, se identifica un modelo </w:t>
       </w:r>
-      <w:proofErr w:type="gramStart"/>
       <w:r>
         <w:rPr>
           <w:b/>
@@ -23365,17 +23308,7 @@
           <w:i/>
           <w:iCs/>
         </w:rPr>
-        <w:t>ARIMA(</w:t>
-      </w:r>
-      <w:proofErr w:type="gramEnd"/>
-      <w:r>
-        <w:rPr>
-          <w:b/>
-          <w:bCs/>
-          <w:i/>
-          <w:iCs/>
-        </w:rPr>
-        <w:t xml:space="preserve">9, 1, </w:t>
+        <w:t xml:space="preserve">ARIMA(9, 1, </w:t>
       </w:r>
       <w:r>
         <w:rPr>
@@ -24219,21 +24152,12 @@
       <w:r>
         <w:t xml:space="preserve">Se considerará cuatro modelos SARIMA: </w:t>
       </w:r>
-      <w:proofErr w:type="gramStart"/>
       <w:r>
         <w:rPr>
           <w:b/>
           <w:bCs/>
         </w:rPr>
-        <w:t>ARIMA(</w:t>
-      </w:r>
-      <w:proofErr w:type="gramEnd"/>
-      <w:r>
-        <w:rPr>
-          <w:b/>
-          <w:bCs/>
-        </w:rPr>
-        <w:t>2,1,0)(0,1,2)[12], ARIMA(4,1,0)(1,1,2)[12], ARIMA</w:t>
+        <w:t>ARIMA(2,1,0)(0,1,2)[12], ARIMA(4,1,0)(1,1,2)[12], ARIMA</w:t>
       </w:r>
       <w:r>
         <w:rPr>
@@ -24462,7 +24386,6 @@
               </w:rPr>
               <w:t xml:space="preserve"> </w:t>
             </w:r>
-            <w:proofErr w:type="gramStart"/>
             <w:r>
               <w:rPr>
                 <w:rFonts w:ascii="Times New Roman" w:hAnsi="Times New Roman"/>
@@ -24473,7 +24396,6 @@
               </w:rPr>
               <w:t>ARIMA(</w:t>
             </w:r>
-            <w:proofErr w:type="gramEnd"/>
             <w:r>
               <w:rPr>
                 <w:rFonts w:ascii="Times New Roman" w:hAnsi="Times New Roman"/>
@@ -25360,20 +25282,8 @@
                 <w:sz w:val="14"/>
                 <w:szCs w:val="14"/>
               </w:rPr>
-              <w:t xml:space="preserve">. </w:t>
+              <w:t>. ARIMA(</w:t>
             </w:r>
-            <w:proofErr w:type="gramStart"/>
-            <w:r>
-              <w:rPr>
-                <w:rFonts w:ascii="Times New Roman" w:hAnsi="Times New Roman"/>
-                <w:b/>
-                <w:bCs/>
-                <w:sz w:val="14"/>
-                <w:szCs w:val="14"/>
-              </w:rPr>
-              <w:t>ARIMA(</w:t>
-            </w:r>
-            <w:proofErr w:type="gramEnd"/>
             <w:r>
               <w:rPr>
                 <w:rFonts w:ascii="Times New Roman" w:hAnsi="Times New Roman"/>
@@ -26432,7 +26342,6 @@
               </w:rPr>
               <w:t xml:space="preserve"> </w:t>
             </w:r>
-            <w:proofErr w:type="gramStart"/>
             <w:r>
               <w:rPr>
                 <w:rFonts w:ascii="Times New Roman" w:hAnsi="Times New Roman"/>
@@ -26443,7 +26352,6 @@
               </w:rPr>
               <w:t>ARIMA(</w:t>
             </w:r>
-            <w:proofErr w:type="gramEnd"/>
             <w:r>
               <w:rPr>
                 <w:rFonts w:ascii="Times New Roman" w:hAnsi="Times New Roman"/>
@@ -27293,7 +27201,6 @@
               </w:rPr>
               <w:t xml:space="preserve">. </w:t>
             </w:r>
-            <w:proofErr w:type="gramStart"/>
             <w:r>
               <w:rPr>
                 <w:rFonts w:ascii="Times New Roman" w:hAnsi="Times New Roman"/>
@@ -27304,7 +27211,6 @@
               </w:rPr>
               <w:t>ARIMA(</w:t>
             </w:r>
-            <w:proofErr w:type="gramEnd"/>
             <w:r>
               <w:rPr>
                 <w:rFonts w:ascii="Times New Roman" w:hAnsi="Times New Roman"/>
@@ -28255,7 +28161,7 @@
                 <w:sz w:val="14"/>
                 <w:szCs w:val="14"/>
               </w:rPr>
-              <w:t>4</w:t>
+              <w:t>7</w:t>
             </w:r>
             <w:r>
               <w:rPr>
@@ -28379,7 +28285,23 @@
                       <w:sz w:val="14"/>
                       <w:szCs w:val="14"/>
                     </w:rPr>
-                    <w:t xml:space="preserve">Error Std </w:t>
+                    <w:t xml:space="preserve">Error </w:t>
+                  </w:r>
+                  <w:proofErr w:type="spellStart"/>
+                  <w:r>
+                    <w:rPr>
+                      <w:sz w:val="14"/>
+                      <w:szCs w:val="14"/>
+                    </w:rPr>
+                    <w:t>Std</w:t>
+                  </w:r>
+                  <w:proofErr w:type="spellEnd"/>
+                  <w:r>
+                    <w:rPr>
+                      <w:sz w:val="14"/>
+                      <w:szCs w:val="14"/>
+                    </w:rPr>
+                    <w:t xml:space="preserve"> </w:t>
                   </w:r>
                 </w:p>
               </w:tc>
@@ -29584,7 +29506,15 @@
                 <w:sz w:val="14"/>
                 <w:szCs w:val="14"/>
               </w:rPr>
-              <w:t>4b</w:t>
+              <w:t>7</w:t>
+            </w:r>
+            <w:r>
+              <w:rPr>
+                <w:b/>
+                <w:sz w:val="14"/>
+                <w:szCs w:val="14"/>
+              </w:rPr>
+              <w:t>b</w:t>
             </w:r>
             <w:r>
               <w:rPr>
@@ -29708,7 +29638,23 @@
                       <w:sz w:val="14"/>
                       <w:szCs w:val="14"/>
                     </w:rPr>
-                    <w:t xml:space="preserve">Error Std </w:t>
+                    <w:t xml:space="preserve">Error </w:t>
+                  </w:r>
+                  <w:proofErr w:type="spellStart"/>
+                  <w:r>
+                    <w:rPr>
+                      <w:sz w:val="14"/>
+                      <w:szCs w:val="14"/>
+                    </w:rPr>
+                    <w:t>Std</w:t>
+                  </w:r>
+                  <w:proofErr w:type="spellEnd"/>
+                  <w:r>
+                    <w:rPr>
+                      <w:sz w:val="14"/>
+                      <w:szCs w:val="14"/>
+                    </w:rPr>
+                    <w:t xml:space="preserve"> </w:t>
                   </w:r>
                 </w:p>
               </w:tc>
@@ -31527,7 +31473,7 @@
                 <w:sz w:val="14"/>
                 <w:szCs w:val="14"/>
               </w:rPr>
-              <w:t>4</w:t>
+              <w:t>7</w:t>
             </w:r>
             <w:r>
               <w:rPr>
@@ -31666,7 +31612,23 @@
                       <w:sz w:val="14"/>
                       <w:szCs w:val="14"/>
                     </w:rPr>
-                    <w:t xml:space="preserve">Error Std </w:t>
+                    <w:t xml:space="preserve">Error </w:t>
+                  </w:r>
+                  <w:proofErr w:type="spellStart"/>
+                  <w:r>
+                    <w:rPr>
+                      <w:sz w:val="14"/>
+                      <w:szCs w:val="14"/>
+                    </w:rPr>
+                    <w:t>Std</w:t>
+                  </w:r>
+                  <w:proofErr w:type="spellEnd"/>
+                  <w:r>
+                    <w:rPr>
+                      <w:sz w:val="14"/>
+                      <w:szCs w:val="14"/>
+                    </w:rPr>
+                    <w:t xml:space="preserve"> </w:t>
                   </w:r>
                 </w:p>
               </w:tc>
@@ -33059,7 +33021,7 @@
                 <w:sz w:val="14"/>
                 <w:szCs w:val="14"/>
               </w:rPr>
-              <w:t>4</w:t>
+              <w:t>7</w:t>
             </w:r>
             <w:r>
               <w:rPr>
@@ -33190,7 +33152,23 @@
                       <w:sz w:val="14"/>
                       <w:szCs w:val="14"/>
                     </w:rPr>
-                    <w:t xml:space="preserve">Error Std </w:t>
+                    <w:t xml:space="preserve">Error </w:t>
+                  </w:r>
+                  <w:proofErr w:type="spellStart"/>
+                  <w:r>
+                    <w:rPr>
+                      <w:sz w:val="14"/>
+                      <w:szCs w:val="14"/>
+                    </w:rPr>
+                    <w:t>Std</w:t>
+                  </w:r>
+                  <w:proofErr w:type="spellEnd"/>
+                  <w:r>
+                    <w:rPr>
+                      <w:sz w:val="14"/>
+                      <w:szCs w:val="14"/>
+                    </w:rPr>
+                    <w:t xml:space="preserve"> </w:t>
                   </w:r>
                 </w:p>
               </w:tc>
@@ -35016,13 +34994,8 @@
         <w:t>De las gráficas de ajuste se observa que al modelar</w:t>
       </w:r>
       <w:r>
-        <w:t xml:space="preserve"> </w:t>
-      </w:r>
-      <w:proofErr w:type="gramStart"/>
-      <w:r>
-        <w:t>log(</w:t>
-      </w:r>
-      <w:proofErr w:type="gramEnd"/>
+        <w:t xml:space="preserve"> log(</w:t>
+      </w:r>
       <m:oMath>
         <m:sSub>
           <m:sSubPr>
@@ -35156,7 +35129,7 @@
                 <w:noProof/>
               </w:rPr>
               <w:drawing>
-                <wp:anchor distT="0" distB="0" distL="114300" distR="114300" simplePos="0" relativeHeight="251644416" behindDoc="0" locked="0" layoutInCell="1" allowOverlap="1" wp14:anchorId="4F73218B" wp14:editId="619FA8B1">
+                <wp:anchor distT="0" distB="0" distL="114300" distR="114300" simplePos="0" relativeHeight="251645440" behindDoc="0" locked="0" layoutInCell="1" allowOverlap="1" wp14:anchorId="4F73218B" wp14:editId="619FA8B1">
                   <wp:simplePos x="459726" y="2450188"/>
                   <wp:positionH relativeFrom="margin">
                     <wp:align>center</wp:align>
@@ -35221,30 +35194,14 @@
                 <w:sz w:val="14"/>
                 <w:szCs w:val="14"/>
               </w:rPr>
-              <w:t>(</w:t>
+              <w:t>(b)</w:t>
             </w:r>
             <w:r>
               <w:rPr>
-                <w:b/>
-                <w:sz w:val="14"/>
-                <w:szCs w:val="14"/>
-              </w:rPr>
-              <w:t>b</w:t>
-            </w:r>
-            <w:r>
-              <w:rPr>
-                <w:b/>
-                <w:sz w:val="14"/>
-                <w:szCs w:val="14"/>
-              </w:rPr>
-              <w:t>)</w:t>
-            </w:r>
-            <w:r>
-              <w:rPr>
                 <w:noProof/>
               </w:rPr>
               <w:drawing>
-                <wp:anchor distT="0" distB="0" distL="114300" distR="114300" simplePos="0" relativeHeight="251646464" behindDoc="0" locked="0" layoutInCell="1" allowOverlap="1" wp14:anchorId="589CE085" wp14:editId="45177E52">
+                <wp:anchor distT="0" distB="0" distL="114300" distR="114300" simplePos="0" relativeHeight="251647488" behindDoc="0" locked="0" layoutInCell="1" allowOverlap="1" wp14:anchorId="589CE085" wp14:editId="45177E52">
                   <wp:simplePos x="3930404" y="2450188"/>
                   <wp:positionH relativeFrom="margin">
                     <wp:align>center</wp:align>
@@ -35311,23 +35268,7 @@
                 <w:sz w:val="14"/>
                 <w:szCs w:val="14"/>
               </w:rPr>
-              <w:t>(</w:t>
-            </w:r>
-            <w:r>
-              <w:rPr>
-                <w:b/>
-                <w:sz w:val="14"/>
-                <w:szCs w:val="14"/>
-              </w:rPr>
-              <w:t>c</w:t>
-            </w:r>
-            <w:r>
-              <w:rPr>
-                <w:b/>
-                <w:sz w:val="14"/>
-                <w:szCs w:val="14"/>
-              </w:rPr>
-              <w:t>)</w:t>
+              <w:t>(c)</w:t>
             </w:r>
             <w:r>
               <w:rPr>
@@ -35399,23 +35340,7 @@
                 <w:sz w:val="14"/>
                 <w:szCs w:val="14"/>
               </w:rPr>
-              <w:t>(</w:t>
-            </w:r>
-            <w:r>
-              <w:rPr>
-                <w:b/>
-                <w:sz w:val="14"/>
-                <w:szCs w:val="14"/>
-              </w:rPr>
-              <w:t>d</w:t>
-            </w:r>
-            <w:r>
-              <w:rPr>
-                <w:b/>
-                <w:sz w:val="14"/>
-                <w:szCs w:val="14"/>
-              </w:rPr>
-              <w:t>)</w:t>
+              <w:t>(d)</w:t>
             </w:r>
             <w:r>
               <w:rPr>
@@ -35553,16 +35478,15 @@
           <w:sz w:val="16"/>
           <w:szCs w:val="16"/>
         </w:rPr>
-        <w:t xml:space="preserve">odelo uno: </w:t>
-      </w:r>
-      <w:proofErr w:type="gramStart"/>
+        <w:t>odelo uno: AR</w:t>
+      </w:r>
       <w:r>
         <w:rPr>
           <w:bCs/>
           <w:sz w:val="16"/>
           <w:szCs w:val="16"/>
         </w:rPr>
-        <w:t>AR</w:t>
+        <w:t>IMA</w:t>
       </w:r>
       <w:r>
         <w:rPr>
@@ -35570,17 +35494,8 @@
           <w:sz w:val="16"/>
           <w:szCs w:val="16"/>
         </w:rPr>
-        <w:t>IMA</w:t>
-      </w:r>
-      <w:r>
-        <w:rPr>
-          <w:bCs/>
-          <w:sz w:val="16"/>
-          <w:szCs w:val="16"/>
-        </w:rPr>
         <w:t>(</w:t>
       </w:r>
-      <w:proofErr w:type="gramEnd"/>
       <w:r>
         <w:rPr>
           <w:bCs/>
@@ -36075,21 +35990,7 @@
           <w:bCs/>
         </w:rPr>
         <w:lastRenderedPageBreak/>
-        <w:t xml:space="preserve">constante en cero, y tampoco se detecta que </w:t>
-      </w:r>
-      <w:proofErr w:type="gramStart"/>
-      <w:r>
-        <w:rPr>
-          <w:bCs/>
-        </w:rPr>
-        <w:t>hayan</w:t>
-      </w:r>
-      <w:proofErr w:type="gramEnd"/>
-      <w:r>
-        <w:rPr>
-          <w:bCs/>
-        </w:rPr>
-        <w:t xml:space="preserve"> patrones contrarios a la independencia mediante estos gráficos como ciclos o rachas de signos positivos y negativos.</w:t>
+        <w:t>constante en cero, y tampoco se detecta que hayan patrones contrarios a la independencia mediante estos gráficos como ciclos o rachas de signos positivos y negativos.</w:t>
       </w:r>
     </w:p>
     <w:tbl>
@@ -36128,7 +36029,7 @@
                 <w:noProof/>
               </w:rPr>
               <w:drawing>
-                <wp:anchor distT="0" distB="0" distL="114300" distR="114300" simplePos="0" relativeHeight="251650560" behindDoc="0" locked="0" layoutInCell="1" allowOverlap="1" wp14:anchorId="2B7882F0" wp14:editId="4EE72052">
+                <wp:anchor distT="0" distB="0" distL="114300" distR="114300" simplePos="0" relativeHeight="251651584" behindDoc="0" locked="0" layoutInCell="1" allowOverlap="1" wp14:anchorId="2B7882F0" wp14:editId="4EE72052">
                   <wp:simplePos x="459726" y="464778"/>
                   <wp:positionH relativeFrom="margin">
                     <wp:align>center</wp:align>
@@ -36196,31 +36097,15 @@
                 <w:sz w:val="14"/>
                 <w:szCs w:val="14"/>
               </w:rPr>
-              <w:t>(</w:t>
+              <w:t>(b)</w:t>
             </w:r>
             <w:r>
               <w:rPr>
-                <w:b/>
-                <w:sz w:val="14"/>
-                <w:szCs w:val="14"/>
-              </w:rPr>
-              <w:t>b</w:t>
-            </w:r>
-            <w:r>
-              <w:rPr>
-                <w:b/>
-                <w:sz w:val="14"/>
-                <w:szCs w:val="14"/>
-              </w:rPr>
-              <w:t>)</w:t>
-            </w:r>
-            <w:r>
-              <w:rPr>
                 <w:bCs/>
                 <w:noProof/>
               </w:rPr>
               <w:drawing>
-                <wp:anchor distT="0" distB="0" distL="114300" distR="114300" simplePos="0" relativeHeight="251654656" behindDoc="0" locked="0" layoutInCell="1" allowOverlap="1" wp14:anchorId="3CF1F874" wp14:editId="13CFD550">
+                <wp:anchor distT="0" distB="0" distL="114300" distR="114300" simplePos="0" relativeHeight="251653632" behindDoc="0" locked="0" layoutInCell="1" allowOverlap="1" wp14:anchorId="3CF1F874" wp14:editId="13CFD550">
                   <wp:simplePos x="3930404" y="464778"/>
                   <wp:positionH relativeFrom="margin">
                     <wp:align>center</wp:align>
@@ -36290,31 +36175,15 @@
                 <w:sz w:val="14"/>
                 <w:szCs w:val="14"/>
               </w:rPr>
-              <w:t>(</w:t>
+              <w:t>(c)</w:t>
             </w:r>
             <w:r>
               <w:rPr>
-                <w:b/>
-                <w:sz w:val="14"/>
-                <w:szCs w:val="14"/>
-              </w:rPr>
-              <w:t>c</w:t>
-            </w:r>
-            <w:r>
-              <w:rPr>
-                <w:b/>
-                <w:sz w:val="14"/>
-                <w:szCs w:val="14"/>
-              </w:rPr>
-              <w:t>)</w:t>
-            </w:r>
-            <w:r>
-              <w:rPr>
                 <w:bCs/>
                 <w:noProof/>
               </w:rPr>
               <w:drawing>
-                <wp:anchor distT="0" distB="0" distL="114300" distR="114300" simplePos="0" relativeHeight="251653632" behindDoc="0" locked="0" layoutInCell="1" allowOverlap="1" wp14:anchorId="2DF427A2" wp14:editId="27372AA4">
+                <wp:anchor distT="0" distB="0" distL="114300" distR="114300" simplePos="0" relativeHeight="251652608" behindDoc="0" locked="0" layoutInCell="1" allowOverlap="1" wp14:anchorId="2DF427A2" wp14:editId="27372AA4">
                   <wp:simplePos x="459726" y="2268318"/>
                   <wp:positionH relativeFrom="margin">
                     <wp:align>center</wp:align>
@@ -36382,23 +36251,7 @@
                 <w:sz w:val="14"/>
                 <w:szCs w:val="14"/>
               </w:rPr>
-              <w:t>(</w:t>
-            </w:r>
-            <w:r>
-              <w:rPr>
-                <w:b/>
-                <w:sz w:val="14"/>
-                <w:szCs w:val="14"/>
-              </w:rPr>
-              <w:t>d</w:t>
-            </w:r>
-            <w:r>
-              <w:rPr>
-                <w:b/>
-                <w:sz w:val="14"/>
-                <w:szCs w:val="14"/>
-              </w:rPr>
-              <w:t>)</w:t>
+              <w:t>(d)</w:t>
             </w:r>
             <w:r>
               <w:rPr>
@@ -36542,23 +36395,13 @@
         </w:rPr>
         <w:t xml:space="preserve">odelo uno: </w:t>
       </w:r>
-      <w:proofErr w:type="gramStart"/>
       <w:r>
         <w:rPr>
           <w:bCs/>
           <w:sz w:val="16"/>
           <w:szCs w:val="16"/>
         </w:rPr>
-        <w:t>ARIMA(</w:t>
-      </w:r>
-      <w:proofErr w:type="gramEnd"/>
-      <w:r>
-        <w:rPr>
-          <w:bCs/>
-          <w:sz w:val="16"/>
-          <w:szCs w:val="16"/>
-        </w:rPr>
-        <w:t>2,1,0)(0,1,2)[12]</w:t>
+        <w:t>ARIMA(2,1,0)(0,1,2)[12]</w:t>
       </w:r>
       <w:r>
         <w:rPr>
@@ -36701,7 +36544,7 @@
                 <w:noProof/>
               </w:rPr>
               <w:drawing>
-                <wp:anchor distT="0" distB="0" distL="114300" distR="114300" simplePos="0" relativeHeight="251660800" behindDoc="0" locked="0" layoutInCell="1" allowOverlap="1" wp14:anchorId="60B5F20C" wp14:editId="5E1EC599">
+                <wp:anchor distT="0" distB="0" distL="114300" distR="114300" simplePos="0" relativeHeight="251659776" behindDoc="0" locked="0" layoutInCell="1" allowOverlap="1" wp14:anchorId="60B5F20C" wp14:editId="5E1EC599">
                   <wp:simplePos x="459726" y="4804389"/>
                   <wp:positionH relativeFrom="margin">
                     <wp:align>center</wp:align>
@@ -36769,31 +36612,15 @@
                 <w:sz w:val="14"/>
                 <w:szCs w:val="14"/>
               </w:rPr>
-              <w:t>(</w:t>
+              <w:t>(b)</w:t>
             </w:r>
             <w:r>
               <w:rPr>
-                <w:b/>
-                <w:sz w:val="14"/>
-                <w:szCs w:val="14"/>
-              </w:rPr>
-              <w:t>b</w:t>
-            </w:r>
-            <w:r>
-              <w:rPr>
-                <w:b/>
-                <w:sz w:val="14"/>
-                <w:szCs w:val="14"/>
-              </w:rPr>
-              <w:t>)</w:t>
-            </w:r>
-            <w:r>
-              <w:rPr>
                 <w:bCs/>
                 <w:noProof/>
               </w:rPr>
               <w:drawing>
-                <wp:anchor distT="0" distB="0" distL="114300" distR="114300" simplePos="0" relativeHeight="251663872" behindDoc="0" locked="0" layoutInCell="1" allowOverlap="1" wp14:anchorId="4698515A" wp14:editId="5D8F5739">
+                <wp:anchor distT="0" distB="0" distL="114300" distR="114300" simplePos="0" relativeHeight="251661824" behindDoc="0" locked="0" layoutInCell="1" allowOverlap="1" wp14:anchorId="4698515A" wp14:editId="5D8F5739">
                   <wp:simplePos x="3930404" y="4804389"/>
                   <wp:positionH relativeFrom="margin">
                     <wp:align>center</wp:align>
@@ -36863,31 +36690,15 @@
                 <w:sz w:val="14"/>
                 <w:szCs w:val="14"/>
               </w:rPr>
-              <w:t>(</w:t>
+              <w:t>(c)</w:t>
             </w:r>
             <w:r>
               <w:rPr>
-                <w:b/>
-                <w:sz w:val="14"/>
-                <w:szCs w:val="14"/>
-              </w:rPr>
-              <w:t>c</w:t>
-            </w:r>
-            <w:r>
-              <w:rPr>
-                <w:b/>
-                <w:sz w:val="14"/>
-                <w:szCs w:val="14"/>
-              </w:rPr>
-              <w:t>)</w:t>
-            </w:r>
-            <w:r>
-              <w:rPr>
                 <w:bCs/>
                 <w:noProof/>
               </w:rPr>
               <w:drawing>
-                <wp:anchor distT="0" distB="0" distL="114300" distR="114300" simplePos="0" relativeHeight="251662848" behindDoc="0" locked="0" layoutInCell="1" allowOverlap="1" wp14:anchorId="2CFEE8DE" wp14:editId="5F11FAF9">
+                <wp:anchor distT="0" distB="0" distL="114300" distR="114300" simplePos="0" relativeHeight="251660800" behindDoc="0" locked="0" layoutInCell="1" allowOverlap="1" wp14:anchorId="2CFEE8DE" wp14:editId="5F11FAF9">
                   <wp:simplePos x="459726" y="6683708"/>
                   <wp:positionH relativeFrom="margin">
                     <wp:align>center</wp:align>
@@ -36955,23 +36766,7 @@
                 <w:sz w:val="14"/>
                 <w:szCs w:val="14"/>
               </w:rPr>
-              <w:t>(</w:t>
-            </w:r>
-            <w:r>
-              <w:rPr>
-                <w:b/>
-                <w:sz w:val="14"/>
-                <w:szCs w:val="14"/>
-              </w:rPr>
-              <w:t>d</w:t>
-            </w:r>
-            <w:r>
-              <w:rPr>
-                <w:b/>
-                <w:sz w:val="14"/>
-                <w:szCs w:val="14"/>
-              </w:rPr>
-              <w:t>)</w:t>
+              <w:t>(d)</w:t>
             </w:r>
             <w:r>
               <w:rPr>
@@ -37115,23 +36910,13 @@
         </w:rPr>
         <w:t xml:space="preserve">odelo uno: </w:t>
       </w:r>
-      <w:proofErr w:type="gramStart"/>
       <w:r>
         <w:rPr>
           <w:bCs/>
           <w:sz w:val="16"/>
           <w:szCs w:val="16"/>
         </w:rPr>
-        <w:t>ARIMA(</w:t>
-      </w:r>
-      <w:proofErr w:type="gramEnd"/>
-      <w:r>
-        <w:rPr>
-          <w:bCs/>
-          <w:sz w:val="16"/>
-          <w:szCs w:val="16"/>
-        </w:rPr>
-        <w:t>2,1,0)(0,1,2)[12]</w:t>
+        <w:t>ARIMA(2,1,0)(0,1,2)[12]</w:t>
       </w:r>
       <w:r>
         <w:rPr>
@@ -37288,7 +37073,21 @@
         <w:rPr>
           <w:bCs/>
         </w:rPr>
-        <w:t xml:space="preserve">esto con el fin de validar el supuesto de ruido blanco para </w:t>
+        <w:t xml:space="preserve">esto con el fin de validar el supuesto de </w:t>
+      </w:r>
+      <w:proofErr w:type="spellStart"/>
+      <w:r>
+        <w:rPr>
+          <w:bCs/>
+        </w:rPr>
+        <w:t>incorrelación</w:t>
+      </w:r>
+      <w:proofErr w:type="spellEnd"/>
+      <w:r>
+        <w:rPr>
+          <w:bCs/>
+        </w:rPr>
+        <w:t xml:space="preserve"> para </w:t>
       </w:r>
       <m:oMath>
         <m:sSub>
@@ -37347,25 +37146,7 @@
         <w:rPr>
           <w:bCs/>
         </w:rPr>
-        <w:t xml:space="preserve"> el</w:t>
-      </w:r>
-      <w:r>
-        <w:rPr>
-          <w:bCs/>
-        </w:rPr>
-        <w:t xml:space="preserve"> estadístico de prueba </w:t>
-      </w:r>
-      <w:r>
-        <w:rPr>
-          <w:bCs/>
-        </w:rPr>
-        <w:t>es</w:t>
-      </w:r>
-      <w:r>
-        <w:rPr>
-          <w:bCs/>
-        </w:rPr>
-        <w:t xml:space="preserve"> </w:t>
+        <w:t xml:space="preserve"> el estadístico de prueba es </w:t>
       </w:r>
       <m:oMath>
         <m:acc>
@@ -37861,13 +37642,7 @@
         <w:rPr>
           <w:bCs/>
         </w:rPr>
-        <w:t>,</w:t>
-      </w:r>
-      <w:r>
-        <w:rPr>
-          <w:bCs/>
-        </w:rPr>
-        <w:t xml:space="preserve"> y que con una significancia de aproximadamente </w:t>
+        <w:t xml:space="preserve">, y que con una significancia de aproximadamente </w:t>
       </w:r>
       <m:oMath>
         <m:r>
@@ -37890,19 +37665,7 @@
         <w:rPr>
           <w:bCs/>
         </w:rPr>
-        <w:t xml:space="preserve"> </w:t>
-      </w:r>
-      <w:r>
-        <w:rPr>
-          <w:bCs/>
-        </w:rPr>
-        <w:t xml:space="preserve">se </w:t>
-      </w:r>
-      <w:r>
-        <w:rPr>
-          <w:bCs/>
-        </w:rPr>
-        <w:t xml:space="preserve">rechaza la hipótesis nula si </w:t>
+        <w:t xml:space="preserve"> se rechaza la hipótesis nula si </w:t>
       </w:r>
       <m:oMath>
         <m:d>
@@ -38450,7 +38213,7 @@
                 <w:noProof/>
               </w:rPr>
               <w:drawing>
-                <wp:anchor distT="0" distB="0" distL="114300" distR="114300" simplePos="0" relativeHeight="251666944" behindDoc="0" locked="0" layoutInCell="1" allowOverlap="1" wp14:anchorId="36F00EFE" wp14:editId="634D5277">
+                <wp:anchor distT="0" distB="0" distL="114300" distR="114300" simplePos="0" relativeHeight="251662848" behindDoc="0" locked="0" layoutInCell="1" allowOverlap="1" wp14:anchorId="36F00EFE" wp14:editId="634D5277">
                   <wp:simplePos x="459726" y="1571151"/>
                   <wp:positionH relativeFrom="margin">
                     <wp:align>center</wp:align>
@@ -38515,30 +38278,14 @@
                 <w:sz w:val="14"/>
                 <w:szCs w:val="14"/>
               </w:rPr>
-              <w:t>(</w:t>
+              <w:t>(b)</w:t>
             </w:r>
             <w:r>
               <w:rPr>
-                <w:b/>
-                <w:sz w:val="14"/>
-                <w:szCs w:val="14"/>
-              </w:rPr>
-              <w:t>b</w:t>
-            </w:r>
-            <w:r>
-              <w:rPr>
-                <w:b/>
-                <w:sz w:val="14"/>
-                <w:szCs w:val="14"/>
-              </w:rPr>
-              <w:t>)</w:t>
-            </w:r>
-            <w:r>
-              <w:rPr>
                 <w:noProof/>
               </w:rPr>
               <w:drawing>
-                <wp:anchor distT="0" distB="0" distL="114300" distR="114300" simplePos="0" relativeHeight="251668992" behindDoc="0" locked="0" layoutInCell="1" allowOverlap="1" wp14:anchorId="35D2EFBD" wp14:editId="28617CF8">
+                <wp:anchor distT="0" distB="0" distL="114300" distR="114300" simplePos="0" relativeHeight="251663872" behindDoc="0" locked="0" layoutInCell="1" allowOverlap="1" wp14:anchorId="35D2EFBD" wp14:editId="28617CF8">
                   <wp:simplePos x="3930404" y="1571151"/>
                   <wp:positionH relativeFrom="margin">
                     <wp:align>center</wp:align>
@@ -38605,30 +38352,14 @@
                 <w:sz w:val="14"/>
                 <w:szCs w:val="14"/>
               </w:rPr>
-              <w:t>(</w:t>
+              <w:t>(c)</w:t>
             </w:r>
             <w:r>
               <w:rPr>
-                <w:b/>
-                <w:sz w:val="14"/>
-                <w:szCs w:val="14"/>
-              </w:rPr>
-              <w:t>c</w:t>
-            </w:r>
-            <w:r>
-              <w:rPr>
-                <w:b/>
-                <w:sz w:val="14"/>
-                <w:szCs w:val="14"/>
-              </w:rPr>
-              <w:t>)</w:t>
-            </w:r>
-            <w:r>
-              <w:rPr>
                 <w:noProof/>
               </w:rPr>
               <w:drawing>
-                <wp:anchor distT="0" distB="0" distL="114300" distR="114300" simplePos="0" relativeHeight="251670016" behindDoc="0" locked="0" layoutInCell="1" allowOverlap="1" wp14:anchorId="4E7C7CE9" wp14:editId="3F03F27D">
+                <wp:anchor distT="0" distB="0" distL="114300" distR="114300" simplePos="0" relativeHeight="251664896" behindDoc="0" locked="0" layoutInCell="1" allowOverlap="1" wp14:anchorId="4E7C7CE9" wp14:editId="3F03F27D">
                   <wp:simplePos x="459726" y="3379744"/>
                   <wp:positionH relativeFrom="margin">
                     <wp:align>center</wp:align>
@@ -38693,23 +38424,7 @@
                 <w:sz w:val="14"/>
                 <w:szCs w:val="14"/>
               </w:rPr>
-              <w:t>(</w:t>
-            </w:r>
-            <w:r>
-              <w:rPr>
-                <w:b/>
-                <w:sz w:val="14"/>
-                <w:szCs w:val="14"/>
-              </w:rPr>
-              <w:t>d</w:t>
-            </w:r>
-            <w:r>
-              <w:rPr>
-                <w:b/>
-                <w:sz w:val="14"/>
-                <w:szCs w:val="14"/>
-              </w:rPr>
-              <w:t>)</w:t>
+              <w:t>(d)</w:t>
             </w:r>
             <w:r>
               <w:rPr>
@@ -38873,23 +38588,13 @@
         </w:rPr>
         <w:t xml:space="preserve">odelo uno: </w:t>
       </w:r>
-      <w:proofErr w:type="gramStart"/>
       <w:r>
         <w:rPr>
           <w:bCs/>
           <w:sz w:val="16"/>
           <w:szCs w:val="16"/>
         </w:rPr>
-        <w:t>ARIMA(</w:t>
-      </w:r>
-      <w:proofErr w:type="gramEnd"/>
-      <w:r>
-        <w:rPr>
-          <w:bCs/>
-          <w:sz w:val="16"/>
-          <w:szCs w:val="16"/>
-        </w:rPr>
-        <w:t>2,1,0)(0,1,2)[12]</w:t>
+        <w:t>ARIMA(2,1,0)(0,1,2)[12]</w:t>
       </w:r>
       <w:r>
         <w:rPr>
@@ -39070,13 +38775,7 @@
         <w:rPr>
           <w:bCs/>
         </w:rPr>
-        <w:t xml:space="preserve"> el</w:t>
-      </w:r>
-      <w:r>
-        <w:rPr>
-          <w:bCs/>
-        </w:rPr>
-        <w:t xml:space="preserve"> estadístico de prueba </w:t>
+        <w:t xml:space="preserve"> el estadístico de prueba </w:t>
       </w:r>
       <w:r>
         <w:rPr>
@@ -39424,19 +39123,7 @@
         <w:rPr>
           <w:bCs/>
         </w:rPr>
-        <w:t xml:space="preserve"> </w:t>
-      </w:r>
-      <w:r>
-        <w:rPr>
-          <w:bCs/>
-        </w:rPr>
-        <w:t xml:space="preserve">se </w:t>
-      </w:r>
-      <w:r>
-        <w:rPr>
-          <w:bCs/>
-        </w:rPr>
-        <w:t xml:space="preserve">rechaza la hipótesis nula si </w:t>
+        <w:t xml:space="preserve"> se rechaza la hipótesis nula si </w:t>
       </w:r>
       <m:oMath>
         <m:d>
@@ -40164,7 +39851,7 @@
                 <w:noProof/>
               </w:rPr>
               <w:drawing>
-                <wp:anchor distT="0" distB="0" distL="114300" distR="114300" simplePos="0" relativeHeight="251673088" behindDoc="0" locked="0" layoutInCell="1" allowOverlap="1" wp14:anchorId="76E4F4CF" wp14:editId="1400F380">
+                <wp:anchor distT="0" distB="0" distL="114300" distR="114300" simplePos="0" relativeHeight="251665920" behindDoc="0" locked="0" layoutInCell="1" allowOverlap="1" wp14:anchorId="76E4F4CF" wp14:editId="1400F380">
                   <wp:simplePos x="459726" y="7436446"/>
                   <wp:positionH relativeFrom="margin">
                     <wp:align>center</wp:align>
@@ -40229,30 +39916,14 @@
                 <w:sz w:val="14"/>
                 <w:szCs w:val="14"/>
               </w:rPr>
-              <w:t>(</w:t>
+              <w:t>(b)</w:t>
             </w:r>
             <w:r>
               <w:rPr>
-                <w:b/>
-                <w:sz w:val="14"/>
-                <w:szCs w:val="14"/>
-              </w:rPr>
-              <w:t>b</w:t>
-            </w:r>
-            <w:r>
-              <w:rPr>
-                <w:b/>
-                <w:sz w:val="14"/>
-                <w:szCs w:val="14"/>
-              </w:rPr>
-              <w:t>)</w:t>
-            </w:r>
-            <w:r>
-              <w:rPr>
                 <w:noProof/>
               </w:rPr>
               <w:drawing>
-                <wp:anchor distT="0" distB="0" distL="114300" distR="114300" simplePos="0" relativeHeight="251675136" behindDoc="0" locked="0" layoutInCell="1" allowOverlap="1" wp14:anchorId="119DF825" wp14:editId="038A2396">
+                <wp:anchor distT="0" distB="0" distL="114300" distR="114300" simplePos="0" relativeHeight="251666944" behindDoc="0" locked="0" layoutInCell="1" allowOverlap="1" wp14:anchorId="119DF825" wp14:editId="038A2396">
                   <wp:simplePos x="3930404" y="7436446"/>
                   <wp:positionH relativeFrom="margin">
                     <wp:align>center</wp:align>
@@ -40319,30 +39990,14 @@
                 <w:sz w:val="14"/>
                 <w:szCs w:val="14"/>
               </w:rPr>
-              <w:t>(</w:t>
+              <w:t>(c)</w:t>
             </w:r>
             <w:r>
               <w:rPr>
-                <w:b/>
-                <w:sz w:val="14"/>
-                <w:szCs w:val="14"/>
-              </w:rPr>
-              <w:t>c</w:t>
-            </w:r>
-            <w:r>
-              <w:rPr>
-                <w:b/>
-                <w:sz w:val="14"/>
-                <w:szCs w:val="14"/>
-              </w:rPr>
-              <w:t>)</w:t>
-            </w:r>
-            <w:r>
-              <w:rPr>
                 <w:noProof/>
               </w:rPr>
               <w:drawing>
-                <wp:anchor distT="0" distB="0" distL="114300" distR="114300" simplePos="0" relativeHeight="251676160" behindDoc="0" locked="0" layoutInCell="1" allowOverlap="1" wp14:anchorId="321C9528" wp14:editId="6583D9CD">
+                <wp:anchor distT="0" distB="0" distL="114300" distR="114300" simplePos="0" relativeHeight="251667968" behindDoc="0" locked="0" layoutInCell="1" allowOverlap="1" wp14:anchorId="321C9528" wp14:editId="6583D9CD">
                   <wp:simplePos x="459726" y="464778"/>
                   <wp:positionH relativeFrom="margin">
                     <wp:align>center</wp:align>
@@ -40407,23 +40062,7 @@
                 <w:sz w:val="14"/>
                 <w:szCs w:val="14"/>
               </w:rPr>
-              <w:t>(</w:t>
-            </w:r>
-            <w:r>
-              <w:rPr>
-                <w:b/>
-                <w:sz w:val="14"/>
-                <w:szCs w:val="14"/>
-              </w:rPr>
-              <w:t>d</w:t>
-            </w:r>
-            <w:r>
-              <w:rPr>
-                <w:b/>
-                <w:sz w:val="14"/>
-                <w:szCs w:val="14"/>
-              </w:rPr>
-              <w:t>)</w:t>
+              <w:t>(d)</w:t>
             </w:r>
             <w:r>
               <w:rPr>
@@ -40587,23 +40226,13 @@
         </w:rPr>
         <w:t xml:space="preserve">odelo uno: </w:t>
       </w:r>
-      <w:proofErr w:type="gramStart"/>
       <w:r>
         <w:rPr>
           <w:bCs/>
           <w:sz w:val="16"/>
           <w:szCs w:val="16"/>
         </w:rPr>
-        <w:t>ARIMA(</w:t>
-      </w:r>
-      <w:proofErr w:type="gramEnd"/>
-      <w:r>
-        <w:rPr>
-          <w:bCs/>
-          <w:sz w:val="16"/>
-          <w:szCs w:val="16"/>
-        </w:rPr>
-        <w:t>2,1,0)(0,1,2)[12]</w:t>
+        <w:t>ARIMA(2,1,0)(0,1,2)[12]</w:t>
       </w:r>
       <w:r>
         <w:rPr>
@@ -40748,9 +40377,11 @@
       <w:r>
         <w:t xml:space="preserve">De las anteriores gráficas de ACF y PACF, se puede observar que en ninguno de los modelos se rechaza el supuesto de </w:t>
       </w:r>
+      <w:proofErr w:type="spellStart"/>
       <w:r>
         <w:t>incorrelación</w:t>
       </w:r>
+      <w:proofErr w:type="spellEnd"/>
       <w:r>
         <w:t xml:space="preserve"> sobre el proceso asociado al </w:t>
       </w:r>
@@ -40783,11 +40414,7 @@
         </m:sSub>
       </m:oMath>
       <w:r>
-        <w:t xml:space="preserve">, ya que </w:t>
-      </w:r>
-      <w:proofErr w:type="gramStart"/>
-      <w:r>
-        <w:t xml:space="preserve">ninguno </w:t>
+        <w:t xml:space="preserve">, ya que ninguno </w:t>
       </w:r>
       <w:r>
         <w:t xml:space="preserve">de estos </w:t>
@@ -40798,7 +40425,6 @@
       <w:r>
         <w:t>n</w:t>
       </w:r>
-      <w:proofErr w:type="gramEnd"/>
       <w:r>
         <w:t xml:space="preserve"> las líneas </w:t>
       </w:r>
@@ -40846,7 +40472,21 @@
         <w:rPr>
           <w:bCs/>
         </w:rPr>
-        <w:t xml:space="preserve">De la misma forma, se recurre a las pruebas Ljung-Box, cuyos resultados son presentados en la </w:t>
+        <w:t xml:space="preserve">De la misma forma, se recurre a las pruebas </w:t>
+      </w:r>
+      <w:proofErr w:type="spellStart"/>
+      <w:r>
+        <w:rPr>
+          <w:bCs/>
+        </w:rPr>
+        <w:t>Ljung</w:t>
+      </w:r>
+      <w:proofErr w:type="spellEnd"/>
+      <w:r>
+        <w:rPr>
+          <w:bCs/>
+        </w:rPr>
+        <w:t xml:space="preserve">-Box, cuyos resultados son presentados en la </w:t>
       </w:r>
       <w:r>
         <w:rPr>
@@ -40862,7 +40502,7 @@
           <w:i/>
           <w:iCs/>
         </w:rPr>
-        <w:t>5</w:t>
+        <w:t>8</w:t>
       </w:r>
       <w:r>
         <w:rPr>
@@ -40870,12 +40510,14 @@
         </w:rPr>
         <w:t xml:space="preserve"> para evaluar el supuesto de </w:t>
       </w:r>
+      <w:proofErr w:type="spellStart"/>
       <w:r>
         <w:rPr>
           <w:bCs/>
         </w:rPr>
         <w:t>incorrelación</w:t>
       </w:r>
+      <w:proofErr w:type="spellEnd"/>
       <w:r>
         <w:rPr>
           <w:bCs/>
@@ -41722,21 +41364,7 @@
         <w:rPr>
           <w:bCs/>
         </w:rPr>
-        <w:t xml:space="preserve"> sea pequeño. Con esto claro, se debe tener presente que se va a realizar seis veces </w:t>
-      </w:r>
-      <w:proofErr w:type="gramStart"/>
-      <w:r>
-        <w:rPr>
-          <w:bCs/>
-        </w:rPr>
-        <w:t>este test</w:t>
-      </w:r>
-      <w:proofErr w:type="gramEnd"/>
-      <w:r>
-        <w:rPr>
-          <w:bCs/>
-        </w:rPr>
-        <w:t xml:space="preserve"> conjunto para </w:t>
+        <w:t xml:space="preserve"> sea pequeño. Con esto claro, se debe tener presente que se va a realizar seis veces este test conjunto para </w:t>
       </w:r>
       <m:oMath>
         <m:r>
@@ -41800,7 +41428,21 @@
         <w:rPr>
           <w:bCs/>
         </w:rPr>
-        <w:t xml:space="preserve">son incorrelacionados. </w:t>
+        <w:t xml:space="preserve">son </w:t>
+      </w:r>
+      <w:proofErr w:type="spellStart"/>
+      <w:r>
+        <w:rPr>
+          <w:bCs/>
+        </w:rPr>
+        <w:t>incorrelacionados</w:t>
+      </w:r>
+      <w:proofErr w:type="spellEnd"/>
+      <w:r>
+        <w:rPr>
+          <w:bCs/>
+        </w:rPr>
+        <w:t xml:space="preserve">. </w:t>
       </w:r>
     </w:p>
     <w:p/>
@@ -41830,7 +41472,7 @@
           <w:sz w:val="14"/>
           <w:szCs w:val="14"/>
         </w:rPr>
-        <w:t>5</w:t>
+        <w:t>8</w:t>
       </w:r>
       <w:r>
         <w:rPr>
@@ -41848,6 +41490,7 @@
         </w:rPr>
         <w:t xml:space="preserve">Test de </w:t>
       </w:r>
+      <w:proofErr w:type="spellStart"/>
       <w:r>
         <w:rPr>
           <w:i/>
@@ -41855,7 +41498,17 @@
           <w:sz w:val="14"/>
           <w:szCs w:val="14"/>
         </w:rPr>
-        <w:t xml:space="preserve">Ljung-Box </w:t>
+        <w:t>Ljung</w:t>
+      </w:r>
+      <w:proofErr w:type="spellEnd"/>
+      <w:r>
+        <w:rPr>
+          <w:i/>
+          <w:iCs/>
+          <w:sz w:val="14"/>
+          <w:szCs w:val="14"/>
+        </w:rPr>
+        <w:t xml:space="preserve">-Box </w:t>
       </w:r>
       <w:r>
         <w:rPr>
@@ -42427,7 +42080,7 @@
                       <w:sz w:val="14"/>
                       <w:szCs w:val="14"/>
                     </w:rPr>
-                    <w:t>5</w:t>
+                    <w:t>8</w:t>
                   </w:r>
                   <w:r>
                     <w:rPr>
@@ -43215,7 +42868,7 @@
                       <w:sz w:val="14"/>
                       <w:szCs w:val="14"/>
                     </w:rPr>
-                    <w:t>5</w:t>
+                    <w:t>8</w:t>
                   </w:r>
                   <w:r>
                     <w:rPr>
@@ -44000,7 +43653,7 @@
                       <w:sz w:val="14"/>
                       <w:szCs w:val="14"/>
                     </w:rPr>
-                    <w:t>5</w:t>
+                    <w:t>8</w:t>
                   </w:r>
                   <w:r>
                     <w:rPr>
@@ -44783,7 +44436,7 @@
                       <w:sz w:val="14"/>
                       <w:szCs w:val="14"/>
                     </w:rPr>
-                    <w:t>5</w:t>
+                    <w:t>8</w:t>
                   </w:r>
                   <w:r>
                     <w:rPr>
@@ -45838,7 +45491,7 @@
           <w:i/>
           <w:iCs/>
         </w:rPr>
-        <w:t>5</w:t>
+        <w:t>9</w:t>
       </w:r>
       <w:r>
         <w:rPr>
@@ -45904,145 +45557,43 @@
         <w:rPr>
           <w:bCs/>
         </w:rPr>
-        <w:t xml:space="preserve">se puede observar que los residuos de los modelos </w:t>
-      </w:r>
-      <w:r>
-        <w:rPr>
-          <w:b/>
-        </w:rPr>
-        <w:t xml:space="preserve">uno, </w:t>
-      </w:r>
-      <w:r>
-        <w:rPr>
-          <w:b/>
-        </w:rPr>
-        <w:t>dos</w:t>
-      </w:r>
-      <w:r>
-        <w:rPr>
-          <w:b/>
-        </w:rPr>
-        <w:t xml:space="preserve"> </w:t>
+        <w:t xml:space="preserve">se puede observar que los residuos de </w:t>
       </w:r>
       <w:r>
         <w:rPr>
           <w:bCs/>
         </w:rPr>
-        <w:t xml:space="preserve">y </w:t>
-      </w:r>
-      <w:r>
-        <w:rPr>
-          <w:b/>
-        </w:rPr>
-        <w:t>cuatro</w:t>
+        <w:t xml:space="preserve">todos </w:t>
       </w:r>
       <w:r>
         <w:rPr>
           <w:bCs/>
         </w:rPr>
-        <w:t xml:space="preserve"> se da un alejamiento de las colas, lo que indica que la distribución real de los errores podría ser alguna que tenga mayor probabilidad de valores atípicos en comparación con una distribución normal. Por otro lado, en el modelo </w:t>
-      </w:r>
-      <w:r>
-        <w:rPr>
-          <w:b/>
-        </w:rPr>
-        <w:t>tres</w:t>
-      </w:r>
-      <w:r>
-        <w:rPr>
-          <w:b/>
-        </w:rPr>
-        <w:t xml:space="preserve">, </w:t>
+        <w:t xml:space="preserve">los modelos se da un alejamiento </w:t>
       </w:r>
       <w:r>
         <w:rPr>
           <w:bCs/>
         </w:rPr>
-        <w:t xml:space="preserve">se observa que sus residuales presentan un mejor ajuste para </w:t>
+        <w:t>en la</w:t>
       </w:r>
       <w:r>
         <w:rPr>
           <w:bCs/>
         </w:rPr>
-        <w:t>ambas</w:t>
+        <w:t xml:space="preserve"> cola</w:t>
       </w:r>
       <w:r>
         <w:rPr>
           <w:bCs/>
         </w:rPr>
-        <w:t xml:space="preserve"> cola</w:t>
+        <w:t xml:space="preserve"> izquierda</w:t>
       </w:r>
       <w:r>
         <w:rPr>
           <w:bCs/>
         </w:rPr>
-        <w:t>s</w:t>
-      </w:r>
-      <w:r>
-        <w:rPr>
-          <w:bCs/>
-        </w:rPr>
-        <w:t xml:space="preserve">, de manera que se concluye que los modelos </w:t>
-      </w:r>
-      <w:r>
-        <w:rPr>
-          <w:b/>
-        </w:rPr>
-        <w:t xml:space="preserve">uno, </w:t>
-      </w:r>
-      <w:r>
-        <w:rPr>
-          <w:b/>
-        </w:rPr>
-        <w:t>dos</w:t>
-      </w:r>
-      <w:r>
-        <w:rPr>
-          <w:b/>
-        </w:rPr>
-        <w:t xml:space="preserve"> </w:t>
-      </w:r>
-      <w:r>
-        <w:rPr>
-          <w:bCs/>
-        </w:rPr>
-        <w:t xml:space="preserve">y </w:t>
-      </w:r>
-      <w:r>
-        <w:rPr>
-          <w:b/>
-        </w:rPr>
-        <w:t xml:space="preserve">cuatro </w:t>
-      </w:r>
-      <w:r>
-        <w:rPr>
-          <w:bCs/>
-        </w:rPr>
-        <w:t xml:space="preserve">tienen errores de ajuste que no se distribuyen normal, mientras que los errores de ajuste del </w:t>
-      </w:r>
-      <w:r>
-        <w:rPr>
-          <w:b/>
-        </w:rPr>
-        <w:t xml:space="preserve">modelo </w:t>
-      </w:r>
-      <w:r>
-        <w:rPr>
-          <w:b/>
-        </w:rPr>
-        <w:t>tres</w:t>
-      </w:r>
-      <w:r>
-        <w:rPr>
-          <w:b/>
-        </w:rPr>
-        <w:t xml:space="preserve"> </w:t>
-      </w:r>
-      <w:r>
-        <w:rPr>
-          <w:bCs/>
-        </w:rPr>
-        <w:t>sí se distribuyen normal.</w:t>
+        <w:t xml:space="preserve">, lo que indica que la distribución real de los errores podría ser alguna que tenga mayor probabilidad de valores atípicos en comparación con una distribución normal. </w:t>
       </w:r>
     </w:p>
     <w:tbl>
@@ -46073,7 +45624,7 @@
                 <w:noProof/>
               </w:rPr>
               <w:drawing>
-                <wp:anchor distT="0" distB="0" distL="114300" distR="114300" simplePos="0" relativeHeight="251679232" behindDoc="0" locked="0" layoutInCell="1" allowOverlap="1" wp14:anchorId="427C980D" wp14:editId="687AC9E2">
+                <wp:anchor distT="0" distB="0" distL="114300" distR="114300" simplePos="0" relativeHeight="251668992" behindDoc="0" locked="0" layoutInCell="1" allowOverlap="1" wp14:anchorId="427C980D" wp14:editId="687AC9E2">
                   <wp:simplePos x="459726" y="3278705"/>
                   <wp:positionH relativeFrom="margin">
                     <wp:align>center</wp:align>
@@ -46149,31 +45700,15 @@
                 <w:sz w:val="14"/>
                 <w:szCs w:val="14"/>
               </w:rPr>
-              <w:t>(</w:t>
+              <w:t>(b)</w:t>
             </w:r>
             <w:r>
               <w:rPr>
-                <w:b/>
-                <w:sz w:val="14"/>
-                <w:szCs w:val="14"/>
-              </w:rPr>
-              <w:t>b</w:t>
-            </w:r>
-            <w:r>
-              <w:rPr>
-                <w:b/>
-                <w:sz w:val="14"/>
-                <w:szCs w:val="14"/>
-              </w:rPr>
-              <w:t>)</w:t>
-            </w:r>
-            <w:r>
-              <w:rPr>
                 <w:bCs/>
                 <w:noProof/>
               </w:rPr>
               <w:drawing>
-                <wp:anchor distT="0" distB="0" distL="114300" distR="114300" simplePos="0" relativeHeight="251685376" behindDoc="0" locked="0" layoutInCell="1" allowOverlap="1" wp14:anchorId="0D3FAEB6" wp14:editId="499FC63B">
+                <wp:anchor distT="0" distB="0" distL="114300" distR="114300" simplePos="0" relativeHeight="251671040" behindDoc="0" locked="0" layoutInCell="1" allowOverlap="1" wp14:anchorId="0D3FAEB6" wp14:editId="499FC63B">
                   <wp:simplePos x="3930404" y="3278705"/>
                   <wp:positionH relativeFrom="margin">
                     <wp:align>center</wp:align>
@@ -46247,7 +45782,7 @@
                 <w:szCs w:val="14"/>
               </w:rPr>
               <w:drawing>
-                <wp:anchor distT="0" distB="0" distL="114300" distR="114300" simplePos="0" relativeHeight="251684352" behindDoc="1" locked="0" layoutInCell="1" allowOverlap="1" wp14:anchorId="140D01D8" wp14:editId="1184AB30">
+                <wp:anchor distT="0" distB="0" distL="114300" distR="114300" simplePos="0" relativeHeight="251670016" behindDoc="1" locked="0" layoutInCell="1" allowOverlap="1" wp14:anchorId="140D01D8" wp14:editId="1184AB30">
                   <wp:simplePos x="459726" y="5087297"/>
                   <wp:positionH relativeFrom="margin">
                     <wp:align>center</wp:align>
@@ -46323,23 +45858,7 @@
                 <w:sz w:val="14"/>
                 <w:szCs w:val="14"/>
               </w:rPr>
-              <w:t>(</w:t>
-            </w:r>
-            <w:r>
-              <w:rPr>
-                <w:b/>
-                <w:sz w:val="14"/>
-                <w:szCs w:val="14"/>
-              </w:rPr>
-              <w:t>d</w:t>
-            </w:r>
-            <w:r>
-              <w:rPr>
-                <w:b/>
-                <w:sz w:val="14"/>
-                <w:szCs w:val="14"/>
-              </w:rPr>
-              <w:t>)</w:t>
+              <w:t>(d)</w:t>
             </w:r>
             <w:r>
               <w:rPr>
@@ -46439,13 +45958,23 @@
         </w:rPr>
         <w:t xml:space="preserve">. </w:t>
       </w:r>
+      <w:proofErr w:type="spellStart"/>
       <w:r>
         <w:rPr>
           <w:bCs/>
           <w:sz w:val="16"/>
           <w:szCs w:val="16"/>
         </w:rPr>
-        <w:t xml:space="preserve">Tests de </w:t>
+        <w:t>Tests</w:t>
+      </w:r>
+      <w:proofErr w:type="spellEnd"/>
+      <w:r>
+        <w:rPr>
+          <w:bCs/>
+          <w:sz w:val="16"/>
+          <w:szCs w:val="16"/>
+        </w:rPr>
+        <w:t xml:space="preserve"> de </w:t>
       </w:r>
       <w:r>
         <w:rPr>
@@ -46455,8 +45984,20 @@
           <w:sz w:val="16"/>
           <w:szCs w:val="16"/>
         </w:rPr>
-        <w:t>Shapiro-Wilks</w:t>
-      </w:r>
+        <w:t>Shapiro-</w:t>
+      </w:r>
+      <w:proofErr w:type="spellStart"/>
+      <w:r>
+        <w:rPr>
+          <w:bCs/>
+          <w:i/>
+          <w:iCs/>
+          <w:sz w:val="16"/>
+          <w:szCs w:val="16"/>
+        </w:rPr>
+        <w:t>Wilks</w:t>
+      </w:r>
+      <w:proofErr w:type="spellEnd"/>
       <w:r>
         <w:rPr>
           <w:bCs/>
@@ -46538,7 +46079,6 @@
           <w:sz w:val="16"/>
           <w:szCs w:val="16"/>
         </w:rPr>
-        <w:lastRenderedPageBreak/>
         <w:t xml:space="preserve">Tabla </w:t>
       </w:r>
       <w:r>
@@ -46549,7 +46089,7 @@
           <w:sz w:val="16"/>
           <w:szCs w:val="16"/>
         </w:rPr>
-        <w:t>5</w:t>
+        <w:t>9</w:t>
       </w:r>
       <w:r>
         <w:rPr>
@@ -46561,13 +46101,23 @@
         </w:rPr>
         <w:t xml:space="preserve">. </w:t>
       </w:r>
+      <w:proofErr w:type="spellStart"/>
       <w:r>
         <w:rPr>
           <w:bCs/>
           <w:sz w:val="16"/>
           <w:szCs w:val="16"/>
         </w:rPr>
-        <w:t xml:space="preserve">Tests de </w:t>
+        <w:t>Tests</w:t>
+      </w:r>
+      <w:proofErr w:type="spellEnd"/>
+      <w:r>
+        <w:rPr>
+          <w:bCs/>
+          <w:sz w:val="16"/>
+          <w:szCs w:val="16"/>
+        </w:rPr>
+        <w:t xml:space="preserve"> de </w:t>
       </w:r>
       <w:r>
         <w:rPr>
@@ -46577,8 +46127,20 @@
           <w:sz w:val="16"/>
           <w:szCs w:val="16"/>
         </w:rPr>
-        <w:t>Shapiro-Wilks</w:t>
-      </w:r>
+        <w:t>Shapiro-</w:t>
+      </w:r>
+      <w:proofErr w:type="spellStart"/>
+      <w:r>
+        <w:rPr>
+          <w:bCs/>
+          <w:i/>
+          <w:iCs/>
+          <w:sz w:val="16"/>
+          <w:szCs w:val="16"/>
+        </w:rPr>
+        <w:t>Wilks</w:t>
+      </w:r>
+      <w:proofErr w:type="spellEnd"/>
       <w:r>
         <w:rPr>
           <w:bCs/>
@@ -46798,6 +46360,7 @@
                 <w:sz w:val="14"/>
                 <w:szCs w:val="14"/>
               </w:rPr>
+              <w:lastRenderedPageBreak/>
               <w:t>Uno</w:t>
             </w:r>
           </w:p>
@@ -46814,23 +46377,13 @@
                 <w:szCs w:val="14"/>
               </w:rPr>
             </w:pPr>
-            <w:proofErr w:type="gramStart"/>
             <w:r>
               <w:rPr>
                 <w:bCs/>
                 <w:sz w:val="16"/>
                 <w:szCs w:val="16"/>
               </w:rPr>
-              <w:t>ARIMA(</w:t>
-            </w:r>
-            <w:proofErr w:type="gramEnd"/>
-            <w:r>
-              <w:rPr>
-                <w:bCs/>
-                <w:sz w:val="16"/>
-                <w:szCs w:val="16"/>
-              </w:rPr>
-              <w:t>2,1,0)(0,1,2)[12]</w:t>
+              <w:t>ARIMA(2,1,0)(0,1,2)[12]</w:t>
             </w:r>
           </w:p>
         </w:tc>
@@ -46958,23 +46511,13 @@
                 <w:szCs w:val="14"/>
               </w:rPr>
             </w:pPr>
-            <w:proofErr w:type="gramStart"/>
             <w:r>
               <w:rPr>
                 <w:bCs/>
                 <w:sz w:val="16"/>
                 <w:szCs w:val="16"/>
               </w:rPr>
-              <w:t>ARIMA(</w:t>
-            </w:r>
-            <w:proofErr w:type="gramEnd"/>
-            <w:r>
-              <w:rPr>
-                <w:bCs/>
-                <w:sz w:val="16"/>
-                <w:szCs w:val="16"/>
-              </w:rPr>
-              <w:t>4,1,0)(1,1,2)[12]</w:t>
+              <w:t>ARIMA(4,1,0)(1,1,2)[12]</w:t>
             </w:r>
           </w:p>
         </w:tc>
@@ -47102,23 +46645,13 @@
                 <w:szCs w:val="14"/>
               </w:rPr>
             </w:pPr>
-            <w:proofErr w:type="gramStart"/>
             <w:r>
               <w:rPr>
                 <w:bCs/>
                 <w:sz w:val="16"/>
                 <w:szCs w:val="16"/>
               </w:rPr>
-              <w:t>ARIMA(</w:t>
-            </w:r>
-            <w:proofErr w:type="gramEnd"/>
-            <w:r>
-              <w:rPr>
-                <w:bCs/>
-                <w:sz w:val="16"/>
-                <w:szCs w:val="16"/>
-              </w:rPr>
-              <w:t>6,1,10)(0,1,1)[12]</w:t>
+              <w:t>ARIMA(6,1,10)(0,1,1)[12]</w:t>
             </w:r>
           </w:p>
         </w:tc>
@@ -47206,7 +46739,7 @@
                 <w:sz w:val="14"/>
                 <w:szCs w:val="14"/>
               </w:rPr>
-              <w:t>Sí</w:t>
+              <w:t>No</w:t>
             </w:r>
           </w:p>
         </w:tc>
@@ -47249,23 +46782,13 @@
                 <w:szCs w:val="14"/>
               </w:rPr>
             </w:pPr>
-            <w:proofErr w:type="gramStart"/>
             <w:r>
               <w:rPr>
                 <w:bCs/>
                 <w:sz w:val="16"/>
                 <w:szCs w:val="16"/>
               </w:rPr>
-              <w:t>ARIMA(</w:t>
-            </w:r>
-            <w:proofErr w:type="gramEnd"/>
-            <w:r>
-              <w:rPr>
-                <w:bCs/>
-                <w:sz w:val="16"/>
-                <w:szCs w:val="16"/>
-              </w:rPr>
-              <w:t>9,1,10)(0,1,1)[12]</w:t>
+              <w:t>ARIMA(9,1,10)(0,1,1)[12]</w:t>
             </w:r>
           </w:p>
         </w:tc>
@@ -47394,25 +46917,25 @@
                 <w:sz w:val="14"/>
                 <w:szCs w:val="14"/>
               </w:rPr>
-              <w:t xml:space="preserve">No aplica la evaluación </w:t>
+              <w:t xml:space="preserve">No aplica la evaluación del test de normalidad por no cumplirse la </w:t>
             </w:r>
-            <w:proofErr w:type="gramStart"/>
+            <w:proofErr w:type="spellStart"/>
             <w:r>
               <w:rPr>
                 <w:bCs/>
                 <w:sz w:val="14"/>
                 <w:szCs w:val="14"/>
               </w:rPr>
-              <w:t>del test</w:t>
+              <w:t>incorrelación</w:t>
             </w:r>
-            <w:proofErr w:type="gramEnd"/>
+            <w:proofErr w:type="spellEnd"/>
             <w:r>
               <w:rPr>
                 <w:bCs/>
                 <w:sz w:val="14"/>
                 <w:szCs w:val="14"/>
               </w:rPr>
-              <w:t xml:space="preserve"> de normalidad por no cumplirse la incorrelación.</w:t>
+              <w:t>.</w:t>
             </w:r>
           </w:p>
         </w:tc>
@@ -47443,31 +46966,19 @@
         <w:rPr>
           <w:bCs/>
         </w:rPr>
-        <w:t xml:space="preserve">De esta manera, se concluye que el mejor modelo es el </w:t>
-      </w:r>
-      <w:r>
-        <w:rPr>
-          <w:b/>
-        </w:rPr>
-        <w:t>tres</w:t>
-      </w:r>
-      <w:r>
-        <w:rPr>
-          <w:b/>
-        </w:rPr>
-        <w:t xml:space="preserve">, </w:t>
+        <w:t xml:space="preserve">De esta manera, se concluye que </w:t>
       </w:r>
       <w:r>
         <w:rPr>
           <w:bCs/>
         </w:rPr>
-        <w:t xml:space="preserve">dado que cumple con todos los supuestos sobre los errores de ajuste, ya que estos son independientes e idénticamente distribuidos como una normal con media nula y </w:t>
+        <w:t>ninguno de los modelos propuestos cumple</w:t>
       </w:r>
       <w:r>
         <w:rPr>
           <w:bCs/>
         </w:rPr>
-        <w:t>varianza constante</w:t>
+        <w:t xml:space="preserve"> con el supuesto de normalidad</w:t>
       </w:r>
       <w:r>
         <w:rPr>

</xml_diff>